<commit_message>
updating gitignoreand resume file
</commit_message>
<xml_diff>
--- a/Zachary_Mortenson_Resume.docx
+++ b/Zachary_Mortenson_Resume.docx
@@ -1,81 +1,326 @@
 
 <file path=word/document.xml><?xml version="1.0" encoding="utf-8"?>
-<w:document xmlns:wpc="http://schemas.microsoft.com/office/word/2010/wordprocessingCanvas" xmlns:cx="http://schemas.microsoft.com/office/drawing/2014/chartex" xmlns:cx1="http://schemas.microsoft.com/office/drawing/2015/9/8/chartex" xmlns:cx2="http://schemas.microsoft.com/office/drawing/2015/10/21/chartex" xmlns:cx3="http://schemas.microsoft.com/office/drawing/2016/5/9/chartex" xmlns:cx4="http://schemas.microsoft.com/office/drawing/2016/5/10/chartex" xmlns:cx5="http://schemas.microsoft.com/office/drawing/2016/5/11/chartex" xmlns:cx6="http://schemas.microsoft.com/office/drawing/2016/5/12/chartex" xmlns:cx7="http://schemas.microsoft.com/office/drawing/2016/5/13/chartex" xmlns:cx8="http://schemas.microsoft.com/office/drawing/2016/5/14/chartex" xmlns:mc="http://schemas.openxmlformats.org/markup-compatibility/2006" xmlns:aink="http://schemas.microsoft.com/office/drawing/2016/ink" xmlns:am3d="http://schemas.microsoft.com/office/drawing/2017/model3d" xmlns:o="urn:schemas-microsoft-com:office:office" xmlns:oel="http://schemas.microsoft.com/office/2019/extlst" xmlns:r="http://schemas.openxmlformats.org/officeDocument/2006/relationships" xmlns:m="http://schemas.openxmlformats.org/officeDocument/2006/math" xmlns:v="urn:schemas-microsoft-com:vml" xmlns:wp14="http://schemas.microsoft.com/office/word/2010/wordprocessingDrawing" xmlns:wp="http://schemas.openxmlformats.org/drawingml/2006/wordprocessingDrawing" xmlns:w10="urn:schemas-microsoft-com:office:word" xmlns:w="http://schemas.openxmlformats.org/wordprocessingml/2006/main" xmlns:w14="http://schemas.microsoft.com/office/word/2010/wordml" xmlns:w15="http://schemas.microsoft.com/office/word/2012/wordml" xmlns:w16cex="http://schemas.microsoft.com/office/word/2018/wordml/cex" xmlns:w16cid="http://schemas.microsoft.com/office/word/2016/wordml/cid" xmlns:w16="http://schemas.microsoft.com/office/word/2018/wordml" xmlns:w16sdtdh="http://schemas.microsoft.com/office/word/2020/wordml/sdtdatahash" xmlns:w16se="http://schemas.microsoft.com/office/word/2015/wordml/symex" xmlns:wpg="http://schemas.microsoft.com/office/word/2010/wordprocessingGroup" xmlns:wpi="http://schemas.microsoft.com/office/word/2010/wordprocessingInk" xmlns:wne="http://schemas.microsoft.com/office/word/2006/wordml" xmlns:wps="http://schemas.microsoft.com/office/word/2010/wordprocessingShape" mc:Ignorable="w14 w15 w16se w16cid w16 w16cex w16sdtdh wp14">
+<w:document xmlns:wpc="http://schemas.microsoft.com/office/word/2010/wordprocessingCanvas" xmlns:cx="http://schemas.microsoft.com/office/drawing/2014/chartex" xmlns:cx1="http://schemas.microsoft.com/office/drawing/2015/9/8/chartex" xmlns:cx2="http://schemas.microsoft.com/office/drawing/2015/10/21/chartex" xmlns:cx3="http://schemas.microsoft.com/office/drawing/2016/5/9/chartex" xmlns:cx4="http://schemas.microsoft.com/office/drawing/2016/5/10/chartex" xmlns:cx5="http://schemas.microsoft.com/office/drawing/2016/5/11/chartex" xmlns:cx6="http://schemas.microsoft.com/office/drawing/2016/5/12/chartex" xmlns:cx7="http://schemas.microsoft.com/office/drawing/2016/5/13/chartex" xmlns:cx8="http://schemas.microsoft.com/office/drawing/2016/5/14/chartex" xmlns:mc="http://schemas.openxmlformats.org/markup-compatibility/2006" xmlns:aink="http://schemas.microsoft.com/office/drawing/2016/ink" xmlns:am3d="http://schemas.microsoft.com/office/drawing/2017/model3d" xmlns:o="urn:schemas-microsoft-com:office:office" xmlns:oel="http://schemas.microsoft.com/office/2019/extlst" xmlns:r="http://schemas.openxmlformats.org/officeDocument/2006/relationships" xmlns:m="http://schemas.openxmlformats.org/officeDocument/2006/math" xmlns:v="urn:schemas-microsoft-com:vml" xmlns:wp14="http://schemas.microsoft.com/office/word/2010/wordprocessingDrawing" xmlns:wp="http://schemas.openxmlformats.org/drawingml/2006/wordprocessingDrawing" xmlns:w10="urn:schemas-microsoft-com:office:word" xmlns:w="http://schemas.openxmlformats.org/wordprocessingml/2006/main" xmlns:w14="http://schemas.microsoft.com/office/word/2010/wordml" xmlns:w15="http://schemas.microsoft.com/office/word/2012/wordml" xmlns:w16cex="http://schemas.microsoft.com/office/word/2018/wordml/cex" xmlns:w16cid="http://schemas.microsoft.com/office/word/2016/wordml/cid" xmlns:w16="http://schemas.microsoft.com/office/word/2018/wordml" xmlns:w16du="http://schemas.microsoft.com/office/word/2023/wordml/word16du" xmlns:w16sdtdh="http://schemas.microsoft.com/office/word/2020/wordml/sdtdatahash" xmlns:w16se="http://schemas.microsoft.com/office/word/2015/wordml/symex" xmlns:wpg="http://schemas.microsoft.com/office/word/2010/wordprocessingGroup" xmlns:wpi="http://schemas.microsoft.com/office/word/2010/wordprocessingInk" xmlns:wne="http://schemas.microsoft.com/office/word/2006/wordml" xmlns:wps="http://schemas.microsoft.com/office/word/2010/wordprocessingShape" mc:Ignorable="w14 w15 w16se w16cid w16 w16cex w16sdtdh w16du wp14">
   <w:body>
     <w:p>
       <w:pPr>
-        <w:ind w:left="0" w:firstLine="0"/>
-        <w:rPr>
-          <w:rFonts w:ascii="Times New Roman" w:eastAsia="Times New Roman" w:hAnsi="Times New Roman" w:cs="Times New Roman"/>
-        </w:rPr>
-      </w:pPr>
-      <w:r>
+        <w:ind w:left="-432"/>
+        <w:jc w:val="center"/>
         <w:rPr>
           <w:rFonts w:ascii="Times New Roman" w:eastAsia="Times New Roman" w:hAnsi="Times New Roman" w:cs="Times New Roman"/>
           <w:b/>
-          <w:color w:val="000000"/>
-        </w:rPr>
-        <w:t xml:space="preserve">TECHNICAL SKILLS: </w:t>
+          <w:sz w:val="28"/>
+          <w:szCs w:val="28"/>
+        </w:rPr>
+      </w:pPr>
+      <w:r>
+        <w:rPr>
+          <w:rFonts w:ascii="Times New Roman" w:eastAsia="Times New Roman" w:hAnsi="Times New Roman" w:cs="Times New Roman"/>
+          <w:b/>
+          <w:sz w:val="28"/>
+          <w:szCs w:val="28"/>
+        </w:rPr>
+        <w:t>ZACHARY MORTENSON</w:t>
       </w:r>
     </w:p>
     <w:p>
       <w:pPr>
-        <w:ind w:left="0" w:firstLine="0"/>
-        <w:rPr>
-          <w:rFonts w:ascii="Times New Roman" w:eastAsia="Times New Roman" w:hAnsi="Times New Roman" w:cs="Times New Roman"/>
-          <w:color w:val="000000"/>
-          <w:sz w:val="20"/>
-          <w:szCs w:val="20"/>
-        </w:rPr>
-      </w:pPr>
-      <w:r>
-        <w:rPr>
-          <w:rFonts w:ascii="Times New Roman" w:eastAsia="Times New Roman" w:hAnsi="Times New Roman" w:cs="Times New Roman"/>
-          <w:color w:val="000000"/>
-          <w:sz w:val="20"/>
-          <w:szCs w:val="20"/>
-        </w:rPr>
-        <w:t xml:space="preserve">SQL, R, Python, Data </w:t>
-      </w:r>
-      <w:r>
-        <w:rPr>
-          <w:rFonts w:ascii="Times New Roman" w:eastAsia="Times New Roman" w:hAnsi="Times New Roman" w:cs="Times New Roman"/>
-          <w:color w:val="000000"/>
-          <w:sz w:val="20"/>
-          <w:szCs w:val="20"/>
-        </w:rPr>
-        <w:t>M</w:t>
-      </w:r>
-      <w:r>
-        <w:rPr>
-          <w:rFonts w:ascii="Times New Roman" w:eastAsia="Times New Roman" w:hAnsi="Times New Roman" w:cs="Times New Roman"/>
-          <w:color w:val="000000"/>
-          <w:sz w:val="20"/>
-          <w:szCs w:val="20"/>
-        </w:rPr>
-        <w:t xml:space="preserve">odeling, Data </w:t>
-      </w:r>
-      <w:r>
-        <w:rPr>
-          <w:rFonts w:ascii="Times New Roman" w:eastAsia="Times New Roman" w:hAnsi="Times New Roman" w:cs="Times New Roman"/>
-          <w:color w:val="000000"/>
-          <w:sz w:val="20"/>
-          <w:szCs w:val="20"/>
-        </w:rPr>
-        <w:t>M</w:t>
-      </w:r>
-      <w:r>
-        <w:rPr>
-          <w:rFonts w:ascii="Times New Roman" w:eastAsia="Times New Roman" w:hAnsi="Times New Roman" w:cs="Times New Roman"/>
-          <w:color w:val="000000"/>
-          <w:sz w:val="20"/>
-          <w:szCs w:val="20"/>
-        </w:rPr>
-        <w:t>ining, Tableau, Pandas, Snowflake, Git, Airflow, DBT, Looker, Excel, Seaborn, Alteryx, Data Analysis, Data Visualization, Data Warehousing, Statistical Modeling</w:t>
-      </w:r>
+        <w:ind w:left="-432"/>
+        <w:jc w:val="center"/>
+        <w:rPr>
+          <w:rFonts w:ascii="Times New Roman" w:eastAsia="Times New Roman" w:hAnsi="Times New Roman" w:cs="Times New Roman"/>
+          <w:b/>
+          <w:sz w:val="28"/>
+          <w:szCs w:val="28"/>
+        </w:rPr>
+      </w:pPr>
+      <w:r>
+        <w:rPr>
+          <w:rFonts w:ascii="Times New Roman" w:eastAsia="Times New Roman" w:hAnsi="Times New Roman" w:cs="Times New Roman"/>
+          <w:sz w:val="18"/>
+          <w:szCs w:val="18"/>
+        </w:rPr>
+        <w:t xml:space="preserve">631-905-8111 | </w:t>
+      </w:r>
+      <w:hyperlink r:id="rId9" w:history="1">
+        <w:r>
+          <w:rPr>
+            <w:rStyle w:val="Hyperlink"/>
+            <w:rFonts w:ascii="Times New Roman" w:eastAsia="Times New Roman" w:hAnsi="Times New Roman" w:cs="Times New Roman"/>
+            <w:sz w:val="18"/>
+            <w:szCs w:val="18"/>
+          </w:rPr>
+          <w:t>zach.mortenson7@gmail.com</w:t>
+        </w:r>
+      </w:hyperlink>
     </w:p>
     <w:p>
       <w:pPr>
+        <w:ind w:left="-432"/>
+        <w:jc w:val="center"/>
+        <w:rPr>
+          <w:rFonts w:ascii="Times New Roman" w:eastAsia="Times New Roman" w:hAnsi="Times New Roman" w:cs="Times New Roman"/>
+          <w:b/>
+          <w:sz w:val="28"/>
+          <w:szCs w:val="28"/>
+        </w:rPr>
+      </w:pPr>
+      <w:r>
+        <w:rPr>
+          <w:rFonts w:ascii="Times New Roman" w:eastAsia="Times New Roman" w:hAnsi="Times New Roman" w:cs="Times New Roman"/>
+          <w:sz w:val="18"/>
+          <w:szCs w:val="18"/>
+        </w:rPr>
+        <w:t xml:space="preserve">GitHub: </w:t>
+      </w:r>
+      <w:r>
+        <w:rPr>
+          <w:rFonts w:ascii="Times New Roman" w:eastAsia="Times New Roman" w:hAnsi="Times New Roman" w:cs="Times New Roman"/>
+          <w:color w:val="000000"/>
+          <w:sz w:val="20"/>
+          <w:szCs w:val="20"/>
+        </w:rPr>
+        <w:t>github.com/</w:t>
+      </w:r>
+      <w:proofErr w:type="spellStart"/>
+      <w:r>
+        <w:rPr>
+          <w:rFonts w:ascii="Times New Roman" w:eastAsia="Times New Roman" w:hAnsi="Times New Roman" w:cs="Times New Roman"/>
+          <w:color w:val="000000"/>
+          <w:sz w:val="20"/>
+          <w:szCs w:val="20"/>
+        </w:rPr>
+        <w:t>zachmort</w:t>
+      </w:r>
+      <w:proofErr w:type="spellEnd"/>
+      <w:r>
+        <w:rPr>
+          <w:rFonts w:ascii="Times New Roman" w:eastAsia="Times New Roman" w:hAnsi="Times New Roman" w:cs="Times New Roman"/>
+          <w:sz w:val="18"/>
+          <w:szCs w:val="18"/>
+        </w:rPr>
+        <w:t xml:space="preserve"> | Portfolio:</w:t>
+      </w:r>
+      <w:r>
+        <w:rPr>
+          <w:rFonts w:ascii="Times New Roman" w:hAnsi="Times New Roman" w:cs="Times New Roman"/>
+          <w:sz w:val="18"/>
+          <w:szCs w:val="18"/>
+        </w:rPr>
+        <w:t xml:space="preserve"> zachmort.github.io</w:t>
+      </w:r>
+      <w:r>
+        <w:rPr>
+          <w:rFonts w:ascii="Times New Roman" w:eastAsia="Times New Roman" w:hAnsi="Times New Roman" w:cs="Times New Roman"/>
+          <w:sz w:val="18"/>
+          <w:szCs w:val="18"/>
+        </w:rPr>
+        <w:t xml:space="preserve"> | Blog: </w:t>
+      </w:r>
+      <w:hyperlink r:id="rId10" w:history="1">
+        <w:r>
+          <w:rPr>
+            <w:rStyle w:val="Hyperlink"/>
+            <w:rFonts w:ascii="Times New Roman" w:eastAsia="Times New Roman" w:hAnsi="Times New Roman" w:cs="Times New Roman"/>
+            <w:sz w:val="18"/>
+            <w:szCs w:val="18"/>
+          </w:rPr>
+          <w:t>medium.com/@zach.mortenson7</w:t>
+        </w:r>
+      </w:hyperlink>
+    </w:p>
+    <w:p>
+      <w:pPr>
+        <w:ind w:left="0" w:firstLine="0"/>
+        <w:rPr>
+          <w:rFonts w:ascii="Times New Roman" w:eastAsia="Times New Roman" w:hAnsi="Times New Roman" w:cs="Times New Roman"/>
+          <w:sz w:val="18"/>
+          <w:szCs w:val="18"/>
+        </w:rPr>
+      </w:pPr>
+    </w:p>
+    <w:p>
+      <w:pPr>
+        <w:rPr>
+          <w:rFonts w:ascii="Times New Roman" w:eastAsia="Times New Roman" w:hAnsi="Times New Roman" w:cs="Times New Roman"/>
+          <w:b/>
+          <w:bCs/>
+        </w:rPr>
+      </w:pPr>
+      <w:r>
+        <w:rPr>
+          <w:rFonts w:ascii="Times New Roman" w:eastAsia="Times New Roman" w:hAnsi="Times New Roman" w:cs="Times New Roman"/>
+          <w:b/>
+          <w:bCs/>
+        </w:rPr>
+        <w:t>PROFESSIONAL SUMMARY:</w:t>
+      </w:r>
+    </w:p>
+    <w:p>
+      <w:pPr>
+        <w:rPr>
+          <w:rFonts w:ascii="Times New Roman" w:eastAsia="Times New Roman" w:hAnsi="Times New Roman" w:cs="Times New Roman"/>
+          <w:sz w:val="18"/>
+          <w:szCs w:val="18"/>
+        </w:rPr>
+      </w:pPr>
+      <w:r>
+        <w:rPr>
+          <w:rFonts w:ascii="Times New Roman" w:eastAsia="Times New Roman" w:hAnsi="Times New Roman" w:cs="Times New Roman"/>
+          <w:sz w:val="18"/>
+          <w:szCs w:val="18"/>
+        </w:rPr>
+        <w:t xml:space="preserve">Data Analyst with </w:t>
+      </w:r>
+      <w:r>
+        <w:rPr>
+          <w:rFonts w:ascii="Times New Roman" w:eastAsia="Times New Roman" w:hAnsi="Times New Roman" w:cs="Times New Roman"/>
+          <w:sz w:val="18"/>
+          <w:szCs w:val="18"/>
+        </w:rPr>
+        <w:t>5</w:t>
+      </w:r>
+      <w:r>
+        <w:rPr>
+          <w:rFonts w:ascii="Times New Roman" w:eastAsia="Times New Roman" w:hAnsi="Times New Roman" w:cs="Times New Roman"/>
+          <w:sz w:val="18"/>
+          <w:szCs w:val="18"/>
+        </w:rPr>
+        <w:t>+ years of experience in business intelligence, data analytics, and process automation. Proven track record of optimizing data pipelines, enhancing customer insights, and reducing operational costs through SQL, Python, and ETL tools. Adept at building data-driven solutions that improve decision-making, scalability, and customer engagement. Passionate about leveraging advanced analytics, automation, and visualization to drive strategic initiatives.</w:t>
+      </w:r>
+    </w:p>
+    <w:p>
+      <w:pPr>
+        <w:rPr>
+          <w:rFonts w:ascii="Times New Roman" w:eastAsia="Times New Roman" w:hAnsi="Times New Roman" w:cs="Times New Roman"/>
+          <w:sz w:val="18"/>
+          <w:szCs w:val="18"/>
+        </w:rPr>
+      </w:pPr>
+    </w:p>
+    <w:p>
+      <w:pPr>
+        <w:ind w:left="0" w:firstLine="0"/>
+        <w:rPr>
+          <w:rFonts w:ascii="Times New Roman" w:eastAsia="Times New Roman" w:hAnsi="Times New Roman" w:cs="Times New Roman"/>
+        </w:rPr>
+      </w:pPr>
+      <w:r>
+        <w:rPr>
+          <w:rFonts w:ascii="Times New Roman" w:eastAsia="Times New Roman" w:hAnsi="Times New Roman" w:cs="Times New Roman"/>
+          <w:b/>
+          <w:color w:val="000000"/>
+        </w:rPr>
+        <w:t xml:space="preserve">SKILLS: </w:t>
+      </w:r>
+    </w:p>
+    <w:p>
+      <w:pPr>
+        <w:ind w:left="0" w:firstLine="0"/>
+        <w:rPr>
+          <w:rFonts w:ascii="Times New Roman" w:eastAsia="Times New Roman" w:hAnsi="Times New Roman" w:cs="Times New Roman"/>
+          <w:color w:val="000000"/>
+          <w:sz w:val="20"/>
+          <w:szCs w:val="20"/>
+        </w:rPr>
+      </w:pPr>
+      <w:r>
+        <w:rPr>
+          <w:rFonts w:ascii="Times New Roman" w:eastAsia="Times New Roman" w:hAnsi="Times New Roman" w:cs="Times New Roman"/>
+          <w:color w:val="000000"/>
+          <w:sz w:val="20"/>
+          <w:szCs w:val="20"/>
+        </w:rPr>
+        <w:t>SQL, R, Python,</w:t>
+      </w:r>
+      <w:r>
+        <w:rPr>
+          <w:rFonts w:ascii="Times New Roman" w:eastAsia="Times New Roman" w:hAnsi="Times New Roman" w:cs="Times New Roman"/>
+          <w:color w:val="000000"/>
+          <w:sz w:val="20"/>
+          <w:szCs w:val="20"/>
+        </w:rPr>
+        <w:t xml:space="preserve"> </w:t>
+      </w:r>
+      <w:r>
+        <w:rPr>
+          <w:rFonts w:ascii="Times New Roman" w:eastAsia="Times New Roman" w:hAnsi="Times New Roman" w:cs="Times New Roman"/>
+          <w:color w:val="000000"/>
+          <w:sz w:val="20"/>
+          <w:szCs w:val="20"/>
+        </w:rPr>
+        <w:t xml:space="preserve">JavaScript, </w:t>
+      </w:r>
+      <w:proofErr w:type="spellStart"/>
+      <w:r>
+        <w:rPr>
+          <w:rFonts w:ascii="Times New Roman" w:eastAsia="Times New Roman" w:hAnsi="Times New Roman" w:cs="Times New Roman"/>
+          <w:color w:val="000000"/>
+          <w:sz w:val="20"/>
+          <w:szCs w:val="20"/>
+        </w:rPr>
+        <w:t>AppScript</w:t>
+      </w:r>
+      <w:proofErr w:type="spellEnd"/>
+      <w:r>
+        <w:rPr>
+          <w:rFonts w:ascii="Times New Roman" w:eastAsia="Times New Roman" w:hAnsi="Times New Roman" w:cs="Times New Roman"/>
+          <w:color w:val="000000"/>
+          <w:sz w:val="20"/>
+          <w:szCs w:val="20"/>
+        </w:rPr>
+        <w:t xml:space="preserve">, </w:t>
+      </w:r>
+      <w:r>
+        <w:rPr>
+          <w:rFonts w:ascii="Times New Roman" w:eastAsia="Times New Roman" w:hAnsi="Times New Roman" w:cs="Times New Roman"/>
+          <w:color w:val="000000"/>
+          <w:sz w:val="20"/>
+          <w:szCs w:val="20"/>
+        </w:rPr>
+        <w:t xml:space="preserve">Git, Airflow, DBT, </w:t>
+      </w:r>
+      <w:proofErr w:type="spellStart"/>
+      <w:r>
+        <w:rPr>
+          <w:rFonts w:ascii="Times New Roman" w:eastAsia="Times New Roman" w:hAnsi="Times New Roman" w:cs="Times New Roman"/>
+          <w:color w:val="000000"/>
+          <w:sz w:val="20"/>
+          <w:szCs w:val="20"/>
+        </w:rPr>
+        <w:t>Dataform</w:t>
+      </w:r>
+      <w:proofErr w:type="spellEnd"/>
+      <w:r>
+        <w:rPr>
+          <w:rFonts w:ascii="Times New Roman" w:eastAsia="Times New Roman" w:hAnsi="Times New Roman" w:cs="Times New Roman"/>
+          <w:color w:val="000000"/>
+          <w:sz w:val="20"/>
+          <w:szCs w:val="20"/>
+        </w:rPr>
+        <w:t xml:space="preserve">, </w:t>
+      </w:r>
+      <w:r>
+        <w:rPr>
+          <w:rFonts w:ascii="Times New Roman" w:eastAsia="Times New Roman" w:hAnsi="Times New Roman" w:cs="Times New Roman"/>
+          <w:color w:val="000000"/>
+          <w:sz w:val="20"/>
+          <w:szCs w:val="20"/>
+        </w:rPr>
+        <w:t>Tableau, Looker, Excel, Alteryx, Data Analysis, Data Visualization, Data Warehousing, Statistical Modeling</w:t>
+      </w:r>
+      <w:r>
+        <w:rPr>
+          <w:rFonts w:ascii="Times New Roman" w:eastAsia="Times New Roman" w:hAnsi="Times New Roman" w:cs="Times New Roman"/>
+          <w:color w:val="000000"/>
+          <w:sz w:val="20"/>
+          <w:szCs w:val="20"/>
+        </w:rPr>
+        <w:t>, Data Modeling, Data Mining</w:t>
+      </w:r>
+    </w:p>
+    <w:p>
+      <w:pPr>
         <w:ind w:left="0" w:firstLine="0"/>
         <w:rPr>
           <w:rFonts w:ascii="Times New Roman" w:eastAsia="Times New Roman" w:hAnsi="Times New Roman" w:cs="Times New Roman"/>
@@ -126,7 +371,7 @@
           <w:sz w:val="20"/>
           <w:szCs w:val="20"/>
         </w:rPr>
-        <w:t>Jasper</w:t>
+        <w:t>Openly</w:t>
       </w:r>
       <w:r>
         <w:rPr>
@@ -145,7 +390,16 @@
           <w:sz w:val="20"/>
           <w:szCs w:val="20"/>
         </w:rPr>
-        <w:t xml:space="preserve"> Boston, MA                                                   </w:t>
+        <w:t xml:space="preserve"> Boston, </w:t>
+      </w:r>
+      <w:r>
+        <w:rPr>
+          <w:rFonts w:ascii="Times New Roman" w:eastAsia="Times New Roman" w:hAnsi="Times New Roman" w:cs="Times New Roman"/>
+          <w:color w:val="000000"/>
+          <w:sz w:val="20"/>
+          <w:szCs w:val="20"/>
+        </w:rPr>
+        <w:t xml:space="preserve">MA </w:t>
       </w:r>
       <w:r>
         <w:rPr>
@@ -164,7 +418,6 @@
           <w:szCs w:val="20"/>
         </w:rPr>
         <w:tab/>
-        <w:t xml:space="preserve">        </w:t>
       </w:r>
       <w:r>
         <w:rPr>
@@ -174,25 +427,70 @@
           <w:szCs w:val="20"/>
         </w:rPr>
         <w:tab/>
-        <w:t xml:space="preserve">                </w:t>
-      </w:r>
-      <w:r>
-        <w:rPr>
-          <w:rFonts w:ascii="Times New Roman" w:eastAsia="Times New Roman" w:hAnsi="Times New Roman" w:cs="Times New Roman"/>
-          <w:color w:val="000000"/>
-          <w:sz w:val="20"/>
-          <w:szCs w:val="20"/>
-        </w:rPr>
-        <w:t xml:space="preserve">              </w:t>
-      </w:r>
-      <w:r>
-        <w:rPr>
-          <w:rFonts w:ascii="Times New Roman" w:eastAsia="Times New Roman" w:hAnsi="Times New Roman" w:cs="Times New Roman"/>
-          <w:color w:val="000000"/>
-          <w:sz w:val="20"/>
-          <w:szCs w:val="20"/>
-        </w:rPr>
-        <w:t>January 2023 – July 2023</w:t>
+      </w:r>
+      <w:r>
+        <w:rPr>
+          <w:rFonts w:ascii="Times New Roman" w:eastAsia="Times New Roman" w:hAnsi="Times New Roman" w:cs="Times New Roman"/>
+          <w:color w:val="000000"/>
+          <w:sz w:val="20"/>
+          <w:szCs w:val="20"/>
+        </w:rPr>
+        <w:tab/>
+      </w:r>
+      <w:r>
+        <w:rPr>
+          <w:rFonts w:ascii="Times New Roman" w:eastAsia="Times New Roman" w:hAnsi="Times New Roman" w:cs="Times New Roman"/>
+          <w:color w:val="000000"/>
+          <w:sz w:val="20"/>
+          <w:szCs w:val="20"/>
+        </w:rPr>
+        <w:tab/>
+      </w:r>
+      <w:r>
+        <w:rPr>
+          <w:rFonts w:ascii="Times New Roman" w:eastAsia="Times New Roman" w:hAnsi="Times New Roman" w:cs="Times New Roman"/>
+          <w:color w:val="000000"/>
+          <w:sz w:val="20"/>
+          <w:szCs w:val="20"/>
+        </w:rPr>
+        <w:tab/>
+      </w:r>
+      <w:r>
+        <w:rPr>
+          <w:rFonts w:ascii="Times New Roman" w:eastAsia="Times New Roman" w:hAnsi="Times New Roman" w:cs="Times New Roman"/>
+          <w:color w:val="000000"/>
+          <w:sz w:val="20"/>
+          <w:szCs w:val="20"/>
+        </w:rPr>
+        <w:tab/>
+      </w:r>
+      <w:r>
+        <w:rPr>
+          <w:rFonts w:ascii="Times New Roman" w:eastAsia="Times New Roman" w:hAnsi="Times New Roman" w:cs="Times New Roman"/>
+          <w:color w:val="000000"/>
+          <w:sz w:val="20"/>
+          <w:szCs w:val="20"/>
+        </w:rPr>
+        <w:tab/>
+        <w:t xml:space="preserve">     </w:t>
+      </w:r>
+      <w:r>
+        <w:rPr>
+          <w:rFonts w:ascii="Times New Roman" w:eastAsia="Times New Roman" w:hAnsi="Times New Roman" w:cs="Times New Roman"/>
+          <w:color w:val="000000"/>
+          <w:sz w:val="20"/>
+          <w:szCs w:val="20"/>
+        </w:rPr>
+        <w:t xml:space="preserve">January 2024 – </w:t>
+      </w:r>
+      <w:r>
+        <w:rPr>
+          <w:rFonts w:ascii="Times New Roman" w:eastAsia="Times New Roman" w:hAnsi="Times New Roman" w:cs="Times New Roman"/>
+          <w:color w:val="000000"/>
+          <w:sz w:val="20"/>
+          <w:szCs w:val="20"/>
+        </w:rPr>
+        <w:t>Present</w:t>
       </w:r>
     </w:p>
     <w:p>
@@ -212,17 +510,7 @@
           <w:sz w:val="20"/>
           <w:szCs w:val="20"/>
         </w:rPr>
-        <w:t>Data Analyst</w:t>
-      </w:r>
-      <w:r>
-        <w:rPr>
-          <w:rFonts w:ascii="Times New Roman" w:eastAsia="Times New Roman" w:hAnsi="Times New Roman" w:cs="Times New Roman"/>
-          <w:i/>
-          <w:color w:val="000000"/>
-          <w:sz w:val="20"/>
-          <w:szCs w:val="20"/>
-        </w:rPr>
-        <w:t xml:space="preserve"> II</w:t>
+        <w:t>Sr. Business Intelligence Analyst</w:t>
       </w:r>
     </w:p>
     <w:p>
@@ -253,37 +541,53 @@
           <w:sz w:val="20"/>
           <w:szCs w:val="20"/>
         </w:rPr>
-        <w:t xml:space="preserve">Led an in-depth analysis on customer usage data, which resulted in a strategy shift that </w:t>
-      </w:r>
-      <w:r>
-        <w:rPr>
-          <w:rFonts w:ascii="Times New Roman" w:eastAsia="Times New Roman" w:hAnsi="Times New Roman" w:cs="Times New Roman"/>
-          <w:color w:val="000000"/>
-          <w:sz w:val="20"/>
-          <w:szCs w:val="20"/>
-        </w:rPr>
-        <w:t xml:space="preserve">resulted in a 100% increase in </w:t>
-      </w:r>
-      <w:r>
-        <w:rPr>
-          <w:rFonts w:ascii="Times New Roman" w:eastAsia="Times New Roman" w:hAnsi="Times New Roman" w:cs="Times New Roman"/>
-          <w:color w:val="000000"/>
-          <w:sz w:val="20"/>
-          <w:szCs w:val="20"/>
-        </w:rPr>
-        <w:t xml:space="preserve">trial conversions through improved customer engagement and familiarization with our product ecosystem during the trial </w:t>
-      </w:r>
-      <w:proofErr w:type="gramStart"/>
-      <w:r>
-        <w:rPr>
-          <w:rFonts w:ascii="Times New Roman" w:eastAsia="Times New Roman" w:hAnsi="Times New Roman" w:cs="Times New Roman"/>
-          <w:color w:val="000000"/>
-          <w:sz w:val="20"/>
-          <w:szCs w:val="20"/>
-        </w:rPr>
-        <w:t>period</w:t>
-      </w:r>
-      <w:proofErr w:type="gramEnd"/>
+        <w:t xml:space="preserve">Automated external agency commission workflows using Python and Google APIs, reducing manual effort by </w:t>
+      </w:r>
+      <w:r>
+        <w:rPr>
+          <w:rFonts w:ascii="Times New Roman" w:eastAsia="Times New Roman" w:hAnsi="Times New Roman" w:cs="Times New Roman"/>
+          <w:color w:val="000000"/>
+          <w:sz w:val="20"/>
+          <w:szCs w:val="20"/>
+        </w:rPr>
+        <w:t xml:space="preserve">10% </w:t>
+      </w:r>
+      <w:r>
+        <w:rPr>
+          <w:rFonts w:ascii="Times New Roman" w:eastAsia="Times New Roman" w:hAnsi="Times New Roman" w:cs="Times New Roman"/>
+          <w:color w:val="000000"/>
+          <w:sz w:val="20"/>
+          <w:szCs w:val="20"/>
+        </w:rPr>
+        <w:t>per month</w:t>
+      </w:r>
+      <w:r>
+        <w:rPr>
+          <w:rFonts w:ascii="Times New Roman" w:eastAsia="Times New Roman" w:hAnsi="Times New Roman" w:cs="Times New Roman"/>
+          <w:color w:val="000000"/>
+          <w:sz w:val="20"/>
+          <w:szCs w:val="20"/>
+        </w:rPr>
+        <w:t xml:space="preserve"> and streamlining financial reporting operations</w:t>
+      </w:r>
+      <w:r>
+        <w:rPr>
+          <w:rFonts w:ascii="Times New Roman" w:eastAsia="Times New Roman" w:hAnsi="Times New Roman" w:cs="Times New Roman"/>
+          <w:color w:val="000000"/>
+          <w:sz w:val="20"/>
+          <w:szCs w:val="20"/>
+        </w:rPr>
+        <w:t>, enabling faster commission payouts and improved cash flow trackin</w:t>
+      </w:r>
+      <w:r>
+        <w:rPr>
+          <w:rFonts w:ascii="Times New Roman" w:eastAsia="Times New Roman" w:hAnsi="Times New Roman" w:cs="Times New Roman"/>
+          <w:color w:val="000000"/>
+          <w:sz w:val="20"/>
+          <w:szCs w:val="20"/>
+        </w:rPr>
+        <w:t>g</w:t>
+      </w:r>
     </w:p>
     <w:p>
       <w:pPr>
@@ -313,7 +617,25 @@
           <w:sz w:val="20"/>
           <w:szCs w:val="20"/>
         </w:rPr>
-        <w:t xml:space="preserve">Partnered with the Data Engineering team to develop and maintain over 10 advanced data models in the data warehouse, utilizing DBT, SQL, and </w:t>
+        <w:t xml:space="preserve">Spearheaded the </w:t>
+      </w:r>
+      <w:r>
+        <w:rPr>
+          <w:rFonts w:ascii="Times New Roman" w:eastAsia="Times New Roman" w:hAnsi="Times New Roman" w:cs="Times New Roman"/>
+          <w:color w:val="000000"/>
+          <w:sz w:val="20"/>
+          <w:szCs w:val="20"/>
+        </w:rPr>
+        <w:t>adoption</w:t>
+      </w:r>
+      <w:r>
+        <w:rPr>
+          <w:rFonts w:ascii="Times New Roman" w:eastAsia="Times New Roman" w:hAnsi="Times New Roman" w:cs="Times New Roman"/>
+          <w:color w:val="000000"/>
+          <w:sz w:val="20"/>
+          <w:szCs w:val="20"/>
+        </w:rPr>
+        <w:t xml:space="preserve"> of </w:t>
       </w:r>
       <w:proofErr w:type="spellStart"/>
       <w:r>
@@ -323,9 +645,108 @@
           <w:sz w:val="20"/>
           <w:szCs w:val="20"/>
         </w:rPr>
-        <w:t>Hightouch</w:t>
+        <w:t>Dataform</w:t>
       </w:r>
       <w:proofErr w:type="spellEnd"/>
+      <w:r>
+        <w:rPr>
+          <w:rFonts w:ascii="Times New Roman" w:eastAsia="Times New Roman" w:hAnsi="Times New Roman" w:cs="Times New Roman"/>
+          <w:color w:val="000000"/>
+          <w:sz w:val="20"/>
+          <w:szCs w:val="20"/>
+        </w:rPr>
+        <w:t xml:space="preserve"> as an </w:t>
+      </w:r>
+      <w:r>
+        <w:rPr>
+          <w:rFonts w:ascii="Times New Roman" w:eastAsia="Times New Roman" w:hAnsi="Times New Roman" w:cs="Times New Roman"/>
+          <w:color w:val="000000"/>
+          <w:sz w:val="20"/>
+          <w:szCs w:val="20"/>
+        </w:rPr>
+        <w:t>Extract Transform Load (</w:t>
+      </w:r>
+      <w:r>
+        <w:rPr>
+          <w:rFonts w:ascii="Times New Roman" w:eastAsia="Times New Roman" w:hAnsi="Times New Roman" w:cs="Times New Roman"/>
+          <w:color w:val="000000"/>
+          <w:sz w:val="20"/>
+          <w:szCs w:val="20"/>
+        </w:rPr>
+        <w:t>ETL</w:t>
+      </w:r>
+      <w:r>
+        <w:rPr>
+          <w:rFonts w:ascii="Times New Roman" w:eastAsia="Times New Roman" w:hAnsi="Times New Roman" w:cs="Times New Roman"/>
+          <w:color w:val="000000"/>
+          <w:sz w:val="20"/>
+          <w:szCs w:val="20"/>
+        </w:rPr>
+        <w:t>)</w:t>
+      </w:r>
+      <w:r>
+        <w:rPr>
+          <w:rFonts w:ascii="Times New Roman" w:eastAsia="Times New Roman" w:hAnsi="Times New Roman" w:cs="Times New Roman"/>
+          <w:color w:val="000000"/>
+          <w:sz w:val="20"/>
+          <w:szCs w:val="20"/>
+        </w:rPr>
+        <w:t xml:space="preserve"> </w:t>
+      </w:r>
+      <w:r>
+        <w:rPr>
+          <w:rFonts w:ascii="Times New Roman" w:eastAsia="Times New Roman" w:hAnsi="Times New Roman" w:cs="Times New Roman"/>
+          <w:color w:val="000000"/>
+          <w:sz w:val="20"/>
+          <w:szCs w:val="20"/>
+        </w:rPr>
+        <w:t>tool in collaboration with Data Engineering, cutting data warehouse costs by 40% and enhancing scalability</w:t>
+      </w:r>
+      <w:r>
+        <w:rPr>
+          <w:rFonts w:ascii="Times New Roman" w:eastAsia="Times New Roman" w:hAnsi="Times New Roman" w:cs="Times New Roman"/>
+          <w:color w:val="000000"/>
+          <w:sz w:val="20"/>
+          <w:szCs w:val="20"/>
+        </w:rPr>
+        <w:t xml:space="preserve">, </w:t>
+      </w:r>
+      <w:r>
+        <w:rPr>
+          <w:rFonts w:ascii="Times New Roman" w:eastAsia="Times New Roman" w:hAnsi="Times New Roman" w:cs="Times New Roman"/>
+          <w:color w:val="000000"/>
+          <w:sz w:val="20"/>
+          <w:szCs w:val="20"/>
+        </w:rPr>
+        <w:t>security</w:t>
+      </w:r>
+      <w:r>
+        <w:rPr>
+          <w:rFonts w:ascii="Times New Roman" w:eastAsia="Times New Roman" w:hAnsi="Times New Roman" w:cs="Times New Roman"/>
+          <w:color w:val="000000"/>
+          <w:sz w:val="20"/>
+          <w:szCs w:val="20"/>
+        </w:rPr>
+        <w:t>,</w:t>
+      </w:r>
+      <w:r>
+        <w:rPr>
+          <w:rFonts w:ascii="Times New Roman" w:eastAsia="Times New Roman" w:hAnsi="Times New Roman" w:cs="Times New Roman"/>
+          <w:color w:val="000000"/>
+          <w:sz w:val="20"/>
+          <w:szCs w:val="20"/>
+        </w:rPr>
+        <w:t xml:space="preserve"> and query performanc</w:t>
+      </w:r>
+      <w:r>
+        <w:rPr>
+          <w:rFonts w:ascii="Times New Roman" w:eastAsia="Times New Roman" w:hAnsi="Times New Roman" w:cs="Times New Roman"/>
+          <w:color w:val="000000"/>
+          <w:sz w:val="20"/>
+          <w:szCs w:val="20"/>
+        </w:rPr>
+        <w:t>e</w:t>
+      </w:r>
     </w:p>
     <w:p>
       <w:pPr>
@@ -355,39 +776,17 @@
           <w:sz w:val="20"/>
           <w:szCs w:val="20"/>
         </w:rPr>
-        <w:t xml:space="preserve">Worked collaboratively to develop and implement a </w:t>
-      </w:r>
-      <w:proofErr w:type="spellStart"/>
-      <w:r>
-        <w:rPr>
-          <w:rFonts w:ascii="Times New Roman" w:eastAsia="Times New Roman" w:hAnsi="Times New Roman" w:cs="Times New Roman"/>
-          <w:color w:val="000000"/>
-          <w:sz w:val="20"/>
-          <w:szCs w:val="20"/>
-        </w:rPr>
-        <w:t>BigQuery</w:t>
-      </w:r>
-      <w:proofErr w:type="spellEnd"/>
-      <w:r>
-        <w:rPr>
-          <w:rFonts w:ascii="Times New Roman" w:eastAsia="Times New Roman" w:hAnsi="Times New Roman" w:cs="Times New Roman"/>
-          <w:color w:val="000000"/>
-          <w:sz w:val="20"/>
-          <w:szCs w:val="20"/>
-        </w:rPr>
-        <w:t xml:space="preserve"> Machine Learning model, predicting customer churn probabilities using more than 30 distinct </w:t>
-      </w:r>
-      <w:proofErr w:type="gramStart"/>
-      <w:r>
-        <w:rPr>
-          <w:rFonts w:ascii="Times New Roman" w:eastAsia="Times New Roman" w:hAnsi="Times New Roman" w:cs="Times New Roman"/>
-          <w:color w:val="000000"/>
-          <w:sz w:val="20"/>
-          <w:szCs w:val="20"/>
-        </w:rPr>
-        <w:t>parameters</w:t>
-      </w:r>
-      <w:proofErr w:type="gramEnd"/>
+        <w:t>Conducted customer experience optimization analyses and inspections modeling, identifying inefficiencies that led to an estimated $5 million in cost savings while improving customer segmentation accuracy and operational decision-makin</w:t>
+      </w:r>
+      <w:r>
+        <w:rPr>
+          <w:rFonts w:ascii="Times New Roman" w:eastAsia="Times New Roman" w:hAnsi="Times New Roman" w:cs="Times New Roman"/>
+          <w:color w:val="000000"/>
+          <w:sz w:val="20"/>
+          <w:szCs w:val="20"/>
+        </w:rPr>
+        <w:t>g</w:t>
+      </w:r>
     </w:p>
     <w:p>
       <w:pPr>
@@ -417,25 +816,201 @@
           <w:sz w:val="20"/>
           <w:szCs w:val="20"/>
         </w:rPr>
-        <w:t xml:space="preserve">Created and managed over </w:t>
-      </w:r>
-      <w:r>
-        <w:rPr>
-          <w:rFonts w:ascii="Times New Roman" w:eastAsia="Times New Roman" w:hAnsi="Times New Roman" w:cs="Times New Roman"/>
-          <w:color w:val="000000"/>
-          <w:sz w:val="20"/>
-          <w:szCs w:val="20"/>
-        </w:rPr>
-        <w:t xml:space="preserve">10 </w:t>
-      </w:r>
-      <w:r>
-        <w:rPr>
-          <w:rFonts w:ascii="Times New Roman" w:eastAsia="Times New Roman" w:hAnsi="Times New Roman" w:cs="Times New Roman"/>
-          <w:color w:val="000000"/>
-          <w:sz w:val="20"/>
-          <w:szCs w:val="20"/>
-        </w:rPr>
-        <w:t>key performance indicator (KPI) dashboards for stakeholders, utilizing Python, SQL, and Mode Analytics</w:t>
+        <w:t>Designed and maintained 20+ Looker dashboards for executive leadership, delivering real-time insights on financial performance, customer retention, and operational efficiency, enabling data-driven strategic decision</w:t>
+      </w:r>
+      <w:r>
+        <w:rPr>
+          <w:rFonts w:ascii="Times New Roman" w:eastAsia="Times New Roman" w:hAnsi="Times New Roman" w:cs="Times New Roman"/>
+          <w:color w:val="000000"/>
+          <w:sz w:val="20"/>
+          <w:szCs w:val="20"/>
+        </w:rPr>
+        <w:t>s</w:t>
+      </w:r>
+    </w:p>
+    <w:p>
+      <w:pPr>
+        <w:pBdr>
+          <w:top w:val="nil"/>
+          <w:left w:val="nil"/>
+          <w:bottom w:val="nil"/>
+          <w:right w:val="nil"/>
+          <w:between w:val="nil"/>
+        </w:pBdr>
+        <w:rPr>
+          <w:rFonts w:ascii="Times New Roman" w:eastAsia="Times New Roman" w:hAnsi="Times New Roman" w:cs="Times New Roman"/>
+          <w:color w:val="000000"/>
+          <w:sz w:val="20"/>
+          <w:szCs w:val="20"/>
+        </w:rPr>
+      </w:pPr>
+    </w:p>
+    <w:p>
+      <w:pPr>
+        <w:rPr>
+          <w:rFonts w:ascii="Times New Roman" w:eastAsia="Times New Roman" w:hAnsi="Times New Roman" w:cs="Times New Roman"/>
+          <w:sz w:val="24"/>
+          <w:szCs w:val="24"/>
+        </w:rPr>
+      </w:pPr>
+      <w:r>
+        <w:rPr>
+          <w:rFonts w:ascii="Times New Roman" w:eastAsia="Times New Roman" w:hAnsi="Times New Roman" w:cs="Times New Roman"/>
+          <w:b/>
+          <w:color w:val="000000"/>
+          <w:sz w:val="20"/>
+          <w:szCs w:val="20"/>
+        </w:rPr>
+        <w:t>Jasper</w:t>
+      </w:r>
+      <w:r>
+        <w:rPr>
+          <w:rFonts w:ascii="Times New Roman" w:eastAsia="Times New Roman" w:hAnsi="Times New Roman" w:cs="Times New Roman"/>
+          <w:bCs/>
+          <w:color w:val="000000"/>
+          <w:sz w:val="20"/>
+          <w:szCs w:val="20"/>
+        </w:rPr>
+        <w:t>,</w:t>
+      </w:r>
+      <w:r>
+        <w:rPr>
+          <w:rFonts w:ascii="Times New Roman" w:eastAsia="Times New Roman" w:hAnsi="Times New Roman" w:cs="Times New Roman"/>
+          <w:color w:val="000000"/>
+          <w:sz w:val="20"/>
+          <w:szCs w:val="20"/>
+        </w:rPr>
+        <w:t xml:space="preserve"> </w:t>
+      </w:r>
+      <w:r>
+        <w:rPr>
+          <w:rFonts w:ascii="Times New Roman" w:eastAsia="Times New Roman" w:hAnsi="Times New Roman" w:cs="Times New Roman"/>
+          <w:color w:val="000000"/>
+          <w:sz w:val="20"/>
+          <w:szCs w:val="20"/>
+        </w:rPr>
+        <w:t>Boston, MA</w:t>
+      </w:r>
+      <w:r>
+        <w:rPr>
+          <w:rFonts w:ascii="Times New Roman" w:eastAsia="Times New Roman" w:hAnsi="Times New Roman" w:cs="Times New Roman"/>
+          <w:color w:val="000000"/>
+          <w:sz w:val="20"/>
+          <w:szCs w:val="20"/>
+        </w:rPr>
+        <w:t xml:space="preserve"> </w:t>
+      </w:r>
+      <w:r>
+        <w:rPr>
+          <w:rFonts w:ascii="Times New Roman" w:eastAsia="Times New Roman" w:hAnsi="Times New Roman" w:cs="Times New Roman"/>
+          <w:color w:val="000000"/>
+          <w:sz w:val="20"/>
+          <w:szCs w:val="20"/>
+        </w:rPr>
+        <w:tab/>
+      </w:r>
+      <w:r>
+        <w:rPr>
+          <w:rFonts w:ascii="Times New Roman" w:eastAsia="Times New Roman" w:hAnsi="Times New Roman" w:cs="Times New Roman"/>
+          <w:color w:val="000000"/>
+          <w:sz w:val="20"/>
+          <w:szCs w:val="20"/>
+        </w:rPr>
+        <w:tab/>
+      </w:r>
+      <w:r>
+        <w:rPr>
+          <w:rFonts w:ascii="Times New Roman" w:eastAsia="Times New Roman" w:hAnsi="Times New Roman" w:cs="Times New Roman"/>
+          <w:color w:val="000000"/>
+          <w:sz w:val="20"/>
+          <w:szCs w:val="20"/>
+        </w:rPr>
+        <w:tab/>
+      </w:r>
+      <w:r>
+        <w:rPr>
+          <w:rFonts w:ascii="Times New Roman" w:eastAsia="Times New Roman" w:hAnsi="Times New Roman" w:cs="Times New Roman"/>
+          <w:color w:val="000000"/>
+          <w:sz w:val="20"/>
+          <w:szCs w:val="20"/>
+        </w:rPr>
+        <w:tab/>
+      </w:r>
+      <w:r>
+        <w:rPr>
+          <w:rFonts w:ascii="Times New Roman" w:eastAsia="Times New Roman" w:hAnsi="Times New Roman" w:cs="Times New Roman"/>
+          <w:color w:val="000000"/>
+          <w:sz w:val="20"/>
+          <w:szCs w:val="20"/>
+        </w:rPr>
+        <w:tab/>
+      </w:r>
+      <w:r>
+        <w:rPr>
+          <w:rFonts w:ascii="Times New Roman" w:eastAsia="Times New Roman" w:hAnsi="Times New Roman" w:cs="Times New Roman"/>
+          <w:color w:val="000000"/>
+          <w:sz w:val="20"/>
+          <w:szCs w:val="20"/>
+        </w:rPr>
+        <w:tab/>
+      </w:r>
+      <w:r>
+        <w:rPr>
+          <w:rFonts w:ascii="Times New Roman" w:eastAsia="Times New Roman" w:hAnsi="Times New Roman" w:cs="Times New Roman"/>
+          <w:color w:val="000000"/>
+          <w:sz w:val="20"/>
+          <w:szCs w:val="20"/>
+        </w:rPr>
+        <w:tab/>
+      </w:r>
+      <w:r>
+        <w:rPr>
+          <w:rFonts w:ascii="Times New Roman" w:eastAsia="Times New Roman" w:hAnsi="Times New Roman" w:cs="Times New Roman"/>
+          <w:color w:val="000000"/>
+          <w:sz w:val="20"/>
+          <w:szCs w:val="20"/>
+        </w:rPr>
+        <w:tab/>
+        <w:t xml:space="preserve">  January</w:t>
+      </w:r>
+      <w:r>
+        <w:rPr>
+          <w:rFonts w:ascii="Times New Roman" w:eastAsia="Times New Roman" w:hAnsi="Times New Roman" w:cs="Times New Roman"/>
+          <w:color w:val="000000"/>
+          <w:sz w:val="20"/>
+          <w:szCs w:val="20"/>
+        </w:rPr>
+        <w:t xml:space="preserve"> 2023 – July 2023</w:t>
+      </w:r>
+    </w:p>
+    <w:p>
+      <w:pPr>
+        <w:rPr>
+          <w:rFonts w:ascii="Times New Roman" w:eastAsia="Times New Roman" w:hAnsi="Times New Roman" w:cs="Times New Roman"/>
+          <w:i/>
+          <w:sz w:val="24"/>
+          <w:szCs w:val="24"/>
+        </w:rPr>
+      </w:pPr>
+      <w:r>
+        <w:rPr>
+          <w:rFonts w:ascii="Times New Roman" w:eastAsia="Times New Roman" w:hAnsi="Times New Roman" w:cs="Times New Roman"/>
+          <w:i/>
+          <w:color w:val="000000"/>
+          <w:sz w:val="20"/>
+          <w:szCs w:val="20"/>
+        </w:rPr>
+        <w:t>Data Analyst</w:t>
+      </w:r>
+      <w:r>
+        <w:rPr>
+          <w:rFonts w:ascii="Times New Roman" w:eastAsia="Times New Roman" w:hAnsi="Times New Roman" w:cs="Times New Roman"/>
+          <w:i/>
+          <w:color w:val="000000"/>
+          <w:sz w:val="20"/>
+          <w:szCs w:val="20"/>
+        </w:rPr>
+        <w:t xml:space="preserve"> II</w:t>
       </w:r>
     </w:p>
     <w:p>
@@ -466,19 +1041,35 @@
           <w:sz w:val="20"/>
           <w:szCs w:val="20"/>
         </w:rPr>
-        <w:t xml:space="preserve">Evaluated the performance of Customer Success advertising initiatives, and provided strategic suggestions leading to a 17% uplift in click-through rate and a 5% enhancement in customer product </w:t>
-      </w:r>
-      <w:proofErr w:type="gramStart"/>
-      <w:r>
-        <w:rPr>
-          <w:rFonts w:ascii="Times New Roman" w:eastAsia="Times New Roman" w:hAnsi="Times New Roman" w:cs="Times New Roman"/>
-          <w:color w:val="000000"/>
-          <w:sz w:val="20"/>
-          <w:szCs w:val="20"/>
-        </w:rPr>
-        <w:t>engagement</w:t>
-      </w:r>
-      <w:proofErr w:type="gramEnd"/>
+        <w:t>Conducted</w:t>
+      </w:r>
+      <w:r>
+        <w:rPr>
+          <w:rFonts w:ascii="Times New Roman" w:eastAsia="Times New Roman" w:hAnsi="Times New Roman" w:cs="Times New Roman"/>
+          <w:color w:val="000000"/>
+          <w:sz w:val="20"/>
+          <w:szCs w:val="20"/>
+        </w:rPr>
+        <w:t xml:space="preserve"> an in-depth analysis on customer usage data, which resulted in a strategy shift that resulted in a 100% increase in trial conversions through improved engagement and </w:t>
+      </w:r>
+      <w:r>
+        <w:rPr>
+          <w:rFonts w:ascii="Times New Roman" w:eastAsia="Times New Roman" w:hAnsi="Times New Roman" w:cs="Times New Roman"/>
+          <w:color w:val="000000"/>
+          <w:sz w:val="20"/>
+          <w:szCs w:val="20"/>
+        </w:rPr>
+        <w:t>onboardin</w:t>
+      </w:r>
+      <w:r>
+        <w:rPr>
+          <w:rFonts w:ascii="Times New Roman" w:eastAsia="Times New Roman" w:hAnsi="Times New Roman" w:cs="Times New Roman"/>
+          <w:color w:val="000000"/>
+          <w:sz w:val="20"/>
+          <w:szCs w:val="20"/>
+        </w:rPr>
+        <w:t>g</w:t>
+      </w:r>
     </w:p>
     <w:p>
       <w:pPr>
@@ -508,194 +1099,16 @@
           <w:sz w:val="20"/>
           <w:szCs w:val="20"/>
         </w:rPr>
-        <w:t>Spearheaded the implementation of robust data pipelines for incorporating new data sources, a strategic move that directly contributed to a substantial reduction in customer churn, decreasing it by 12%</w:t>
-      </w:r>
-    </w:p>
-    <w:p>
-      <w:pPr>
-        <w:pStyle w:val="ListParagraph"/>
-        <w:pBdr>
-          <w:top w:val="nil"/>
-          <w:left w:val="nil"/>
-          <w:bottom w:val="nil"/>
-          <w:right w:val="nil"/>
-          <w:between w:val="nil"/>
-        </w:pBdr>
-        <w:ind w:left="360" w:firstLine="0"/>
-        <w:rPr>
-          <w:rFonts w:ascii="Times New Roman" w:eastAsia="Times New Roman" w:hAnsi="Times New Roman" w:cs="Times New Roman"/>
-          <w:color w:val="000000"/>
-          <w:sz w:val="20"/>
-          <w:szCs w:val="20"/>
-        </w:rPr>
-      </w:pPr>
-    </w:p>
-    <w:p>
-      <w:pPr>
-        <w:rPr>
-          <w:rFonts w:ascii="Times New Roman" w:eastAsia="Times New Roman" w:hAnsi="Times New Roman" w:cs="Times New Roman"/>
-          <w:sz w:val="24"/>
-          <w:szCs w:val="24"/>
-        </w:rPr>
-      </w:pPr>
-      <w:r>
-        <w:rPr>
-          <w:rFonts w:ascii="Times New Roman" w:eastAsia="Times New Roman" w:hAnsi="Times New Roman" w:cs="Times New Roman"/>
-          <w:b/>
-          <w:color w:val="000000"/>
-          <w:sz w:val="20"/>
-          <w:szCs w:val="20"/>
-        </w:rPr>
-        <w:t>Podium</w:t>
-      </w:r>
-      <w:r>
-        <w:rPr>
-          <w:rFonts w:ascii="Times New Roman" w:eastAsia="Times New Roman" w:hAnsi="Times New Roman" w:cs="Times New Roman"/>
-          <w:bCs/>
-          <w:color w:val="000000"/>
-          <w:sz w:val="20"/>
-          <w:szCs w:val="20"/>
-        </w:rPr>
-        <w:t>,</w:t>
-      </w:r>
-      <w:r>
-        <w:rPr>
-          <w:rFonts w:ascii="Times New Roman" w:eastAsia="Times New Roman" w:hAnsi="Times New Roman" w:cs="Times New Roman"/>
-          <w:color w:val="000000"/>
-          <w:sz w:val="20"/>
-          <w:szCs w:val="20"/>
-        </w:rPr>
-        <w:t xml:space="preserve"> </w:t>
-      </w:r>
-      <w:r>
-        <w:rPr>
-          <w:rFonts w:ascii="Times New Roman" w:eastAsia="Times New Roman" w:hAnsi="Times New Roman" w:cs="Times New Roman"/>
-          <w:color w:val="000000"/>
-          <w:sz w:val="20"/>
-          <w:szCs w:val="20"/>
-        </w:rPr>
-        <w:t>Boston</w:t>
-      </w:r>
-      <w:r>
-        <w:rPr>
-          <w:rFonts w:ascii="Times New Roman" w:eastAsia="Times New Roman" w:hAnsi="Times New Roman" w:cs="Times New Roman"/>
-          <w:color w:val="000000"/>
-          <w:sz w:val="20"/>
-          <w:szCs w:val="20"/>
-        </w:rPr>
-        <w:t xml:space="preserve">, </w:t>
-      </w:r>
-      <w:r>
-        <w:rPr>
-          <w:rFonts w:ascii="Times New Roman" w:eastAsia="Times New Roman" w:hAnsi="Times New Roman" w:cs="Times New Roman"/>
-          <w:color w:val="000000"/>
-          <w:sz w:val="20"/>
-          <w:szCs w:val="20"/>
-        </w:rPr>
-        <w:t>MA</w:t>
-      </w:r>
-      <w:r>
-        <w:rPr>
-          <w:rFonts w:ascii="Times New Roman" w:eastAsia="Times New Roman" w:hAnsi="Times New Roman" w:cs="Times New Roman"/>
-          <w:color w:val="000000"/>
-          <w:sz w:val="20"/>
-          <w:szCs w:val="20"/>
-        </w:rPr>
-        <w:t xml:space="preserve">                                                   </w:t>
-      </w:r>
-      <w:r>
-        <w:rPr>
-          <w:rFonts w:ascii="Times New Roman" w:eastAsia="Times New Roman" w:hAnsi="Times New Roman" w:cs="Times New Roman"/>
-          <w:color w:val="000000"/>
-          <w:sz w:val="20"/>
-          <w:szCs w:val="20"/>
-        </w:rPr>
-        <w:tab/>
-      </w:r>
-      <w:r>
-        <w:rPr>
-          <w:rFonts w:ascii="Times New Roman" w:eastAsia="Times New Roman" w:hAnsi="Times New Roman" w:cs="Times New Roman"/>
-          <w:color w:val="000000"/>
-          <w:sz w:val="20"/>
-          <w:szCs w:val="20"/>
-        </w:rPr>
-        <w:tab/>
-        <w:t xml:space="preserve">        </w:t>
-      </w:r>
-      <w:r>
-        <w:rPr>
-          <w:rFonts w:ascii="Times New Roman" w:eastAsia="Times New Roman" w:hAnsi="Times New Roman" w:cs="Times New Roman"/>
-          <w:color w:val="000000"/>
-          <w:sz w:val="20"/>
-          <w:szCs w:val="20"/>
-        </w:rPr>
-        <w:tab/>
-        <w:t xml:space="preserve">                </w:t>
-      </w:r>
-      <w:r>
-        <w:rPr>
-          <w:rFonts w:ascii="Times New Roman" w:eastAsia="Times New Roman" w:hAnsi="Times New Roman" w:cs="Times New Roman"/>
-          <w:color w:val="000000"/>
-          <w:sz w:val="20"/>
-          <w:szCs w:val="20"/>
-        </w:rPr>
-        <w:t xml:space="preserve">    October 2022</w:t>
-      </w:r>
-      <w:r>
-        <w:rPr>
-          <w:rFonts w:ascii="Times New Roman" w:eastAsia="Times New Roman" w:hAnsi="Times New Roman" w:cs="Times New Roman"/>
-          <w:color w:val="000000"/>
-          <w:sz w:val="20"/>
-          <w:szCs w:val="20"/>
-        </w:rPr>
-        <w:t xml:space="preserve"> </w:t>
-      </w:r>
-      <w:r>
-        <w:rPr>
-          <w:rFonts w:ascii="Times New Roman" w:eastAsia="Times New Roman" w:hAnsi="Times New Roman" w:cs="Times New Roman"/>
-          <w:color w:val="000000"/>
-          <w:sz w:val="20"/>
-          <w:szCs w:val="20"/>
-        </w:rPr>
-        <w:t>–</w:t>
-      </w:r>
-      <w:r>
-        <w:rPr>
-          <w:rFonts w:ascii="Times New Roman" w:eastAsia="Times New Roman" w:hAnsi="Times New Roman" w:cs="Times New Roman"/>
-          <w:color w:val="000000"/>
-          <w:sz w:val="20"/>
-          <w:szCs w:val="20"/>
-        </w:rPr>
-        <w:t xml:space="preserve"> </w:t>
-      </w:r>
-      <w:r>
-        <w:rPr>
-          <w:rFonts w:ascii="Times New Roman" w:eastAsia="Times New Roman" w:hAnsi="Times New Roman" w:cs="Times New Roman"/>
-          <w:color w:val="000000"/>
-          <w:sz w:val="20"/>
-          <w:szCs w:val="20"/>
-        </w:rPr>
-        <w:t>December 2022</w:t>
-      </w:r>
-    </w:p>
-    <w:p>
-      <w:pPr>
-        <w:rPr>
-          <w:rFonts w:ascii="Times New Roman" w:eastAsia="Times New Roman" w:hAnsi="Times New Roman" w:cs="Times New Roman"/>
-          <w:i/>
-          <w:sz w:val="24"/>
-          <w:szCs w:val="24"/>
-        </w:rPr>
-      </w:pPr>
-      <w:r>
-        <w:rPr>
-          <w:rFonts w:ascii="Times New Roman" w:eastAsia="Times New Roman" w:hAnsi="Times New Roman" w:cs="Times New Roman"/>
-          <w:i/>
-          <w:color w:val="000000"/>
-          <w:sz w:val="20"/>
-          <w:szCs w:val="20"/>
-        </w:rPr>
-        <w:t>Data Analyst</w:t>
+        <w:t>Collaborated with Data Engineering to develop and maintain 10+ data models in the warehouse, optimizing data refresh cycles with advanced incremental load techniques in DBT and SQL, reducing pipeline costs by 15% while improving data accurac</w:t>
+      </w:r>
+      <w:r>
+        <w:rPr>
+          <w:rFonts w:ascii="Times New Roman" w:eastAsia="Times New Roman" w:hAnsi="Times New Roman" w:cs="Times New Roman"/>
+          <w:color w:val="000000"/>
+          <w:sz w:val="20"/>
+          <w:szCs w:val="20"/>
+        </w:rPr>
+        <w:t>y</w:t>
       </w:r>
     </w:p>
     <w:p>
@@ -726,19 +1139,98 @@
           <w:sz w:val="20"/>
           <w:szCs w:val="20"/>
         </w:rPr>
-        <w:t xml:space="preserve">Fostered collaboration with stakeholders to develop data and reporting frameworks using SQL and Tableau. This enabled the delivery of real-time, automated insights into marketing funnel and campaign metrics, facilitating precise attribution to marketing </w:t>
-      </w:r>
-      <w:proofErr w:type="gramStart"/>
-      <w:r>
-        <w:rPr>
-          <w:rFonts w:ascii="Times New Roman" w:eastAsia="Times New Roman" w:hAnsi="Times New Roman" w:cs="Times New Roman"/>
-          <w:color w:val="000000"/>
-          <w:sz w:val="20"/>
-          <w:szCs w:val="20"/>
-        </w:rPr>
-        <w:t>channels</w:t>
-      </w:r>
-      <w:proofErr w:type="gramEnd"/>
+        <w:t>Create</w:t>
+      </w:r>
+      <w:r>
+        <w:rPr>
+          <w:rFonts w:ascii="Times New Roman" w:eastAsia="Times New Roman" w:hAnsi="Times New Roman" w:cs="Times New Roman"/>
+          <w:color w:val="000000"/>
+          <w:sz w:val="20"/>
+          <w:szCs w:val="20"/>
+        </w:rPr>
+        <w:t>d</w:t>
+      </w:r>
+      <w:r>
+        <w:rPr>
+          <w:rFonts w:ascii="Times New Roman" w:eastAsia="Times New Roman" w:hAnsi="Times New Roman" w:cs="Times New Roman"/>
+          <w:color w:val="000000"/>
+          <w:sz w:val="20"/>
+          <w:szCs w:val="20"/>
+        </w:rPr>
+        <w:t xml:space="preserve"> and </w:t>
+      </w:r>
+      <w:r>
+        <w:rPr>
+          <w:rFonts w:ascii="Times New Roman" w:eastAsia="Times New Roman" w:hAnsi="Times New Roman" w:cs="Times New Roman"/>
+          <w:color w:val="000000"/>
+          <w:sz w:val="20"/>
+          <w:szCs w:val="20"/>
+        </w:rPr>
+        <w:t>maintained</w:t>
+      </w:r>
+      <w:r>
+        <w:rPr>
+          <w:rFonts w:ascii="Times New Roman" w:eastAsia="Times New Roman" w:hAnsi="Times New Roman" w:cs="Times New Roman"/>
+          <w:color w:val="000000"/>
+          <w:sz w:val="20"/>
+          <w:szCs w:val="20"/>
+        </w:rPr>
+        <w:t xml:space="preserve"> </w:t>
+      </w:r>
+      <w:r>
+        <w:rPr>
+          <w:rFonts w:ascii="Times New Roman" w:eastAsia="Times New Roman" w:hAnsi="Times New Roman" w:cs="Times New Roman"/>
+          <w:color w:val="000000"/>
+          <w:sz w:val="20"/>
+          <w:szCs w:val="20"/>
+        </w:rPr>
+        <w:t>1</w:t>
+      </w:r>
+      <w:r>
+        <w:rPr>
+          <w:rFonts w:ascii="Times New Roman" w:eastAsia="Times New Roman" w:hAnsi="Times New Roman" w:cs="Times New Roman"/>
+          <w:color w:val="000000"/>
+          <w:sz w:val="20"/>
+          <w:szCs w:val="20"/>
+        </w:rPr>
+        <w:t>0</w:t>
+      </w:r>
+      <w:r>
+        <w:rPr>
+          <w:rFonts w:ascii="Times New Roman" w:eastAsia="Times New Roman" w:hAnsi="Times New Roman" w:cs="Times New Roman"/>
+          <w:color w:val="000000"/>
+          <w:sz w:val="20"/>
+          <w:szCs w:val="20"/>
+        </w:rPr>
+        <w:t xml:space="preserve">+ </w:t>
+      </w:r>
+      <w:r>
+        <w:rPr>
+          <w:rFonts w:ascii="Times New Roman" w:eastAsia="Times New Roman" w:hAnsi="Times New Roman" w:cs="Times New Roman"/>
+          <w:color w:val="000000"/>
+          <w:sz w:val="20"/>
+          <w:szCs w:val="20"/>
+        </w:rPr>
+        <w:t>key performance indicator (KPI) dashboards for stakeholders, utilizing Python, SQL, and Mode Analytics</w:t>
+      </w:r>
+      <w:r>
+        <w:rPr>
+          <w:rFonts w:ascii="Times New Roman" w:eastAsia="Times New Roman" w:hAnsi="Times New Roman" w:cs="Times New Roman"/>
+          <w:color w:val="000000"/>
+          <w:sz w:val="20"/>
+          <w:szCs w:val="20"/>
+        </w:rPr>
+        <w:t xml:space="preserve"> for cross-functional stakeholder</w:t>
+      </w:r>
+      <w:r>
+        <w:rPr>
+          <w:rFonts w:ascii="Times New Roman" w:eastAsia="Times New Roman" w:hAnsi="Times New Roman" w:cs="Times New Roman"/>
+          <w:color w:val="000000"/>
+          <w:sz w:val="20"/>
+          <w:szCs w:val="20"/>
+        </w:rPr>
+        <w:t>s</w:t>
+      </w:r>
     </w:p>
     <w:p>
       <w:pPr>
@@ -768,7 +1260,274 @@
           <w:sz w:val="20"/>
           <w:szCs w:val="20"/>
         </w:rPr>
-        <w:t>Authored SQL queries and executed business intelligence solutions to automate the monitoring and analysis of marketing and CRM data, consequently reducing manual labor hours by approximately 15%</w:t>
+        <w:t xml:space="preserve">Evaluated Customer Success advertising initiatives, and provided strategic suggestions leading to a </w:t>
+      </w:r>
+      <w:r>
+        <w:rPr>
+          <w:rFonts w:ascii="Times New Roman" w:eastAsia="Times New Roman" w:hAnsi="Times New Roman" w:cs="Times New Roman"/>
+          <w:color w:val="000000"/>
+          <w:sz w:val="20"/>
+          <w:szCs w:val="20"/>
+        </w:rPr>
+        <w:t>20</w:t>
+      </w:r>
+      <w:r>
+        <w:rPr>
+          <w:rFonts w:ascii="Times New Roman" w:eastAsia="Times New Roman" w:hAnsi="Times New Roman" w:cs="Times New Roman"/>
+          <w:color w:val="000000"/>
+          <w:sz w:val="20"/>
+          <w:szCs w:val="20"/>
+        </w:rPr>
+        <w:t>% uplift in click-through rate and 5% enhancement in customer product engagemen</w:t>
+      </w:r>
+      <w:r>
+        <w:rPr>
+          <w:rFonts w:ascii="Times New Roman" w:eastAsia="Times New Roman" w:hAnsi="Times New Roman" w:cs="Times New Roman"/>
+          <w:color w:val="000000"/>
+          <w:sz w:val="20"/>
+          <w:szCs w:val="20"/>
+        </w:rPr>
+        <w:t>t</w:t>
+      </w:r>
+    </w:p>
+    <w:p>
+      <w:pPr>
+        <w:pStyle w:val="ListParagraph"/>
+        <w:pBdr>
+          <w:top w:val="nil"/>
+          <w:left w:val="nil"/>
+          <w:bottom w:val="nil"/>
+          <w:right w:val="nil"/>
+          <w:between w:val="nil"/>
+        </w:pBdr>
+        <w:ind w:left="360" w:firstLine="0"/>
+        <w:rPr>
+          <w:rFonts w:ascii="Times New Roman" w:eastAsia="Times New Roman" w:hAnsi="Times New Roman" w:cs="Times New Roman"/>
+          <w:color w:val="000000"/>
+          <w:sz w:val="20"/>
+          <w:szCs w:val="20"/>
+        </w:rPr>
+      </w:pPr>
+    </w:p>
+    <w:p>
+      <w:pPr>
+        <w:rPr>
+          <w:rFonts w:ascii="Times New Roman" w:eastAsia="Times New Roman" w:hAnsi="Times New Roman" w:cs="Times New Roman"/>
+          <w:sz w:val="24"/>
+          <w:szCs w:val="24"/>
+        </w:rPr>
+      </w:pPr>
+      <w:r>
+        <w:rPr>
+          <w:rFonts w:ascii="Times New Roman" w:eastAsia="Times New Roman" w:hAnsi="Times New Roman" w:cs="Times New Roman"/>
+          <w:b/>
+          <w:color w:val="000000"/>
+          <w:sz w:val="20"/>
+          <w:szCs w:val="20"/>
+        </w:rPr>
+        <w:t>Podium</w:t>
+      </w:r>
+      <w:r>
+        <w:rPr>
+          <w:rFonts w:ascii="Times New Roman" w:eastAsia="Times New Roman" w:hAnsi="Times New Roman" w:cs="Times New Roman"/>
+          <w:bCs/>
+          <w:color w:val="000000"/>
+          <w:sz w:val="20"/>
+          <w:szCs w:val="20"/>
+        </w:rPr>
+        <w:t>,</w:t>
+      </w:r>
+      <w:r>
+        <w:rPr>
+          <w:rFonts w:ascii="Times New Roman" w:eastAsia="Times New Roman" w:hAnsi="Times New Roman" w:cs="Times New Roman"/>
+          <w:color w:val="000000"/>
+          <w:sz w:val="20"/>
+          <w:szCs w:val="20"/>
+        </w:rPr>
+        <w:t xml:space="preserve"> </w:t>
+      </w:r>
+      <w:r>
+        <w:rPr>
+          <w:rFonts w:ascii="Times New Roman" w:eastAsia="Times New Roman" w:hAnsi="Times New Roman" w:cs="Times New Roman"/>
+          <w:color w:val="000000"/>
+          <w:sz w:val="20"/>
+          <w:szCs w:val="20"/>
+        </w:rPr>
+        <w:t>Boston</w:t>
+      </w:r>
+      <w:r>
+        <w:rPr>
+          <w:rFonts w:ascii="Times New Roman" w:eastAsia="Times New Roman" w:hAnsi="Times New Roman" w:cs="Times New Roman"/>
+          <w:color w:val="000000"/>
+          <w:sz w:val="20"/>
+          <w:szCs w:val="20"/>
+        </w:rPr>
+        <w:t xml:space="preserve">, </w:t>
+      </w:r>
+      <w:r>
+        <w:rPr>
+          <w:rFonts w:ascii="Times New Roman" w:eastAsia="Times New Roman" w:hAnsi="Times New Roman" w:cs="Times New Roman"/>
+          <w:color w:val="000000"/>
+          <w:sz w:val="20"/>
+          <w:szCs w:val="20"/>
+        </w:rPr>
+        <w:t>MA</w:t>
+      </w:r>
+      <w:r>
+        <w:rPr>
+          <w:rFonts w:ascii="Times New Roman" w:eastAsia="Times New Roman" w:hAnsi="Times New Roman" w:cs="Times New Roman"/>
+          <w:color w:val="000000"/>
+          <w:sz w:val="20"/>
+          <w:szCs w:val="20"/>
+        </w:rPr>
+        <w:t xml:space="preserve"> </w:t>
+      </w:r>
+      <w:r>
+        <w:rPr>
+          <w:rFonts w:ascii="Times New Roman" w:eastAsia="Times New Roman" w:hAnsi="Times New Roman" w:cs="Times New Roman"/>
+          <w:color w:val="000000"/>
+          <w:sz w:val="20"/>
+          <w:szCs w:val="20"/>
+        </w:rPr>
+        <w:tab/>
+      </w:r>
+      <w:r>
+        <w:rPr>
+          <w:rFonts w:ascii="Times New Roman" w:eastAsia="Times New Roman" w:hAnsi="Times New Roman" w:cs="Times New Roman"/>
+          <w:color w:val="000000"/>
+          <w:sz w:val="20"/>
+          <w:szCs w:val="20"/>
+        </w:rPr>
+        <w:tab/>
+      </w:r>
+      <w:r>
+        <w:rPr>
+          <w:rFonts w:ascii="Times New Roman" w:eastAsia="Times New Roman" w:hAnsi="Times New Roman" w:cs="Times New Roman"/>
+          <w:color w:val="000000"/>
+          <w:sz w:val="20"/>
+          <w:szCs w:val="20"/>
+        </w:rPr>
+        <w:tab/>
+      </w:r>
+      <w:r>
+        <w:rPr>
+          <w:rFonts w:ascii="Times New Roman" w:eastAsia="Times New Roman" w:hAnsi="Times New Roman" w:cs="Times New Roman"/>
+          <w:color w:val="000000"/>
+          <w:sz w:val="20"/>
+          <w:szCs w:val="20"/>
+        </w:rPr>
+        <w:tab/>
+      </w:r>
+      <w:r>
+        <w:rPr>
+          <w:rFonts w:ascii="Times New Roman" w:eastAsia="Times New Roman" w:hAnsi="Times New Roman" w:cs="Times New Roman"/>
+          <w:color w:val="000000"/>
+          <w:sz w:val="20"/>
+          <w:szCs w:val="20"/>
+        </w:rPr>
+        <w:tab/>
+      </w:r>
+      <w:r>
+        <w:rPr>
+          <w:rFonts w:ascii="Times New Roman" w:eastAsia="Times New Roman" w:hAnsi="Times New Roman" w:cs="Times New Roman"/>
+          <w:color w:val="000000"/>
+          <w:sz w:val="20"/>
+          <w:szCs w:val="20"/>
+        </w:rPr>
+        <w:tab/>
+      </w:r>
+      <w:r>
+        <w:rPr>
+          <w:rFonts w:ascii="Times New Roman" w:eastAsia="Times New Roman" w:hAnsi="Times New Roman" w:cs="Times New Roman"/>
+          <w:color w:val="000000"/>
+          <w:sz w:val="20"/>
+          <w:szCs w:val="20"/>
+        </w:rPr>
+        <w:tab/>
+        <w:t xml:space="preserve">          </w:t>
+      </w:r>
+      <w:r>
+        <w:rPr>
+          <w:rFonts w:ascii="Times New Roman" w:eastAsia="Times New Roman" w:hAnsi="Times New Roman" w:cs="Times New Roman"/>
+          <w:color w:val="000000"/>
+          <w:sz w:val="20"/>
+          <w:szCs w:val="20"/>
+        </w:rPr>
+        <w:t>October 2022</w:t>
+      </w:r>
+      <w:r>
+        <w:rPr>
+          <w:rFonts w:ascii="Times New Roman" w:eastAsia="Times New Roman" w:hAnsi="Times New Roman" w:cs="Times New Roman"/>
+          <w:color w:val="000000"/>
+          <w:sz w:val="20"/>
+          <w:szCs w:val="20"/>
+        </w:rPr>
+        <w:t xml:space="preserve"> </w:t>
+      </w:r>
+      <w:r>
+        <w:rPr>
+          <w:rFonts w:ascii="Times New Roman" w:eastAsia="Times New Roman" w:hAnsi="Times New Roman" w:cs="Times New Roman"/>
+          <w:color w:val="000000"/>
+          <w:sz w:val="20"/>
+          <w:szCs w:val="20"/>
+        </w:rPr>
+        <w:t>–</w:t>
+      </w:r>
+      <w:r>
+        <w:rPr>
+          <w:rFonts w:ascii="Times New Roman" w:eastAsia="Times New Roman" w:hAnsi="Times New Roman" w:cs="Times New Roman"/>
+          <w:color w:val="000000"/>
+          <w:sz w:val="20"/>
+          <w:szCs w:val="20"/>
+        </w:rPr>
+        <w:t xml:space="preserve"> </w:t>
+      </w:r>
+      <w:r>
+        <w:rPr>
+          <w:rFonts w:ascii="Times New Roman" w:eastAsia="Times New Roman" w:hAnsi="Times New Roman" w:cs="Times New Roman"/>
+          <w:color w:val="000000"/>
+          <w:sz w:val="20"/>
+          <w:szCs w:val="20"/>
+        </w:rPr>
+        <w:t xml:space="preserve">January </w:t>
+      </w:r>
+      <w:r>
+        <w:rPr>
+          <w:rFonts w:ascii="Times New Roman" w:eastAsia="Times New Roman" w:hAnsi="Times New Roman" w:cs="Times New Roman"/>
+          <w:color w:val="000000"/>
+          <w:sz w:val="20"/>
+          <w:szCs w:val="20"/>
+        </w:rPr>
+        <w:t>202</w:t>
+      </w:r>
+      <w:r>
+        <w:rPr>
+          <w:rFonts w:ascii="Times New Roman" w:eastAsia="Times New Roman" w:hAnsi="Times New Roman" w:cs="Times New Roman"/>
+          <w:color w:val="000000"/>
+          <w:sz w:val="20"/>
+          <w:szCs w:val="20"/>
+        </w:rPr>
+        <w:t>3</w:t>
+      </w:r>
+    </w:p>
+    <w:p>
+      <w:pPr>
+        <w:rPr>
+          <w:rFonts w:ascii="Times New Roman" w:eastAsia="Times New Roman" w:hAnsi="Times New Roman" w:cs="Times New Roman"/>
+          <w:i/>
+          <w:sz w:val="24"/>
+          <w:szCs w:val="24"/>
+        </w:rPr>
+      </w:pPr>
+      <w:r>
+        <w:rPr>
+          <w:rFonts w:ascii="Times New Roman" w:eastAsia="Times New Roman" w:hAnsi="Times New Roman" w:cs="Times New Roman"/>
+          <w:i/>
+          <w:color w:val="000000"/>
+          <w:sz w:val="20"/>
+          <w:szCs w:val="20"/>
+        </w:rPr>
+        <w:t>Data Analyst</w:t>
       </w:r>
     </w:p>
     <w:p>
@@ -787,165 +1546,28 @@
         </w:pBdr>
         <w:rPr>
           <w:rFonts w:ascii="Times New Roman" w:eastAsia="Times New Roman" w:hAnsi="Times New Roman" w:cs="Times New Roman"/>
-          <w:b/>
-          <w:color w:val="000000"/>
-          <w:sz w:val="20"/>
-          <w:szCs w:val="20"/>
-        </w:rPr>
-      </w:pPr>
-      <w:r>
-        <w:rPr>
-          <w:rFonts w:ascii="Times New Roman" w:eastAsia="Times New Roman" w:hAnsi="Times New Roman" w:cs="Times New Roman"/>
-          <w:color w:val="000000"/>
-          <w:sz w:val="20"/>
-          <w:szCs w:val="20"/>
-        </w:rPr>
-        <w:t xml:space="preserve">Leveraged SQL, Python, and Tableau to derive actionable insights, empowering marketing stakeholders to make pivotal business decisions and boost user conversion rates for a newly introduced </w:t>
-      </w:r>
-      <w:proofErr w:type="gramStart"/>
-      <w:r>
-        <w:rPr>
-          <w:rFonts w:ascii="Times New Roman" w:eastAsia="Times New Roman" w:hAnsi="Times New Roman" w:cs="Times New Roman"/>
-          <w:color w:val="000000"/>
-          <w:sz w:val="20"/>
-          <w:szCs w:val="20"/>
-        </w:rPr>
-        <w:t>product</w:t>
-      </w:r>
-      <w:proofErr w:type="gramEnd"/>
-    </w:p>
-    <w:p>
-      <w:pPr>
-        <w:pStyle w:val="ListParagraph"/>
-        <w:pBdr>
-          <w:top w:val="nil"/>
-          <w:left w:val="nil"/>
-          <w:bottom w:val="nil"/>
-          <w:right w:val="nil"/>
-          <w:between w:val="nil"/>
-        </w:pBdr>
-        <w:ind w:left="360" w:firstLine="0"/>
-        <w:rPr>
-          <w:rFonts w:ascii="Times New Roman" w:eastAsia="Times New Roman" w:hAnsi="Times New Roman" w:cs="Times New Roman"/>
-          <w:b/>
-          <w:color w:val="000000"/>
-          <w:sz w:val="20"/>
-          <w:szCs w:val="20"/>
-        </w:rPr>
-      </w:pPr>
-    </w:p>
-    <w:p>
-      <w:pPr>
-        <w:rPr>
-          <w:rFonts w:ascii="Times New Roman" w:eastAsia="Times New Roman" w:hAnsi="Times New Roman" w:cs="Times New Roman"/>
-          <w:sz w:val="24"/>
-          <w:szCs w:val="24"/>
-        </w:rPr>
-      </w:pPr>
-      <w:r>
-        <w:rPr>
-          <w:rFonts w:ascii="Times New Roman" w:eastAsia="Times New Roman" w:hAnsi="Times New Roman" w:cs="Times New Roman"/>
-          <w:b/>
-          <w:color w:val="000000"/>
-          <w:sz w:val="20"/>
-          <w:szCs w:val="20"/>
-        </w:rPr>
-        <w:t>InMarket</w:t>
-      </w:r>
-      <w:r>
-        <w:rPr>
-          <w:rFonts w:ascii="Times New Roman" w:eastAsia="Times New Roman" w:hAnsi="Times New Roman" w:cs="Times New Roman"/>
-          <w:bCs/>
-          <w:color w:val="000000"/>
-          <w:sz w:val="20"/>
-          <w:szCs w:val="20"/>
-        </w:rPr>
-        <w:t>,</w:t>
-      </w:r>
-      <w:r>
-        <w:rPr>
-          <w:rFonts w:ascii="Times New Roman" w:eastAsia="Times New Roman" w:hAnsi="Times New Roman" w:cs="Times New Roman"/>
-          <w:color w:val="000000"/>
-          <w:sz w:val="20"/>
-          <w:szCs w:val="20"/>
-        </w:rPr>
-        <w:t xml:space="preserve"> New York, NY                                                   </w:t>
-      </w:r>
-      <w:r>
-        <w:rPr>
-          <w:rFonts w:ascii="Times New Roman" w:eastAsia="Times New Roman" w:hAnsi="Times New Roman" w:cs="Times New Roman"/>
-          <w:color w:val="000000"/>
-          <w:sz w:val="20"/>
-          <w:szCs w:val="20"/>
-        </w:rPr>
-        <w:tab/>
-      </w:r>
-      <w:r>
-        <w:rPr>
-          <w:rFonts w:ascii="Times New Roman" w:eastAsia="Times New Roman" w:hAnsi="Times New Roman" w:cs="Times New Roman"/>
-          <w:color w:val="000000"/>
-          <w:sz w:val="20"/>
-          <w:szCs w:val="20"/>
-        </w:rPr>
-        <w:tab/>
-        <w:t xml:space="preserve">        </w:t>
-      </w:r>
-      <w:r>
-        <w:rPr>
-          <w:rFonts w:ascii="Times New Roman" w:eastAsia="Times New Roman" w:hAnsi="Times New Roman" w:cs="Times New Roman"/>
-          <w:color w:val="000000"/>
-          <w:sz w:val="20"/>
-          <w:szCs w:val="20"/>
-        </w:rPr>
-        <w:tab/>
-        <w:t xml:space="preserve">     November 2021 </w:t>
-      </w:r>
-      <w:r>
-        <w:rPr>
-          <w:rFonts w:ascii="Times New Roman" w:eastAsia="Times New Roman" w:hAnsi="Times New Roman" w:cs="Times New Roman"/>
-          <w:color w:val="000000"/>
-          <w:sz w:val="20"/>
-          <w:szCs w:val="20"/>
-        </w:rPr>
-        <w:t>–</w:t>
-      </w:r>
-      <w:r>
-        <w:rPr>
-          <w:rFonts w:ascii="Times New Roman" w:eastAsia="Times New Roman" w:hAnsi="Times New Roman" w:cs="Times New Roman"/>
-          <w:color w:val="000000"/>
-          <w:sz w:val="20"/>
-          <w:szCs w:val="20"/>
-        </w:rPr>
-        <w:t xml:space="preserve"> </w:t>
-      </w:r>
-      <w:r>
-        <w:rPr>
-          <w:rFonts w:ascii="Times New Roman" w:eastAsia="Times New Roman" w:hAnsi="Times New Roman" w:cs="Times New Roman"/>
-          <w:color w:val="000000"/>
-          <w:sz w:val="20"/>
-          <w:szCs w:val="20"/>
-        </w:rPr>
-        <w:t>October 2022</w:t>
-      </w:r>
-    </w:p>
-    <w:p>
-      <w:pPr>
-        <w:rPr>
-          <w:rFonts w:ascii="Times New Roman" w:eastAsia="Times New Roman" w:hAnsi="Times New Roman" w:cs="Times New Roman"/>
-          <w:i/>
-          <w:sz w:val="24"/>
-          <w:szCs w:val="24"/>
-        </w:rPr>
-      </w:pPr>
-      <w:r>
-        <w:rPr>
-          <w:rFonts w:ascii="Times New Roman" w:eastAsia="Times New Roman" w:hAnsi="Times New Roman" w:cs="Times New Roman"/>
-          <w:i/>
-          <w:color w:val="000000"/>
-          <w:sz w:val="20"/>
-          <w:szCs w:val="20"/>
-        </w:rPr>
-        <w:t>Marketing Insights Analyst</w:t>
+          <w:color w:val="000000"/>
+          <w:sz w:val="20"/>
+          <w:szCs w:val="20"/>
+        </w:rPr>
+      </w:pPr>
+      <w:r>
+        <w:rPr>
+          <w:rFonts w:ascii="Times New Roman" w:eastAsia="Times New Roman" w:hAnsi="Times New Roman" w:cs="Times New Roman"/>
+          <w:color w:val="000000"/>
+          <w:sz w:val="20"/>
+          <w:szCs w:val="20"/>
+        </w:rPr>
+        <w:t>Developed automated SQL and Tableau reporting frameworks, enabling real-time insights into marketing funnel performance and precise channel attributio</w:t>
+      </w:r>
+      <w:r>
+        <w:rPr>
+          <w:rFonts w:ascii="Times New Roman" w:eastAsia="Times New Roman" w:hAnsi="Times New Roman" w:cs="Times New Roman"/>
+          <w:color w:val="000000"/>
+          <w:sz w:val="20"/>
+          <w:szCs w:val="20"/>
+        </w:rPr>
+        <w:t>n</w:t>
       </w:r>
     </w:p>
     <w:p>
@@ -963,195 +1585,21 @@
           <w:between w:val="nil"/>
         </w:pBdr>
         <w:rPr>
-          <w:rFonts w:ascii="Times New Roman" w:hAnsi="Times New Roman" w:cs="Times New Roman"/>
-          <w:bCs/>
-          <w:color w:val="000000"/>
-          <w:sz w:val="20"/>
-          <w:szCs w:val="20"/>
-        </w:rPr>
-      </w:pPr>
-      <w:r>
-        <w:rPr>
-          <w:rFonts w:ascii="Times New Roman" w:hAnsi="Times New Roman" w:cs="Times New Roman"/>
-          <w:bCs/>
-          <w:color w:val="000000"/>
-          <w:sz w:val="20"/>
-          <w:szCs w:val="20"/>
-        </w:rPr>
-        <w:t xml:space="preserve">Designed and implemented </w:t>
-      </w:r>
-      <w:r>
-        <w:rPr>
-          <w:rFonts w:ascii="Times New Roman" w:hAnsi="Times New Roman" w:cs="Times New Roman"/>
-          <w:bCs/>
-          <w:color w:val="000000"/>
-          <w:sz w:val="20"/>
-          <w:szCs w:val="20"/>
-        </w:rPr>
-        <w:t xml:space="preserve">a </w:t>
-      </w:r>
-      <w:r>
-        <w:rPr>
-          <w:rFonts w:ascii="Times New Roman" w:hAnsi="Times New Roman" w:cs="Times New Roman"/>
-          <w:bCs/>
-          <w:color w:val="000000"/>
-          <w:sz w:val="20"/>
-          <w:szCs w:val="20"/>
-        </w:rPr>
-        <w:t xml:space="preserve">classification system for sentiment analysis of tweets </w:t>
-      </w:r>
-      <w:r>
-        <w:rPr>
-          <w:rFonts w:ascii="Times New Roman" w:hAnsi="Times New Roman" w:cs="Times New Roman"/>
-          <w:bCs/>
-          <w:color w:val="000000"/>
-          <w:sz w:val="20"/>
-          <w:szCs w:val="20"/>
-        </w:rPr>
-        <w:t>to</w:t>
-      </w:r>
-      <w:r>
-        <w:rPr>
-          <w:rFonts w:ascii="Times New Roman" w:hAnsi="Times New Roman" w:cs="Times New Roman"/>
-          <w:bCs/>
-          <w:color w:val="000000"/>
-          <w:sz w:val="20"/>
-          <w:szCs w:val="20"/>
-        </w:rPr>
-        <w:t xml:space="preserve"> leverage </w:t>
-      </w:r>
-      <w:r>
-        <w:rPr>
-          <w:rFonts w:ascii="Times New Roman" w:hAnsi="Times New Roman" w:cs="Times New Roman"/>
-          <w:bCs/>
-          <w:color w:val="000000"/>
-          <w:sz w:val="20"/>
-          <w:szCs w:val="20"/>
-        </w:rPr>
-        <w:t xml:space="preserve">consumer </w:t>
-      </w:r>
-      <w:r>
-        <w:rPr>
-          <w:rFonts w:ascii="Times New Roman" w:hAnsi="Times New Roman" w:cs="Times New Roman"/>
-          <w:bCs/>
-          <w:color w:val="000000"/>
-          <w:sz w:val="20"/>
-          <w:szCs w:val="20"/>
-        </w:rPr>
-        <w:t xml:space="preserve">sentiment surrounding </w:t>
-      </w:r>
-      <w:r>
-        <w:rPr>
-          <w:rFonts w:ascii="Times New Roman" w:hAnsi="Times New Roman" w:cs="Times New Roman"/>
-          <w:bCs/>
-          <w:color w:val="000000"/>
-          <w:sz w:val="20"/>
-          <w:szCs w:val="20"/>
-        </w:rPr>
-        <w:t xml:space="preserve">current topics </w:t>
-      </w:r>
-      <w:r>
-        <w:rPr>
-          <w:rFonts w:ascii="Times New Roman" w:hAnsi="Times New Roman" w:cs="Times New Roman"/>
-          <w:bCs/>
-          <w:color w:val="000000"/>
-          <w:sz w:val="20"/>
-          <w:szCs w:val="20"/>
-        </w:rPr>
-        <w:t>of interest</w:t>
-      </w:r>
-      <w:r>
-        <w:rPr>
-          <w:rFonts w:ascii="Times New Roman" w:hAnsi="Times New Roman" w:cs="Times New Roman"/>
-          <w:bCs/>
-          <w:color w:val="000000"/>
-          <w:sz w:val="20"/>
-          <w:szCs w:val="20"/>
-        </w:rPr>
-        <w:t>,</w:t>
-      </w:r>
-      <w:r>
-        <w:rPr>
-          <w:rFonts w:ascii="Times New Roman" w:hAnsi="Times New Roman" w:cs="Times New Roman"/>
-          <w:bCs/>
-          <w:color w:val="000000"/>
-          <w:sz w:val="20"/>
-          <w:szCs w:val="20"/>
-        </w:rPr>
-        <w:t xml:space="preserve"> </w:t>
-      </w:r>
-      <w:r>
-        <w:rPr>
-          <w:rFonts w:ascii="Times New Roman" w:hAnsi="Times New Roman" w:cs="Times New Roman"/>
-          <w:bCs/>
-          <w:color w:val="000000"/>
-          <w:sz w:val="20"/>
-          <w:szCs w:val="20"/>
-        </w:rPr>
-        <w:t>t</w:t>
-      </w:r>
-      <w:r>
-        <w:rPr>
-          <w:rFonts w:ascii="Times New Roman" w:hAnsi="Times New Roman" w:cs="Times New Roman"/>
-          <w:bCs/>
-          <w:color w:val="000000"/>
-          <w:sz w:val="20"/>
-          <w:szCs w:val="20"/>
-        </w:rPr>
-        <w:t>his</w:t>
-      </w:r>
-      <w:r>
-        <w:rPr>
-          <w:rFonts w:ascii="Times New Roman" w:hAnsi="Times New Roman" w:cs="Times New Roman"/>
-          <w:bCs/>
-          <w:color w:val="000000"/>
-          <w:sz w:val="20"/>
-          <w:szCs w:val="20"/>
-        </w:rPr>
-        <w:t xml:space="preserve"> provide</w:t>
-      </w:r>
-      <w:r>
-        <w:rPr>
-          <w:rFonts w:ascii="Times New Roman" w:hAnsi="Times New Roman" w:cs="Times New Roman"/>
-          <w:bCs/>
-          <w:color w:val="000000"/>
-          <w:sz w:val="20"/>
-          <w:szCs w:val="20"/>
-        </w:rPr>
-        <w:t>d</w:t>
-      </w:r>
-      <w:r>
-        <w:rPr>
-          <w:rFonts w:ascii="Times New Roman" w:hAnsi="Times New Roman" w:cs="Times New Roman"/>
-          <w:bCs/>
-          <w:color w:val="000000"/>
-          <w:sz w:val="20"/>
-          <w:szCs w:val="20"/>
-        </w:rPr>
-        <w:t xml:space="preserve"> supplemental information </w:t>
-      </w:r>
-      <w:r>
-        <w:rPr>
-          <w:rFonts w:ascii="Times New Roman" w:hAnsi="Times New Roman" w:cs="Times New Roman"/>
-          <w:bCs/>
-          <w:color w:val="000000"/>
-          <w:sz w:val="20"/>
-          <w:szCs w:val="20"/>
-        </w:rPr>
-        <w:t xml:space="preserve">for PR </w:t>
-      </w:r>
-      <w:proofErr w:type="gramStart"/>
-      <w:r>
-        <w:rPr>
-          <w:rFonts w:ascii="Times New Roman" w:hAnsi="Times New Roman" w:cs="Times New Roman"/>
-          <w:bCs/>
-          <w:color w:val="000000"/>
-          <w:sz w:val="20"/>
-          <w:szCs w:val="20"/>
-        </w:rPr>
-        <w:t>content</w:t>
-      </w:r>
-      <w:proofErr w:type="gramEnd"/>
+          <w:rFonts w:ascii="Times New Roman" w:eastAsia="Times New Roman" w:hAnsi="Times New Roman" w:cs="Times New Roman"/>
+          <w:color w:val="000000"/>
+          <w:sz w:val="20"/>
+          <w:szCs w:val="20"/>
+        </w:rPr>
+      </w:pPr>
+      <w:r>
+        <w:rPr>
+          <w:rFonts w:ascii="Times New Roman" w:eastAsia="Times New Roman" w:hAnsi="Times New Roman" w:cs="Times New Roman"/>
+          <w:color w:val="000000"/>
+          <w:sz w:val="20"/>
+          <w:szCs w:val="20"/>
+        </w:rPr>
+        <w:t>Fostered collaboration with stakeholders to develop data and reporting frameworks using SQL and Tableau. This enabled the delivery of real-time, automated insights into marketing funnel and campaign metrics, facilitating precise attribution to marketing channels</w:t>
+      </w:r>
     </w:p>
     <w:p>
       <w:pPr>
@@ -1181,16 +1629,16 @@
           <w:sz w:val="20"/>
           <w:szCs w:val="20"/>
         </w:rPr>
-        <w:t>Automated</w:t>
-      </w:r>
-      <w:r>
-        <w:rPr>
-          <w:rFonts w:ascii="Times New Roman" w:eastAsia="Times New Roman" w:hAnsi="Times New Roman" w:cs="Times New Roman"/>
-          <w:color w:val="000000"/>
-          <w:sz w:val="20"/>
-          <w:szCs w:val="20"/>
-        </w:rPr>
-        <w:t xml:space="preserve"> and owned quarterly report</w:t>
+        <w:t>Automated marketing and CRM data analysis with SQL-based Business Intelligence solutions, reducing manual effort by 15% and improving reporting efficiency</w:t>
+      </w:r>
+      <w:r>
+        <w:rPr>
+          <w:rFonts w:ascii="Times New Roman" w:eastAsia="Times New Roman" w:hAnsi="Times New Roman" w:cs="Times New Roman"/>
+          <w:color w:val="000000"/>
+          <w:sz w:val="20"/>
+          <w:szCs w:val="20"/>
+        </w:rPr>
+        <w:t xml:space="preserve"> for marketing team</w:t>
       </w:r>
       <w:r>
         <w:rPr>
@@ -1201,107 +1649,201 @@
         </w:rPr>
         <w:t>s</w:t>
       </w:r>
-      <w:r>
-        <w:rPr>
-          <w:rFonts w:ascii="Times New Roman" w:eastAsia="Times New Roman" w:hAnsi="Times New Roman" w:cs="Times New Roman"/>
-          <w:color w:val="000000"/>
-          <w:sz w:val="20"/>
-          <w:szCs w:val="20"/>
-        </w:rPr>
-        <w:t xml:space="preserve"> of </w:t>
-      </w:r>
-      <w:r>
-        <w:rPr>
-          <w:rFonts w:ascii="Times New Roman" w:eastAsia="Times New Roman" w:hAnsi="Times New Roman" w:cs="Times New Roman"/>
-          <w:color w:val="000000"/>
-          <w:sz w:val="20"/>
-          <w:szCs w:val="20"/>
-        </w:rPr>
-        <w:t xml:space="preserve">consumer </w:t>
-      </w:r>
-      <w:r>
-        <w:rPr>
-          <w:rFonts w:ascii="Times New Roman" w:eastAsia="Times New Roman" w:hAnsi="Times New Roman" w:cs="Times New Roman"/>
-          <w:color w:val="000000"/>
-          <w:sz w:val="20"/>
-          <w:szCs w:val="20"/>
-        </w:rPr>
-        <w:t xml:space="preserve">location and purchase </w:t>
-      </w:r>
-      <w:r>
-        <w:rPr>
-          <w:rFonts w:ascii="Times New Roman" w:eastAsia="Times New Roman" w:hAnsi="Times New Roman" w:cs="Times New Roman"/>
-          <w:color w:val="000000"/>
-          <w:sz w:val="20"/>
-          <w:szCs w:val="20"/>
-        </w:rPr>
-        <w:t xml:space="preserve">data </w:t>
-      </w:r>
-      <w:r>
-        <w:rPr>
-          <w:rFonts w:ascii="Times New Roman" w:eastAsia="Times New Roman" w:hAnsi="Times New Roman" w:cs="Times New Roman"/>
-          <w:color w:val="000000"/>
-          <w:sz w:val="20"/>
-          <w:szCs w:val="20"/>
-        </w:rPr>
-        <w:t xml:space="preserve">using Python, </w:t>
-      </w:r>
-      <w:r>
-        <w:rPr>
-          <w:rFonts w:ascii="Times New Roman" w:eastAsia="Times New Roman" w:hAnsi="Times New Roman" w:cs="Times New Roman"/>
-          <w:color w:val="000000"/>
-          <w:sz w:val="20"/>
-          <w:szCs w:val="20"/>
-        </w:rPr>
-        <w:t>SQL,</w:t>
-      </w:r>
-      <w:r>
-        <w:rPr>
-          <w:rFonts w:ascii="Times New Roman" w:eastAsia="Times New Roman" w:hAnsi="Times New Roman" w:cs="Times New Roman"/>
-          <w:color w:val="000000"/>
-          <w:sz w:val="20"/>
-          <w:szCs w:val="20"/>
-        </w:rPr>
-        <w:t xml:space="preserve"> and Excel saving </w:t>
-      </w:r>
-      <w:r>
-        <w:rPr>
-          <w:rFonts w:ascii="Times New Roman" w:eastAsia="Times New Roman" w:hAnsi="Times New Roman" w:cs="Times New Roman"/>
-          <w:color w:val="000000"/>
-          <w:sz w:val="20"/>
-          <w:szCs w:val="20"/>
-        </w:rPr>
-        <w:t>~</w:t>
-      </w:r>
-      <w:r>
-        <w:rPr>
-          <w:rFonts w:ascii="Times New Roman" w:eastAsia="Times New Roman" w:hAnsi="Times New Roman" w:cs="Times New Roman"/>
-          <w:color w:val="000000"/>
-          <w:sz w:val="20"/>
-          <w:szCs w:val="20"/>
-        </w:rPr>
-        <w:t xml:space="preserve">20 hours of labor </w:t>
-      </w:r>
-      <w:r>
-        <w:rPr>
-          <w:rFonts w:ascii="Times New Roman" w:eastAsia="Times New Roman" w:hAnsi="Times New Roman" w:cs="Times New Roman"/>
-          <w:color w:val="000000"/>
-          <w:sz w:val="20"/>
-          <w:szCs w:val="20"/>
-        </w:rPr>
-        <w:t xml:space="preserve">each </w:t>
-      </w:r>
-      <w:proofErr w:type="gramStart"/>
-      <w:r>
-        <w:rPr>
-          <w:rFonts w:ascii="Times New Roman" w:eastAsia="Times New Roman" w:hAnsi="Times New Roman" w:cs="Times New Roman"/>
-          <w:color w:val="000000"/>
-          <w:sz w:val="20"/>
-          <w:szCs w:val="20"/>
-        </w:rPr>
-        <w:t>quarter</w:t>
-      </w:r>
-      <w:proofErr w:type="gramEnd"/>
+    </w:p>
+    <w:p>
+      <w:pPr>
+        <w:pBdr>
+          <w:top w:val="nil"/>
+          <w:left w:val="nil"/>
+          <w:bottom w:val="nil"/>
+          <w:right w:val="nil"/>
+          <w:between w:val="nil"/>
+        </w:pBdr>
+        <w:rPr>
+          <w:rFonts w:ascii="Times New Roman" w:eastAsia="Times New Roman" w:hAnsi="Times New Roman" w:cs="Times New Roman"/>
+          <w:color w:val="000000"/>
+          <w:sz w:val="20"/>
+          <w:szCs w:val="20"/>
+        </w:rPr>
+      </w:pPr>
+    </w:p>
+    <w:p>
+      <w:pPr>
+        <w:rPr>
+          <w:rFonts w:ascii="Times New Roman" w:eastAsia="Times New Roman" w:hAnsi="Times New Roman" w:cs="Times New Roman"/>
+          <w:sz w:val="24"/>
+          <w:szCs w:val="24"/>
+        </w:rPr>
+      </w:pPr>
+      <w:proofErr w:type="spellStart"/>
+      <w:r>
+        <w:rPr>
+          <w:rFonts w:ascii="Times New Roman" w:eastAsia="Times New Roman" w:hAnsi="Times New Roman" w:cs="Times New Roman"/>
+          <w:b/>
+          <w:color w:val="000000"/>
+          <w:sz w:val="20"/>
+          <w:szCs w:val="20"/>
+        </w:rPr>
+        <w:t>InMarket</w:t>
+      </w:r>
+      <w:proofErr w:type="spellEnd"/>
+      <w:r>
+        <w:rPr>
+          <w:rFonts w:ascii="Times New Roman" w:eastAsia="Times New Roman" w:hAnsi="Times New Roman" w:cs="Times New Roman"/>
+          <w:bCs/>
+          <w:color w:val="000000"/>
+          <w:sz w:val="20"/>
+          <w:szCs w:val="20"/>
+        </w:rPr>
+        <w:t>,</w:t>
+      </w:r>
+      <w:r>
+        <w:rPr>
+          <w:rFonts w:ascii="Times New Roman" w:eastAsia="Times New Roman" w:hAnsi="Times New Roman" w:cs="Times New Roman"/>
+          <w:color w:val="000000"/>
+          <w:sz w:val="20"/>
+          <w:szCs w:val="20"/>
+        </w:rPr>
+        <w:t xml:space="preserve"> New York,</w:t>
+      </w:r>
+      <w:r>
+        <w:rPr>
+          <w:rFonts w:ascii="Times New Roman" w:eastAsia="Times New Roman" w:hAnsi="Times New Roman" w:cs="Times New Roman"/>
+          <w:color w:val="000000"/>
+          <w:sz w:val="20"/>
+          <w:szCs w:val="20"/>
+        </w:rPr>
+        <w:t xml:space="preserve"> </w:t>
+      </w:r>
+      <w:r>
+        <w:rPr>
+          <w:rFonts w:ascii="Times New Roman" w:eastAsia="Times New Roman" w:hAnsi="Times New Roman" w:cs="Times New Roman"/>
+          <w:color w:val="000000"/>
+          <w:sz w:val="20"/>
+          <w:szCs w:val="20"/>
+        </w:rPr>
+        <w:t>NY</w:t>
+      </w:r>
+      <w:r>
+        <w:rPr>
+          <w:rFonts w:ascii="Times New Roman" w:eastAsia="Times New Roman" w:hAnsi="Times New Roman" w:cs="Times New Roman"/>
+          <w:color w:val="000000"/>
+          <w:sz w:val="20"/>
+          <w:szCs w:val="20"/>
+        </w:rPr>
+        <w:t xml:space="preserve"> </w:t>
+      </w:r>
+      <w:r>
+        <w:rPr>
+          <w:rFonts w:ascii="Times New Roman" w:eastAsia="Times New Roman" w:hAnsi="Times New Roman" w:cs="Times New Roman"/>
+          <w:color w:val="000000"/>
+          <w:sz w:val="20"/>
+          <w:szCs w:val="20"/>
+        </w:rPr>
+        <w:tab/>
+      </w:r>
+      <w:r>
+        <w:rPr>
+          <w:rFonts w:ascii="Times New Roman" w:eastAsia="Times New Roman" w:hAnsi="Times New Roman" w:cs="Times New Roman"/>
+          <w:color w:val="000000"/>
+          <w:sz w:val="20"/>
+          <w:szCs w:val="20"/>
+        </w:rPr>
+        <w:tab/>
+      </w:r>
+      <w:r>
+        <w:rPr>
+          <w:rFonts w:ascii="Times New Roman" w:eastAsia="Times New Roman" w:hAnsi="Times New Roman" w:cs="Times New Roman"/>
+          <w:color w:val="000000"/>
+          <w:sz w:val="20"/>
+          <w:szCs w:val="20"/>
+        </w:rPr>
+        <w:tab/>
+      </w:r>
+      <w:r>
+        <w:rPr>
+          <w:rFonts w:ascii="Times New Roman" w:eastAsia="Times New Roman" w:hAnsi="Times New Roman" w:cs="Times New Roman"/>
+          <w:color w:val="000000"/>
+          <w:sz w:val="20"/>
+          <w:szCs w:val="20"/>
+        </w:rPr>
+        <w:tab/>
+      </w:r>
+      <w:r>
+        <w:rPr>
+          <w:rFonts w:ascii="Times New Roman" w:eastAsia="Times New Roman" w:hAnsi="Times New Roman" w:cs="Times New Roman"/>
+          <w:color w:val="000000"/>
+          <w:sz w:val="20"/>
+          <w:szCs w:val="20"/>
+        </w:rPr>
+        <w:tab/>
+      </w:r>
+      <w:r>
+        <w:rPr>
+          <w:rFonts w:ascii="Times New Roman" w:eastAsia="Times New Roman" w:hAnsi="Times New Roman" w:cs="Times New Roman"/>
+          <w:color w:val="000000"/>
+          <w:sz w:val="20"/>
+          <w:szCs w:val="20"/>
+        </w:rPr>
+        <w:tab/>
+        <w:t xml:space="preserve">     </w:t>
+      </w:r>
+      <w:r>
+        <w:rPr>
+          <w:rFonts w:ascii="Times New Roman" w:eastAsia="Times New Roman" w:hAnsi="Times New Roman" w:cs="Times New Roman"/>
+          <w:color w:val="000000"/>
+          <w:sz w:val="20"/>
+          <w:szCs w:val="20"/>
+        </w:rPr>
+        <w:t xml:space="preserve">November 2021 </w:t>
+      </w:r>
+      <w:r>
+        <w:rPr>
+          <w:rFonts w:ascii="Times New Roman" w:eastAsia="Times New Roman" w:hAnsi="Times New Roman" w:cs="Times New Roman"/>
+          <w:color w:val="000000"/>
+          <w:sz w:val="20"/>
+          <w:szCs w:val="20"/>
+        </w:rPr>
+        <w:t>–</w:t>
+      </w:r>
+      <w:r>
+        <w:rPr>
+          <w:rFonts w:ascii="Times New Roman" w:eastAsia="Times New Roman" w:hAnsi="Times New Roman" w:cs="Times New Roman"/>
+          <w:color w:val="000000"/>
+          <w:sz w:val="20"/>
+          <w:szCs w:val="20"/>
+        </w:rPr>
+        <w:t xml:space="preserve"> </w:t>
+      </w:r>
+      <w:r>
+        <w:rPr>
+          <w:rFonts w:ascii="Times New Roman" w:eastAsia="Times New Roman" w:hAnsi="Times New Roman" w:cs="Times New Roman"/>
+          <w:color w:val="000000"/>
+          <w:sz w:val="20"/>
+          <w:szCs w:val="20"/>
+        </w:rPr>
+        <w:t>October 2022</w:t>
+      </w:r>
+    </w:p>
+    <w:p>
+      <w:pPr>
+        <w:rPr>
+          <w:rFonts w:ascii="Times New Roman" w:eastAsia="Times New Roman" w:hAnsi="Times New Roman" w:cs="Times New Roman"/>
+          <w:i/>
+          <w:sz w:val="24"/>
+          <w:szCs w:val="24"/>
+        </w:rPr>
+      </w:pPr>
+      <w:r>
+        <w:rPr>
+          <w:rFonts w:ascii="Times New Roman" w:eastAsia="Times New Roman" w:hAnsi="Times New Roman" w:cs="Times New Roman"/>
+          <w:i/>
+          <w:color w:val="000000"/>
+          <w:sz w:val="20"/>
+          <w:szCs w:val="20"/>
+        </w:rPr>
+        <w:t>Marketing Insights Analyst</w:t>
+      </w:r>
     </w:p>
     <w:p>
       <w:pPr>
@@ -1332,177 +1874,16 @@
           <w:sz w:val="20"/>
           <w:szCs w:val="20"/>
         </w:rPr>
-        <w:t xml:space="preserve">Leveraged </w:t>
-      </w:r>
-      <w:r>
-        <w:rPr>
-          <w:rFonts w:ascii="Times New Roman" w:eastAsia="Times New Roman" w:hAnsi="Times New Roman" w:cs="Times New Roman"/>
-          <w:color w:val="000000"/>
-          <w:sz w:val="20"/>
-          <w:szCs w:val="20"/>
-        </w:rPr>
-        <w:t>BigQuery</w:t>
-      </w:r>
-      <w:r>
-        <w:rPr>
-          <w:rFonts w:ascii="Times New Roman" w:eastAsia="Times New Roman" w:hAnsi="Times New Roman" w:cs="Times New Roman"/>
-          <w:color w:val="000000"/>
-          <w:sz w:val="20"/>
-          <w:szCs w:val="20"/>
-        </w:rPr>
-        <w:t xml:space="preserve"> and </w:t>
-      </w:r>
-      <w:r>
-        <w:rPr>
-          <w:rFonts w:ascii="Times New Roman" w:eastAsia="Times New Roman" w:hAnsi="Times New Roman" w:cs="Times New Roman"/>
-          <w:color w:val="000000"/>
-          <w:sz w:val="20"/>
-          <w:szCs w:val="20"/>
-        </w:rPr>
-        <w:t>data visualization tools (Seaborn and Ma</w:t>
-      </w:r>
-      <w:r>
-        <w:rPr>
-          <w:rFonts w:ascii="Times New Roman" w:eastAsia="Times New Roman" w:hAnsi="Times New Roman" w:cs="Times New Roman"/>
-          <w:color w:val="000000"/>
-          <w:sz w:val="20"/>
-          <w:szCs w:val="20"/>
-        </w:rPr>
-        <w:softHyphen/>
-      </w:r>
-      <w:r>
-        <w:rPr>
-          <w:rFonts w:ascii="Times New Roman" w:eastAsia="Times New Roman" w:hAnsi="Times New Roman" w:cs="Times New Roman"/>
-          <w:color w:val="000000"/>
-          <w:sz w:val="20"/>
-          <w:szCs w:val="20"/>
-        </w:rPr>
-        <w:t>tplotlib) to provide relevant insights to the PR team resulting in an increase of press pickups by 15%</w:t>
-      </w:r>
-    </w:p>
-    <w:p>
-      <w:pPr>
-        <w:rPr>
-          <w:rFonts w:ascii="Times New Roman" w:eastAsia="Times New Roman" w:hAnsi="Times New Roman" w:cs="Times New Roman"/>
-          <w:b/>
-          <w:color w:val="000000"/>
-          <w:sz w:val="20"/>
-          <w:szCs w:val="20"/>
-        </w:rPr>
-      </w:pPr>
-    </w:p>
-    <w:p>
-      <w:pPr>
-        <w:rPr>
-          <w:rFonts w:ascii="Times New Roman" w:eastAsia="Times New Roman" w:hAnsi="Times New Roman" w:cs="Times New Roman"/>
-          <w:sz w:val="24"/>
-          <w:szCs w:val="24"/>
-        </w:rPr>
-      </w:pPr>
-      <w:r>
-        <w:rPr>
-          <w:rFonts w:ascii="Times New Roman" w:eastAsia="Times New Roman" w:hAnsi="Times New Roman" w:cs="Times New Roman"/>
-          <w:b/>
-          <w:color w:val="000000"/>
-          <w:sz w:val="20"/>
-          <w:szCs w:val="20"/>
-        </w:rPr>
-        <w:t>Truveris Inc</w:t>
-      </w:r>
-      <w:r>
-        <w:rPr>
-          <w:rFonts w:ascii="Times New Roman" w:eastAsia="Times New Roman" w:hAnsi="Times New Roman" w:cs="Times New Roman"/>
-          <w:bCs/>
-          <w:color w:val="000000"/>
-          <w:sz w:val="20"/>
-          <w:szCs w:val="20"/>
-        </w:rPr>
-        <w:t>,</w:t>
-      </w:r>
-      <w:r>
-        <w:rPr>
-          <w:rFonts w:ascii="Times New Roman" w:eastAsia="Times New Roman" w:hAnsi="Times New Roman" w:cs="Times New Roman"/>
-          <w:color w:val="000000"/>
-          <w:sz w:val="20"/>
-          <w:szCs w:val="20"/>
-        </w:rPr>
-        <w:t xml:space="preserve"> New York, NY                                                   </w:t>
-      </w:r>
-      <w:r>
-        <w:rPr>
-          <w:rFonts w:ascii="Times New Roman" w:eastAsia="Times New Roman" w:hAnsi="Times New Roman" w:cs="Times New Roman"/>
-          <w:color w:val="000000"/>
-          <w:sz w:val="20"/>
-          <w:szCs w:val="20"/>
-        </w:rPr>
-        <w:tab/>
-      </w:r>
-      <w:r>
-        <w:rPr>
-          <w:rFonts w:ascii="Times New Roman" w:eastAsia="Times New Roman" w:hAnsi="Times New Roman" w:cs="Times New Roman"/>
-          <w:color w:val="000000"/>
-          <w:sz w:val="20"/>
-          <w:szCs w:val="20"/>
-        </w:rPr>
-        <w:tab/>
-        <w:t xml:space="preserve">        </w:t>
-      </w:r>
-      <w:r>
-        <w:rPr>
-          <w:rFonts w:ascii="Times New Roman" w:eastAsia="Times New Roman" w:hAnsi="Times New Roman" w:cs="Times New Roman"/>
-          <w:color w:val="000000"/>
-          <w:sz w:val="20"/>
-          <w:szCs w:val="20"/>
-        </w:rPr>
-        <w:tab/>
-        <w:t xml:space="preserve"> November 2020 </w:t>
-      </w:r>
-      <w:r>
-        <w:rPr>
-          <w:rFonts w:ascii="Times New Roman" w:eastAsia="Times New Roman" w:hAnsi="Times New Roman" w:cs="Times New Roman"/>
-          <w:color w:val="000000"/>
-          <w:sz w:val="20"/>
-          <w:szCs w:val="20"/>
-        </w:rPr>
-        <w:t>–</w:t>
-      </w:r>
-      <w:r>
-        <w:rPr>
-          <w:rFonts w:ascii="Times New Roman" w:eastAsia="Times New Roman" w:hAnsi="Times New Roman" w:cs="Times New Roman"/>
-          <w:color w:val="000000"/>
-          <w:sz w:val="20"/>
-          <w:szCs w:val="20"/>
-        </w:rPr>
-        <w:t xml:space="preserve"> </w:t>
-      </w:r>
-      <w:r>
-        <w:rPr>
-          <w:rFonts w:ascii="Times New Roman" w:eastAsia="Times New Roman" w:hAnsi="Times New Roman" w:cs="Times New Roman"/>
-          <w:color w:val="000000"/>
-          <w:sz w:val="20"/>
-          <w:szCs w:val="20"/>
-        </w:rPr>
-        <w:t>November 2021</w:t>
-      </w:r>
-    </w:p>
-    <w:p>
-      <w:pPr>
-        <w:rPr>
-          <w:rFonts w:ascii="Times New Roman" w:eastAsia="Times New Roman" w:hAnsi="Times New Roman" w:cs="Times New Roman"/>
-          <w:i/>
-          <w:sz w:val="24"/>
-          <w:szCs w:val="24"/>
-        </w:rPr>
-      </w:pPr>
-      <w:r>
-        <w:rPr>
-          <w:rFonts w:ascii="Times New Roman" w:eastAsia="Times New Roman" w:hAnsi="Times New Roman" w:cs="Times New Roman"/>
-          <w:i/>
-          <w:color w:val="000000"/>
-          <w:sz w:val="20"/>
-          <w:szCs w:val="20"/>
-        </w:rPr>
-        <w:t>Associate Analyst</w:t>
+        <w:t>Automated quarterly consumer insights reporting using Python, SQL, and Excel, cutting manual effort by 20 hours per quarter and improving data accurac</w:t>
+      </w:r>
+      <w:r>
+        <w:rPr>
+          <w:rFonts w:ascii="Times New Roman" w:eastAsia="Times New Roman" w:hAnsi="Times New Roman" w:cs="Times New Roman"/>
+          <w:color w:val="000000"/>
+          <w:sz w:val="20"/>
+          <w:szCs w:val="20"/>
+        </w:rPr>
+        <w:t>y</w:t>
       </w:r>
     </w:p>
     <w:p>
@@ -1520,7 +1901,7 @@
           <w:between w:val="nil"/>
         </w:pBdr>
         <w:rPr>
-          <w:rFonts w:ascii="Times New Roman" w:eastAsia="Times New Roman" w:hAnsi="Times New Roman" w:cs="Times New Roman"/>
+          <w:rFonts w:ascii="Times New Roman" w:hAnsi="Times New Roman" w:cs="Times New Roman"/>
           <w:bCs/>
           <w:color w:val="000000"/>
           <w:sz w:val="20"/>
@@ -1529,123 +1910,53 @@
       </w:pPr>
       <w:r>
         <w:rPr>
-          <w:rFonts w:ascii="Times New Roman" w:eastAsia="Times New Roman" w:hAnsi="Times New Roman" w:cs="Times New Roman"/>
+          <w:rFonts w:ascii="Times New Roman" w:hAnsi="Times New Roman" w:cs="Times New Roman"/>
           <w:bCs/>
           <w:color w:val="000000"/>
           <w:sz w:val="20"/>
           <w:szCs w:val="20"/>
         </w:rPr>
-        <w:t>Act</w:t>
-      </w:r>
-      <w:r>
-        <w:rPr>
-          <w:rFonts w:ascii="Times New Roman" w:eastAsia="Times New Roman" w:hAnsi="Times New Roman" w:cs="Times New Roman"/>
+        <w:t xml:space="preserve">Designed and implemented </w:t>
+      </w:r>
+      <w:r>
+        <w:rPr>
+          <w:rFonts w:ascii="Times New Roman" w:hAnsi="Times New Roman" w:cs="Times New Roman"/>
           <w:bCs/>
           <w:color w:val="000000"/>
           <w:sz w:val="20"/>
           <w:szCs w:val="20"/>
         </w:rPr>
-        <w:t>ed</w:t>
-      </w:r>
-      <w:r>
-        <w:rPr>
-          <w:rFonts w:ascii="Times New Roman" w:eastAsia="Times New Roman" w:hAnsi="Times New Roman" w:cs="Times New Roman"/>
+        <w:t xml:space="preserve">a </w:t>
+      </w:r>
+      <w:r>
+        <w:rPr>
+          <w:rFonts w:ascii="Times New Roman" w:hAnsi="Times New Roman" w:cs="Times New Roman"/>
           <w:bCs/>
           <w:color w:val="000000"/>
           <w:sz w:val="20"/>
           <w:szCs w:val="20"/>
         </w:rPr>
-        <w:t xml:space="preserve"> as a leading analyst to help build</w:t>
-      </w:r>
-      <w:r>
-        <w:rPr>
-          <w:rFonts w:ascii="Times New Roman" w:eastAsia="Times New Roman" w:hAnsi="Times New Roman" w:cs="Times New Roman"/>
+        <w:t xml:space="preserve">classification system for sentiment analysis of tweets to leverage </w:t>
+      </w:r>
+      <w:r>
+        <w:rPr>
+          <w:rFonts w:ascii="Times New Roman" w:hAnsi="Times New Roman" w:cs="Times New Roman"/>
           <w:bCs/>
           <w:color w:val="000000"/>
           <w:sz w:val="20"/>
           <w:szCs w:val="20"/>
         </w:rPr>
-        <w:t xml:space="preserve"> </w:t>
-      </w:r>
-      <w:r>
-        <w:rPr>
-          <w:rFonts w:ascii="Times New Roman" w:eastAsia="Times New Roman" w:hAnsi="Times New Roman" w:cs="Times New Roman"/>
+        <w:t xml:space="preserve">consumer </w:t>
+      </w:r>
+      <w:r>
+        <w:rPr>
+          <w:rFonts w:ascii="Times New Roman" w:hAnsi="Times New Roman" w:cs="Times New Roman"/>
           <w:bCs/>
           <w:color w:val="000000"/>
           <w:sz w:val="20"/>
           <w:szCs w:val="20"/>
         </w:rPr>
-        <w:t>more effective and efficient pharmacy market</w:t>
-      </w:r>
-      <w:r>
-        <w:rPr>
-          <w:rFonts w:ascii="Times New Roman" w:eastAsia="Times New Roman" w:hAnsi="Times New Roman" w:cs="Times New Roman"/>
-          <w:bCs/>
-          <w:color w:val="000000"/>
-          <w:sz w:val="20"/>
-          <w:szCs w:val="20"/>
-        </w:rPr>
-        <w:t>s for clients</w:t>
-      </w:r>
-      <w:r>
-        <w:rPr>
-          <w:rFonts w:ascii="Times New Roman" w:eastAsia="Times New Roman" w:hAnsi="Times New Roman" w:cs="Times New Roman"/>
-          <w:bCs/>
-          <w:color w:val="000000"/>
-          <w:sz w:val="20"/>
-          <w:szCs w:val="20"/>
-        </w:rPr>
-        <w:t xml:space="preserve"> by performing volume and cost modeling on claims data to ensure PBMs are </w:t>
-      </w:r>
-      <w:r>
-        <w:rPr>
-          <w:rFonts w:ascii="Times New Roman" w:eastAsia="Times New Roman" w:hAnsi="Times New Roman" w:cs="Times New Roman"/>
-          <w:bCs/>
-          <w:color w:val="000000"/>
-          <w:sz w:val="20"/>
-          <w:szCs w:val="20"/>
-        </w:rPr>
-        <w:t>meeting</w:t>
-      </w:r>
-      <w:r>
-        <w:rPr>
-          <w:rFonts w:ascii="Times New Roman" w:eastAsia="Times New Roman" w:hAnsi="Times New Roman" w:cs="Times New Roman"/>
-          <w:bCs/>
-          <w:color w:val="000000"/>
-          <w:sz w:val="20"/>
-          <w:szCs w:val="20"/>
-        </w:rPr>
-        <w:t xml:space="preserve"> </w:t>
-      </w:r>
-      <w:r>
-        <w:rPr>
-          <w:rFonts w:ascii="Times New Roman" w:eastAsia="Times New Roman" w:hAnsi="Times New Roman" w:cs="Times New Roman"/>
-          <w:bCs/>
-          <w:color w:val="000000"/>
-          <w:sz w:val="20"/>
-          <w:szCs w:val="20"/>
-        </w:rPr>
-        <w:t xml:space="preserve">contractual obligations </w:t>
-      </w:r>
-      <w:r>
-        <w:rPr>
-          <w:rFonts w:ascii="Times New Roman" w:eastAsia="Times New Roman" w:hAnsi="Times New Roman" w:cs="Times New Roman"/>
-          <w:bCs/>
-          <w:color w:val="000000"/>
-          <w:sz w:val="20"/>
-          <w:szCs w:val="20"/>
-        </w:rPr>
-        <w:t>to clients</w:t>
-      </w:r>
-      <w:r>
-        <w:rPr>
-          <w:rFonts w:ascii="Times New Roman" w:eastAsia="Times New Roman" w:hAnsi="Times New Roman" w:cs="Times New Roman"/>
-          <w:bCs/>
-          <w:color w:val="000000"/>
-          <w:sz w:val="20"/>
-          <w:szCs w:val="20"/>
-        </w:rPr>
-        <w:t xml:space="preserve"> </w:t>
+        <w:t>sentiment surrounding current topics of interest, this provided supplemental information for PR content</w:t>
       </w:r>
     </w:p>
     <w:p>
@@ -1677,25 +1988,154 @@
           <w:sz w:val="20"/>
           <w:szCs w:val="20"/>
         </w:rPr>
-        <w:t>Work</w:t>
-      </w:r>
-      <w:r>
-        <w:rPr>
-          <w:rFonts w:ascii="Times New Roman" w:eastAsia="Times New Roman" w:hAnsi="Times New Roman" w:cs="Times New Roman"/>
-          <w:color w:val="000000"/>
-          <w:sz w:val="20"/>
-          <w:szCs w:val="20"/>
-        </w:rPr>
-        <w:t>ed</w:t>
-      </w:r>
-      <w:r>
-        <w:rPr>
-          <w:rFonts w:ascii="Times New Roman" w:eastAsia="Times New Roman" w:hAnsi="Times New Roman" w:cs="Times New Roman"/>
-          <w:color w:val="000000"/>
-          <w:sz w:val="20"/>
-          <w:szCs w:val="20"/>
-        </w:rPr>
-        <w:t xml:space="preserve"> with a team of four to build out a process automation tool using Alteryx and Python that reduced report delivery time to clients by 15%</w:t>
+        <w:lastRenderedPageBreak/>
+        <w:t xml:space="preserve">Analyzed consumer data using </w:t>
+      </w:r>
+      <w:proofErr w:type="spellStart"/>
+      <w:r>
+        <w:rPr>
+          <w:rFonts w:ascii="Times New Roman" w:eastAsia="Times New Roman" w:hAnsi="Times New Roman" w:cs="Times New Roman"/>
+          <w:color w:val="000000"/>
+          <w:sz w:val="20"/>
+          <w:szCs w:val="20"/>
+        </w:rPr>
+        <w:t>BigQuery</w:t>
+      </w:r>
+      <w:proofErr w:type="spellEnd"/>
+      <w:r>
+        <w:rPr>
+          <w:rFonts w:ascii="Times New Roman" w:eastAsia="Times New Roman" w:hAnsi="Times New Roman" w:cs="Times New Roman"/>
+          <w:color w:val="000000"/>
+          <w:sz w:val="20"/>
+          <w:szCs w:val="20"/>
+        </w:rPr>
+        <w:t xml:space="preserve"> and Seaborn to uncover sentiment trends, providing PR teams with actionable insights that led to a 15% increase in press pickup</w:t>
+      </w:r>
+      <w:r>
+        <w:rPr>
+          <w:rFonts w:ascii="Times New Roman" w:eastAsia="Times New Roman" w:hAnsi="Times New Roman" w:cs="Times New Roman"/>
+          <w:color w:val="000000"/>
+          <w:sz w:val="20"/>
+          <w:szCs w:val="20"/>
+        </w:rPr>
+        <w:t>s</w:t>
+      </w:r>
+    </w:p>
+    <w:p>
+      <w:pPr>
+        <w:pBdr>
+          <w:top w:val="nil"/>
+          <w:left w:val="nil"/>
+          <w:bottom w:val="nil"/>
+          <w:right w:val="nil"/>
+          <w:between w:val="nil"/>
+        </w:pBdr>
+        <w:rPr>
+          <w:rFonts w:ascii="Times New Roman" w:eastAsia="Times New Roman" w:hAnsi="Times New Roman" w:cs="Times New Roman"/>
+          <w:b/>
+          <w:color w:val="000000"/>
+          <w:sz w:val="20"/>
+          <w:szCs w:val="20"/>
+        </w:rPr>
+      </w:pPr>
+    </w:p>
+    <w:p>
+      <w:pPr>
+        <w:rPr>
+          <w:rFonts w:ascii="Times New Roman" w:eastAsia="Times New Roman" w:hAnsi="Times New Roman" w:cs="Times New Roman"/>
+          <w:sz w:val="24"/>
+          <w:szCs w:val="24"/>
+        </w:rPr>
+      </w:pPr>
+      <w:proofErr w:type="spellStart"/>
+      <w:r>
+        <w:rPr>
+          <w:rFonts w:ascii="Times New Roman" w:eastAsia="Times New Roman" w:hAnsi="Times New Roman" w:cs="Times New Roman"/>
+          <w:b/>
+          <w:color w:val="000000"/>
+          <w:sz w:val="20"/>
+          <w:szCs w:val="20"/>
+        </w:rPr>
+        <w:t>Truveris</w:t>
+      </w:r>
+      <w:proofErr w:type="spellEnd"/>
+      <w:r>
+        <w:rPr>
+          <w:rFonts w:ascii="Times New Roman" w:eastAsia="Times New Roman" w:hAnsi="Times New Roman" w:cs="Times New Roman"/>
+          <w:b/>
+          <w:color w:val="000000"/>
+          <w:sz w:val="20"/>
+          <w:szCs w:val="20"/>
+        </w:rPr>
+        <w:t xml:space="preserve"> Inc</w:t>
+      </w:r>
+      <w:r>
+        <w:rPr>
+          <w:rFonts w:ascii="Times New Roman" w:eastAsia="Times New Roman" w:hAnsi="Times New Roman" w:cs="Times New Roman"/>
+          <w:bCs/>
+          <w:color w:val="000000"/>
+          <w:sz w:val="20"/>
+          <w:szCs w:val="20"/>
+        </w:rPr>
+        <w:t>,</w:t>
+      </w:r>
+      <w:r>
+        <w:rPr>
+          <w:rFonts w:ascii="Times New Roman" w:eastAsia="Times New Roman" w:hAnsi="Times New Roman" w:cs="Times New Roman"/>
+          <w:color w:val="000000"/>
+          <w:sz w:val="20"/>
+          <w:szCs w:val="20"/>
+        </w:rPr>
+        <w:t xml:space="preserve"> New York, NY                                                   </w:t>
+      </w:r>
+      <w:r>
+        <w:rPr>
+          <w:rFonts w:ascii="Times New Roman" w:eastAsia="Times New Roman" w:hAnsi="Times New Roman" w:cs="Times New Roman"/>
+          <w:color w:val="000000"/>
+          <w:sz w:val="20"/>
+          <w:szCs w:val="20"/>
+        </w:rPr>
+        <w:tab/>
+      </w:r>
+      <w:r>
+        <w:rPr>
+          <w:rFonts w:ascii="Times New Roman" w:eastAsia="Times New Roman" w:hAnsi="Times New Roman" w:cs="Times New Roman"/>
+          <w:color w:val="000000"/>
+          <w:sz w:val="20"/>
+          <w:szCs w:val="20"/>
+        </w:rPr>
+        <w:tab/>
+        <w:t xml:space="preserve">        </w:t>
+      </w:r>
+      <w:r>
+        <w:rPr>
+          <w:rFonts w:ascii="Times New Roman" w:eastAsia="Times New Roman" w:hAnsi="Times New Roman" w:cs="Times New Roman"/>
+          <w:color w:val="000000"/>
+          <w:sz w:val="20"/>
+          <w:szCs w:val="20"/>
+        </w:rPr>
+        <w:tab/>
+        <w:t xml:space="preserve"> November 2020 – November 2021</w:t>
+      </w:r>
+    </w:p>
+    <w:p>
+      <w:pPr>
+        <w:rPr>
+          <w:rFonts w:ascii="Times New Roman" w:eastAsia="Times New Roman" w:hAnsi="Times New Roman" w:cs="Times New Roman"/>
+          <w:i/>
+          <w:sz w:val="24"/>
+          <w:szCs w:val="24"/>
+        </w:rPr>
+      </w:pPr>
+      <w:r>
+        <w:rPr>
+          <w:rFonts w:ascii="Times New Roman" w:eastAsia="Times New Roman" w:hAnsi="Times New Roman" w:cs="Times New Roman"/>
+          <w:i/>
+          <w:color w:val="000000"/>
+          <w:sz w:val="20"/>
+          <w:szCs w:val="20"/>
+        </w:rPr>
+        <w:t>Associate Analyst</w:t>
       </w:r>
     </w:p>
     <w:p>
@@ -1714,70 +2154,243 @@
         </w:pBdr>
         <w:rPr>
           <w:rFonts w:ascii="Times New Roman" w:eastAsia="Times New Roman" w:hAnsi="Times New Roman" w:cs="Times New Roman"/>
-          <w:b/>
-          <w:color w:val="000000"/>
-          <w:sz w:val="20"/>
-          <w:szCs w:val="20"/>
-        </w:rPr>
-      </w:pPr>
-      <w:r>
-        <w:rPr>
-          <w:rFonts w:ascii="Times New Roman" w:eastAsia="Times New Roman" w:hAnsi="Times New Roman" w:cs="Times New Roman"/>
-          <w:color w:val="000000"/>
-          <w:sz w:val="20"/>
-          <w:szCs w:val="20"/>
-        </w:rPr>
-        <w:t>Utilize</w:t>
-      </w:r>
-      <w:r>
-        <w:rPr>
-          <w:rFonts w:ascii="Times New Roman" w:eastAsia="Times New Roman" w:hAnsi="Times New Roman" w:cs="Times New Roman"/>
-          <w:color w:val="000000"/>
-          <w:sz w:val="20"/>
-          <w:szCs w:val="20"/>
-        </w:rPr>
-        <w:t>d</w:t>
-      </w:r>
-      <w:r>
-        <w:rPr>
-          <w:rFonts w:ascii="Times New Roman" w:eastAsia="Times New Roman" w:hAnsi="Times New Roman" w:cs="Times New Roman"/>
-          <w:color w:val="000000"/>
-          <w:sz w:val="20"/>
-          <w:szCs w:val="20"/>
-        </w:rPr>
-        <w:t xml:space="preserve"> SQL, Python and Excel to perform ad hoc analyses on pharmaceutical claims datasets that improved retention rate of high touch clients by 10%</w:t>
+          <w:bCs/>
+          <w:color w:val="000000"/>
+          <w:sz w:val="20"/>
+          <w:szCs w:val="20"/>
+        </w:rPr>
+      </w:pPr>
+      <w:r>
+        <w:rPr>
+          <w:rFonts w:ascii="Times New Roman" w:eastAsia="Times New Roman" w:hAnsi="Times New Roman" w:cs="Times New Roman"/>
+          <w:bCs/>
+          <w:color w:val="000000"/>
+          <w:sz w:val="20"/>
+          <w:szCs w:val="20"/>
+        </w:rPr>
+        <w:t>Act</w:t>
+      </w:r>
+      <w:r>
+        <w:rPr>
+          <w:rFonts w:ascii="Times New Roman" w:eastAsia="Times New Roman" w:hAnsi="Times New Roman" w:cs="Times New Roman"/>
+          <w:bCs/>
+          <w:color w:val="000000"/>
+          <w:sz w:val="20"/>
+          <w:szCs w:val="20"/>
+        </w:rPr>
+        <w:t>ed</w:t>
+      </w:r>
+      <w:r>
+        <w:rPr>
+          <w:rFonts w:ascii="Times New Roman" w:eastAsia="Times New Roman" w:hAnsi="Times New Roman" w:cs="Times New Roman"/>
+          <w:bCs/>
+          <w:color w:val="000000"/>
+          <w:sz w:val="20"/>
+          <w:szCs w:val="20"/>
+        </w:rPr>
+        <w:t xml:space="preserve"> as a leading analyst to help build</w:t>
+      </w:r>
+      <w:r>
+        <w:rPr>
+          <w:rFonts w:ascii="Times New Roman" w:eastAsia="Times New Roman" w:hAnsi="Times New Roman" w:cs="Times New Roman"/>
+          <w:bCs/>
+          <w:color w:val="000000"/>
+          <w:sz w:val="20"/>
+          <w:szCs w:val="20"/>
+        </w:rPr>
+        <w:t xml:space="preserve"> </w:t>
+      </w:r>
+      <w:r>
+        <w:rPr>
+          <w:rFonts w:ascii="Times New Roman" w:eastAsia="Times New Roman" w:hAnsi="Times New Roman" w:cs="Times New Roman"/>
+          <w:bCs/>
+          <w:color w:val="000000"/>
+          <w:sz w:val="20"/>
+          <w:szCs w:val="20"/>
+        </w:rPr>
+        <w:t>more effective and efficient pharmacy market</w:t>
+      </w:r>
+      <w:r>
+        <w:rPr>
+          <w:rFonts w:ascii="Times New Roman" w:eastAsia="Times New Roman" w:hAnsi="Times New Roman" w:cs="Times New Roman"/>
+          <w:bCs/>
+          <w:color w:val="000000"/>
+          <w:sz w:val="20"/>
+          <w:szCs w:val="20"/>
+        </w:rPr>
+        <w:t>s for clients</w:t>
+      </w:r>
+      <w:r>
+        <w:rPr>
+          <w:rFonts w:ascii="Times New Roman" w:eastAsia="Times New Roman" w:hAnsi="Times New Roman" w:cs="Times New Roman"/>
+          <w:bCs/>
+          <w:color w:val="000000"/>
+          <w:sz w:val="20"/>
+          <w:szCs w:val="20"/>
+        </w:rPr>
+        <w:t xml:space="preserve"> by performing volume and cost modeling on claims data to ensure PBMs are meeting</w:t>
+      </w:r>
+      <w:r>
+        <w:rPr>
+          <w:rFonts w:ascii="Times New Roman" w:eastAsia="Times New Roman" w:hAnsi="Times New Roman" w:cs="Times New Roman"/>
+          <w:bCs/>
+          <w:color w:val="000000"/>
+          <w:sz w:val="20"/>
+          <w:szCs w:val="20"/>
+        </w:rPr>
+        <w:t xml:space="preserve"> </w:t>
+      </w:r>
+      <w:r>
+        <w:rPr>
+          <w:rFonts w:ascii="Times New Roman" w:eastAsia="Times New Roman" w:hAnsi="Times New Roman" w:cs="Times New Roman"/>
+          <w:bCs/>
+          <w:color w:val="000000"/>
+          <w:sz w:val="20"/>
+          <w:szCs w:val="20"/>
+        </w:rPr>
+        <w:t xml:space="preserve">contractual obligations </w:t>
+      </w:r>
+      <w:r>
+        <w:rPr>
+          <w:rFonts w:ascii="Times New Roman" w:eastAsia="Times New Roman" w:hAnsi="Times New Roman" w:cs="Times New Roman"/>
+          <w:bCs/>
+          <w:color w:val="000000"/>
+          <w:sz w:val="20"/>
+          <w:szCs w:val="20"/>
+        </w:rPr>
+        <w:t>to clients</w:t>
+      </w:r>
+      <w:r>
+        <w:rPr>
+          <w:rFonts w:ascii="Times New Roman" w:eastAsia="Times New Roman" w:hAnsi="Times New Roman" w:cs="Times New Roman"/>
+          <w:bCs/>
+          <w:color w:val="000000"/>
+          <w:sz w:val="20"/>
+          <w:szCs w:val="20"/>
+        </w:rPr>
+        <w:t xml:space="preserve"> </w:t>
       </w:r>
     </w:p>
     <w:p>
       <w:pPr>
-        <w:ind w:left="0" w:firstLine="0"/>
+        <w:pStyle w:val="ListParagraph"/>
+        <w:numPr>
+          <w:ilvl w:val="0"/>
+          <w:numId w:val="4"/>
+        </w:numPr>
+        <w:pBdr>
+          <w:top w:val="nil"/>
+          <w:left w:val="nil"/>
+          <w:bottom w:val="nil"/>
+          <w:right w:val="nil"/>
+          <w:between w:val="nil"/>
+        </w:pBdr>
         <w:rPr>
           <w:rFonts w:ascii="Times New Roman" w:eastAsia="Times New Roman" w:hAnsi="Times New Roman" w:cs="Times New Roman"/>
           <w:b/>
           <w:color w:val="000000"/>
-        </w:rPr>
-      </w:pPr>
+          <w:sz w:val="20"/>
+          <w:szCs w:val="20"/>
+        </w:rPr>
+      </w:pPr>
+      <w:r>
+        <w:rPr>
+          <w:rFonts w:ascii="Times New Roman" w:eastAsia="Times New Roman" w:hAnsi="Times New Roman" w:cs="Times New Roman"/>
+          <w:color w:val="000000"/>
+          <w:sz w:val="20"/>
+          <w:szCs w:val="20"/>
+        </w:rPr>
+        <w:t>Worked with a team of four to build out a process automation tool using Alteryx and Python that reduced report delivery time to clients by 15%</w:t>
+      </w:r>
     </w:p>
     <w:p>
       <w:pPr>
-        <w:ind w:left="0" w:firstLine="0"/>
+        <w:pStyle w:val="ListParagraph"/>
+        <w:numPr>
+          <w:ilvl w:val="0"/>
+          <w:numId w:val="4"/>
+        </w:numPr>
+        <w:pBdr>
+          <w:top w:val="nil"/>
+          <w:left w:val="nil"/>
+          <w:bottom w:val="nil"/>
+          <w:right w:val="nil"/>
+          <w:between w:val="nil"/>
+        </w:pBdr>
         <w:rPr>
           <w:rFonts w:ascii="Times New Roman" w:eastAsia="Times New Roman" w:hAnsi="Times New Roman" w:cs="Times New Roman"/>
           <w:b/>
           <w:color w:val="000000"/>
-        </w:rPr>
-      </w:pPr>
-      <w:r>
-        <w:rPr>
-          <w:rFonts w:ascii="Times New Roman" w:eastAsia="Times New Roman" w:hAnsi="Times New Roman" w:cs="Times New Roman"/>
-          <w:b/>
-          <w:color w:val="000000"/>
-        </w:rPr>
-        <w:t>EDUCATION:</w:t>
+          <w:sz w:val="20"/>
+          <w:szCs w:val="20"/>
+        </w:rPr>
+      </w:pPr>
+      <w:r>
+        <w:rPr>
+          <w:rFonts w:ascii="Times New Roman" w:eastAsia="Times New Roman" w:hAnsi="Times New Roman" w:cs="Times New Roman"/>
+          <w:color w:val="000000"/>
+          <w:sz w:val="20"/>
+          <w:szCs w:val="20"/>
+        </w:rPr>
+        <w:t>Utilized SQL, Python and Excel to perform ad hoc analyses on pharmaceutical claims datasets that improved retention rate of high touch clients by 10%</w:t>
       </w:r>
     </w:p>
     <w:p>
       <w:pPr>
+        <w:pBdr>
+          <w:top w:val="nil"/>
+          <w:left w:val="nil"/>
+          <w:bottom w:val="nil"/>
+          <w:right w:val="nil"/>
+          <w:between w:val="nil"/>
+        </w:pBdr>
+        <w:rPr>
+          <w:rFonts w:ascii="Times New Roman" w:eastAsia="Times New Roman" w:hAnsi="Times New Roman" w:cs="Times New Roman"/>
+          <w:b/>
+          <w:color w:val="000000"/>
+          <w:sz w:val="20"/>
+          <w:szCs w:val="20"/>
+        </w:rPr>
+      </w:pPr>
+    </w:p>
+    <w:p>
+      <w:pPr>
+        <w:pBdr>
+          <w:top w:val="nil"/>
+          <w:left w:val="nil"/>
+          <w:bottom w:val="nil"/>
+          <w:right w:val="nil"/>
+          <w:between w:val="nil"/>
+        </w:pBdr>
+        <w:rPr>
+          <w:rFonts w:ascii="Times New Roman" w:eastAsia="Times New Roman" w:hAnsi="Times New Roman" w:cs="Times New Roman"/>
+          <w:b/>
+          <w:color w:val="000000"/>
+          <w:sz w:val="20"/>
+          <w:szCs w:val="20"/>
+        </w:rPr>
+      </w:pPr>
+    </w:p>
+    <w:p>
+      <w:pPr>
+        <w:ind w:left="0" w:firstLine="0"/>
+        <w:rPr>
+          <w:rFonts w:ascii="Times New Roman" w:eastAsia="Times New Roman" w:hAnsi="Times New Roman" w:cs="Times New Roman"/>
+          <w:b/>
+          <w:color w:val="000000"/>
+        </w:rPr>
+      </w:pPr>
+      <w:r>
+        <w:rPr>
+          <w:rFonts w:ascii="Times New Roman" w:eastAsia="Times New Roman" w:hAnsi="Times New Roman" w:cs="Times New Roman"/>
+          <w:b/>
+          <w:color w:val="000000"/>
+        </w:rPr>
+        <w:t>EDUCATION:</w:t>
+      </w:r>
+    </w:p>
+    <w:p>
+      <w:pPr>
         <w:rPr>
           <w:rFonts w:ascii="Times New Roman" w:eastAsia="Times New Roman" w:hAnsi="Times New Roman" w:cs="Times New Roman"/>
           <w:sz w:val="24"/>
@@ -1787,12 +2400,22 @@
       <w:r>
         <w:rPr>
           <w:rFonts w:ascii="Times New Roman" w:eastAsia="Times New Roman" w:hAnsi="Times New Roman" w:cs="Times New Roman"/>
+          <w:bCs/>
+          <w:color w:val="000000"/>
+          <w:sz w:val="20"/>
+          <w:szCs w:val="20"/>
+        </w:rPr>
+        <w:t>Bentley University</w:t>
+      </w:r>
+      <w:r>
+        <w:rPr>
+          <w:rFonts w:ascii="Times New Roman" w:eastAsia="Times New Roman" w:hAnsi="Times New Roman" w:cs="Times New Roman"/>
           <w:b/>
           <w:color w:val="000000"/>
           <w:sz w:val="20"/>
           <w:szCs w:val="20"/>
         </w:rPr>
-        <w:t>Bentley University,</w:t>
+        <w:t>,</w:t>
       </w:r>
       <w:r>
         <w:rPr>
@@ -1815,37 +2438,26 @@
       <w:r>
         <w:rPr>
           <w:rFonts w:ascii="Times New Roman" w:eastAsia="Times New Roman" w:hAnsi="Times New Roman" w:cs="Times New Roman"/>
-          <w:color w:val="000000"/>
-          <w:sz w:val="20"/>
-          <w:szCs w:val="20"/>
-        </w:rPr>
-        <w:t xml:space="preserve">Completed Bachelor of Science, Data Analytics, </w:t>
-      </w:r>
-      <w:r>
-        <w:rPr>
-          <w:rFonts w:ascii="Times New Roman" w:eastAsia="Times New Roman" w:hAnsi="Times New Roman" w:cs="Times New Roman"/>
-          <w:sz w:val="20"/>
-          <w:szCs w:val="20"/>
-        </w:rPr>
-        <w:t>May</w:t>
-      </w:r>
-      <w:r>
-        <w:rPr>
-          <w:rFonts w:ascii="Times New Roman" w:eastAsia="Times New Roman" w:hAnsi="Times New Roman" w:cs="Times New Roman"/>
-          <w:color w:val="000000"/>
-          <w:sz w:val="20"/>
-          <w:szCs w:val="20"/>
-        </w:rPr>
-        <w:t xml:space="preserve"> 2020</w:t>
+          <w:b/>
+          <w:bCs/>
+          <w:color w:val="000000"/>
+          <w:sz w:val="20"/>
+          <w:szCs w:val="20"/>
+        </w:rPr>
+        <w:t>Bachelor of Science, Data Analytics</w:t>
+      </w:r>
+      <w:r>
+        <w:rPr>
+          <w:rFonts w:ascii="Times New Roman" w:eastAsia="Times New Roman" w:hAnsi="Times New Roman" w:cs="Times New Roman"/>
+          <w:color w:val="000000"/>
+          <w:sz w:val="20"/>
+          <w:szCs w:val="20"/>
+        </w:rPr>
+        <w:t>, 2020</w:t>
       </w:r>
     </w:p>
     <w:sectPr>
-      <w:headerReference w:type="even" r:id="rId9"/>
-      <w:headerReference w:type="default" r:id="rId10"/>
-      <w:footerReference w:type="even" r:id="rId11"/>
-      <w:footerReference w:type="default" r:id="rId12"/>
-      <w:headerReference w:type="first" r:id="rId13"/>
-      <w:footerReference w:type="first" r:id="rId14"/>
+      <w:headerReference w:type="default" r:id="rId11"/>
       <w:pgSz w:w="12240" w:h="15840"/>
       <w:pgMar w:top="432" w:right="1440" w:bottom="1440" w:left="1440" w:header="720" w:footer="720" w:gutter="0"/>
       <w:pgNumType w:start="1"/>
@@ -1857,7 +2469,7 @@
 </file>
 
 <file path=word/endnotes.xml><?xml version="1.0" encoding="utf-8"?>
-<w:endnotes xmlns:wpc="http://schemas.microsoft.com/office/word/2010/wordprocessingCanvas" xmlns:cx="http://schemas.microsoft.com/office/drawing/2014/chartex" xmlns:cx1="http://schemas.microsoft.com/office/drawing/2015/9/8/chartex" xmlns:cx2="http://schemas.microsoft.com/office/drawing/2015/10/21/chartex" xmlns:cx3="http://schemas.microsoft.com/office/drawing/2016/5/9/chartex" xmlns:cx4="http://schemas.microsoft.com/office/drawing/2016/5/10/chartex" xmlns:cx5="http://schemas.microsoft.com/office/drawing/2016/5/11/chartex" xmlns:cx6="http://schemas.microsoft.com/office/drawing/2016/5/12/chartex" xmlns:cx7="http://schemas.microsoft.com/office/drawing/2016/5/13/chartex" xmlns:cx8="http://schemas.microsoft.com/office/drawing/2016/5/14/chartex" xmlns:mc="http://schemas.openxmlformats.org/markup-compatibility/2006" xmlns:aink="http://schemas.microsoft.com/office/drawing/2016/ink" xmlns:am3d="http://schemas.microsoft.com/office/drawing/2017/model3d" xmlns:o="urn:schemas-microsoft-com:office:office" xmlns:oel="http://schemas.microsoft.com/office/2019/extlst" xmlns:r="http://schemas.openxmlformats.org/officeDocument/2006/relationships" xmlns:m="http://schemas.openxmlformats.org/officeDocument/2006/math" xmlns:v="urn:schemas-microsoft-com:vml" xmlns:wp14="http://schemas.microsoft.com/office/word/2010/wordprocessingDrawing" xmlns:wp="http://schemas.openxmlformats.org/drawingml/2006/wordprocessingDrawing" xmlns:w10="urn:schemas-microsoft-com:office:word" xmlns:w="http://schemas.openxmlformats.org/wordprocessingml/2006/main" xmlns:w14="http://schemas.microsoft.com/office/word/2010/wordml" xmlns:w15="http://schemas.microsoft.com/office/word/2012/wordml" xmlns:w16cex="http://schemas.microsoft.com/office/word/2018/wordml/cex" xmlns:w16cid="http://schemas.microsoft.com/office/word/2016/wordml/cid" xmlns:w16="http://schemas.microsoft.com/office/word/2018/wordml" xmlns:w16sdtdh="http://schemas.microsoft.com/office/word/2020/wordml/sdtdatahash" xmlns:w16se="http://schemas.microsoft.com/office/word/2015/wordml/symex" xmlns:wpg="http://schemas.microsoft.com/office/word/2010/wordprocessingGroup" xmlns:wpi="http://schemas.microsoft.com/office/word/2010/wordprocessingInk" xmlns:wne="http://schemas.microsoft.com/office/word/2006/wordml" xmlns:wps="http://schemas.microsoft.com/office/word/2010/wordprocessingShape" mc:Ignorable="w14 w15 w16se w16cid w16 w16cex w16sdtdh wp14">
+<w:endnotes xmlns:wpc="http://schemas.microsoft.com/office/word/2010/wordprocessingCanvas" xmlns:cx="http://schemas.microsoft.com/office/drawing/2014/chartex" xmlns:cx1="http://schemas.microsoft.com/office/drawing/2015/9/8/chartex" xmlns:cx2="http://schemas.microsoft.com/office/drawing/2015/10/21/chartex" xmlns:cx3="http://schemas.microsoft.com/office/drawing/2016/5/9/chartex" xmlns:cx4="http://schemas.microsoft.com/office/drawing/2016/5/10/chartex" xmlns:cx5="http://schemas.microsoft.com/office/drawing/2016/5/11/chartex" xmlns:cx6="http://schemas.microsoft.com/office/drawing/2016/5/12/chartex" xmlns:cx7="http://schemas.microsoft.com/office/drawing/2016/5/13/chartex" xmlns:cx8="http://schemas.microsoft.com/office/drawing/2016/5/14/chartex" xmlns:mc="http://schemas.openxmlformats.org/markup-compatibility/2006" xmlns:aink="http://schemas.microsoft.com/office/drawing/2016/ink" xmlns:am3d="http://schemas.microsoft.com/office/drawing/2017/model3d" xmlns:o="urn:schemas-microsoft-com:office:office" xmlns:oel="http://schemas.microsoft.com/office/2019/extlst" xmlns:r="http://schemas.openxmlformats.org/officeDocument/2006/relationships" xmlns:m="http://schemas.openxmlformats.org/officeDocument/2006/math" xmlns:v="urn:schemas-microsoft-com:vml" xmlns:wp14="http://schemas.microsoft.com/office/word/2010/wordprocessingDrawing" xmlns:wp="http://schemas.openxmlformats.org/drawingml/2006/wordprocessingDrawing" xmlns:w10="urn:schemas-microsoft-com:office:word" xmlns:w="http://schemas.openxmlformats.org/wordprocessingml/2006/main" xmlns:w14="http://schemas.microsoft.com/office/word/2010/wordml" xmlns:w15="http://schemas.microsoft.com/office/word/2012/wordml" xmlns:w16cex="http://schemas.microsoft.com/office/word/2018/wordml/cex" xmlns:w16cid="http://schemas.microsoft.com/office/word/2016/wordml/cid" xmlns:w16="http://schemas.microsoft.com/office/word/2018/wordml" xmlns:w16du="http://schemas.microsoft.com/office/word/2023/wordml/word16du" xmlns:w16sdtdh="http://schemas.microsoft.com/office/word/2020/wordml/sdtdatahash" xmlns:w16se="http://schemas.microsoft.com/office/word/2015/wordml/symex" xmlns:wpg="http://schemas.microsoft.com/office/word/2010/wordprocessingGroup" xmlns:wpi="http://schemas.microsoft.com/office/word/2010/wordprocessingInk" xmlns:wne="http://schemas.microsoft.com/office/word/2006/wordml" xmlns:wps="http://schemas.microsoft.com/office/word/2010/wordprocessingShape" mc:Ignorable="w14 w15 w16se w16cid w16 w16cex w16sdtdh w16du wp14">
   <w:endnote w:type="separator" w:id="-1">
     <w:p>
       <w:r>
@@ -1875,38 +2487,8 @@
 </w:endnotes>
 </file>
 
-<file path=word/footer1.xml><?xml version="1.0" encoding="utf-8"?>
-<w:ftr xmlns:wpc="http://schemas.microsoft.com/office/word/2010/wordprocessingCanvas" xmlns:cx="http://schemas.microsoft.com/office/drawing/2014/chartex" xmlns:cx1="http://schemas.microsoft.com/office/drawing/2015/9/8/chartex" xmlns:cx2="http://schemas.microsoft.com/office/drawing/2015/10/21/chartex" xmlns:cx3="http://schemas.microsoft.com/office/drawing/2016/5/9/chartex" xmlns:cx4="http://schemas.microsoft.com/office/drawing/2016/5/10/chartex" xmlns:cx5="http://schemas.microsoft.com/office/drawing/2016/5/11/chartex" xmlns:cx6="http://schemas.microsoft.com/office/drawing/2016/5/12/chartex" xmlns:cx7="http://schemas.microsoft.com/office/drawing/2016/5/13/chartex" xmlns:cx8="http://schemas.microsoft.com/office/drawing/2016/5/14/chartex" xmlns:mc="http://schemas.openxmlformats.org/markup-compatibility/2006" xmlns:aink="http://schemas.microsoft.com/office/drawing/2016/ink" xmlns:am3d="http://schemas.microsoft.com/office/drawing/2017/model3d" xmlns:o="urn:schemas-microsoft-com:office:office" xmlns:oel="http://schemas.microsoft.com/office/2019/extlst" xmlns:r="http://schemas.openxmlformats.org/officeDocument/2006/relationships" xmlns:m="http://schemas.openxmlformats.org/officeDocument/2006/math" xmlns:v="urn:schemas-microsoft-com:vml" xmlns:wp14="http://schemas.microsoft.com/office/word/2010/wordprocessingDrawing" xmlns:wp="http://schemas.openxmlformats.org/drawingml/2006/wordprocessingDrawing" xmlns:w10="urn:schemas-microsoft-com:office:word" xmlns:w="http://schemas.openxmlformats.org/wordprocessingml/2006/main" xmlns:w14="http://schemas.microsoft.com/office/word/2010/wordml" xmlns:w15="http://schemas.microsoft.com/office/word/2012/wordml" xmlns:w16cex="http://schemas.microsoft.com/office/word/2018/wordml/cex" xmlns:w16cid="http://schemas.microsoft.com/office/word/2016/wordml/cid" xmlns:w16="http://schemas.microsoft.com/office/word/2018/wordml" xmlns:w16sdtdh="http://schemas.microsoft.com/office/word/2020/wordml/sdtdatahash" xmlns:w16se="http://schemas.microsoft.com/office/word/2015/wordml/symex" xmlns:wpg="http://schemas.microsoft.com/office/word/2010/wordprocessingGroup" xmlns:wpi="http://schemas.microsoft.com/office/word/2010/wordprocessingInk" xmlns:wne="http://schemas.microsoft.com/office/word/2006/wordml" xmlns:wps="http://schemas.microsoft.com/office/word/2010/wordprocessingShape" mc:Ignorable="w14 w15 w16se w16cid w16 w16cex w16sdtdh wp14">
-  <w:p>
-    <w:pPr>
-      <w:pStyle w:val="Footer"/>
-    </w:pPr>
-  </w:p>
-</w:ftr>
-</file>
-
-<file path=word/footer2.xml><?xml version="1.0" encoding="utf-8"?>
-<w:ftr xmlns:wpc="http://schemas.microsoft.com/office/word/2010/wordprocessingCanvas" xmlns:cx="http://schemas.microsoft.com/office/drawing/2014/chartex" xmlns:cx1="http://schemas.microsoft.com/office/drawing/2015/9/8/chartex" xmlns:cx2="http://schemas.microsoft.com/office/drawing/2015/10/21/chartex" xmlns:cx3="http://schemas.microsoft.com/office/drawing/2016/5/9/chartex" xmlns:cx4="http://schemas.microsoft.com/office/drawing/2016/5/10/chartex" xmlns:cx5="http://schemas.microsoft.com/office/drawing/2016/5/11/chartex" xmlns:cx6="http://schemas.microsoft.com/office/drawing/2016/5/12/chartex" xmlns:cx7="http://schemas.microsoft.com/office/drawing/2016/5/13/chartex" xmlns:cx8="http://schemas.microsoft.com/office/drawing/2016/5/14/chartex" xmlns:mc="http://schemas.openxmlformats.org/markup-compatibility/2006" xmlns:aink="http://schemas.microsoft.com/office/drawing/2016/ink" xmlns:am3d="http://schemas.microsoft.com/office/drawing/2017/model3d" xmlns:o="urn:schemas-microsoft-com:office:office" xmlns:oel="http://schemas.microsoft.com/office/2019/extlst" xmlns:r="http://schemas.openxmlformats.org/officeDocument/2006/relationships" xmlns:m="http://schemas.openxmlformats.org/officeDocument/2006/math" xmlns:v="urn:schemas-microsoft-com:vml" xmlns:wp14="http://schemas.microsoft.com/office/word/2010/wordprocessingDrawing" xmlns:wp="http://schemas.openxmlformats.org/drawingml/2006/wordprocessingDrawing" xmlns:w10="urn:schemas-microsoft-com:office:word" xmlns:w="http://schemas.openxmlformats.org/wordprocessingml/2006/main" xmlns:w14="http://schemas.microsoft.com/office/word/2010/wordml" xmlns:w15="http://schemas.microsoft.com/office/word/2012/wordml" xmlns:w16cex="http://schemas.microsoft.com/office/word/2018/wordml/cex" xmlns:w16cid="http://schemas.microsoft.com/office/word/2016/wordml/cid" xmlns:w16="http://schemas.microsoft.com/office/word/2018/wordml" xmlns:w16sdtdh="http://schemas.microsoft.com/office/word/2020/wordml/sdtdatahash" xmlns:w16se="http://schemas.microsoft.com/office/word/2015/wordml/symex" xmlns:wpg="http://schemas.microsoft.com/office/word/2010/wordprocessingGroup" xmlns:wpi="http://schemas.microsoft.com/office/word/2010/wordprocessingInk" xmlns:wne="http://schemas.microsoft.com/office/word/2006/wordml" xmlns:wps="http://schemas.microsoft.com/office/word/2010/wordprocessingShape" mc:Ignorable="w14 w15 w16se w16cid w16 w16cex w16sdtdh wp14">
-  <w:p>
-    <w:pPr>
-      <w:pStyle w:val="Footer"/>
-    </w:pPr>
-  </w:p>
-</w:ftr>
-</file>
-
-<file path=word/footer3.xml><?xml version="1.0" encoding="utf-8"?>
-<w:ftr xmlns:wpc="http://schemas.microsoft.com/office/word/2010/wordprocessingCanvas" xmlns:cx="http://schemas.microsoft.com/office/drawing/2014/chartex" xmlns:cx1="http://schemas.microsoft.com/office/drawing/2015/9/8/chartex" xmlns:cx2="http://schemas.microsoft.com/office/drawing/2015/10/21/chartex" xmlns:cx3="http://schemas.microsoft.com/office/drawing/2016/5/9/chartex" xmlns:cx4="http://schemas.microsoft.com/office/drawing/2016/5/10/chartex" xmlns:cx5="http://schemas.microsoft.com/office/drawing/2016/5/11/chartex" xmlns:cx6="http://schemas.microsoft.com/office/drawing/2016/5/12/chartex" xmlns:cx7="http://schemas.microsoft.com/office/drawing/2016/5/13/chartex" xmlns:cx8="http://schemas.microsoft.com/office/drawing/2016/5/14/chartex" xmlns:mc="http://schemas.openxmlformats.org/markup-compatibility/2006" xmlns:aink="http://schemas.microsoft.com/office/drawing/2016/ink" xmlns:am3d="http://schemas.microsoft.com/office/drawing/2017/model3d" xmlns:o="urn:schemas-microsoft-com:office:office" xmlns:oel="http://schemas.microsoft.com/office/2019/extlst" xmlns:r="http://schemas.openxmlformats.org/officeDocument/2006/relationships" xmlns:m="http://schemas.openxmlformats.org/officeDocument/2006/math" xmlns:v="urn:schemas-microsoft-com:vml" xmlns:wp14="http://schemas.microsoft.com/office/word/2010/wordprocessingDrawing" xmlns:wp="http://schemas.openxmlformats.org/drawingml/2006/wordprocessingDrawing" xmlns:w10="urn:schemas-microsoft-com:office:word" xmlns:w="http://schemas.openxmlformats.org/wordprocessingml/2006/main" xmlns:w14="http://schemas.microsoft.com/office/word/2010/wordml" xmlns:w15="http://schemas.microsoft.com/office/word/2012/wordml" xmlns:w16cex="http://schemas.microsoft.com/office/word/2018/wordml/cex" xmlns:w16cid="http://schemas.microsoft.com/office/word/2016/wordml/cid" xmlns:w16="http://schemas.microsoft.com/office/word/2018/wordml" xmlns:w16sdtdh="http://schemas.microsoft.com/office/word/2020/wordml/sdtdatahash" xmlns:w16se="http://schemas.microsoft.com/office/word/2015/wordml/symex" xmlns:wpg="http://schemas.microsoft.com/office/word/2010/wordprocessingGroup" xmlns:wpi="http://schemas.microsoft.com/office/word/2010/wordprocessingInk" xmlns:wne="http://schemas.microsoft.com/office/word/2006/wordml" xmlns:wps="http://schemas.microsoft.com/office/word/2010/wordprocessingShape" mc:Ignorable="w14 w15 w16se w16cid w16 w16cex w16sdtdh wp14">
-  <w:p>
-    <w:pPr>
-      <w:pStyle w:val="Footer"/>
-    </w:pPr>
-  </w:p>
-</w:ftr>
-</file>
-
 <file path=word/footnotes.xml><?xml version="1.0" encoding="utf-8"?>
-<w:footnotes xmlns:wpc="http://schemas.microsoft.com/office/word/2010/wordprocessingCanvas" xmlns:cx="http://schemas.microsoft.com/office/drawing/2014/chartex" xmlns:cx1="http://schemas.microsoft.com/office/drawing/2015/9/8/chartex" xmlns:cx2="http://schemas.microsoft.com/office/drawing/2015/10/21/chartex" xmlns:cx3="http://schemas.microsoft.com/office/drawing/2016/5/9/chartex" xmlns:cx4="http://schemas.microsoft.com/office/drawing/2016/5/10/chartex" xmlns:cx5="http://schemas.microsoft.com/office/drawing/2016/5/11/chartex" xmlns:cx6="http://schemas.microsoft.com/office/drawing/2016/5/12/chartex" xmlns:cx7="http://schemas.microsoft.com/office/drawing/2016/5/13/chartex" xmlns:cx8="http://schemas.microsoft.com/office/drawing/2016/5/14/chartex" xmlns:mc="http://schemas.openxmlformats.org/markup-compatibility/2006" xmlns:aink="http://schemas.microsoft.com/office/drawing/2016/ink" xmlns:am3d="http://schemas.microsoft.com/office/drawing/2017/model3d" xmlns:o="urn:schemas-microsoft-com:office:office" xmlns:oel="http://schemas.microsoft.com/office/2019/extlst" xmlns:r="http://schemas.openxmlformats.org/officeDocument/2006/relationships" xmlns:m="http://schemas.openxmlformats.org/officeDocument/2006/math" xmlns:v="urn:schemas-microsoft-com:vml" xmlns:wp14="http://schemas.microsoft.com/office/word/2010/wordprocessingDrawing" xmlns:wp="http://schemas.openxmlformats.org/drawingml/2006/wordprocessingDrawing" xmlns:w10="urn:schemas-microsoft-com:office:word" xmlns:w="http://schemas.openxmlformats.org/wordprocessingml/2006/main" xmlns:w14="http://schemas.microsoft.com/office/word/2010/wordml" xmlns:w15="http://schemas.microsoft.com/office/word/2012/wordml" xmlns:w16cex="http://schemas.microsoft.com/office/word/2018/wordml/cex" xmlns:w16cid="http://schemas.microsoft.com/office/word/2016/wordml/cid" xmlns:w16="http://schemas.microsoft.com/office/word/2018/wordml" xmlns:w16sdtdh="http://schemas.microsoft.com/office/word/2020/wordml/sdtdatahash" xmlns:w16se="http://schemas.microsoft.com/office/word/2015/wordml/symex" xmlns:wpg="http://schemas.microsoft.com/office/word/2010/wordprocessingGroup" xmlns:wpi="http://schemas.microsoft.com/office/word/2010/wordprocessingInk" xmlns:wne="http://schemas.microsoft.com/office/word/2006/wordml" xmlns:wps="http://schemas.microsoft.com/office/word/2010/wordprocessingShape" mc:Ignorable="w14 w15 w16se w16cid w16 w16cex w16sdtdh wp14">
+<w:footnotes xmlns:wpc="http://schemas.microsoft.com/office/word/2010/wordprocessingCanvas" xmlns:cx="http://schemas.microsoft.com/office/drawing/2014/chartex" xmlns:cx1="http://schemas.microsoft.com/office/drawing/2015/9/8/chartex" xmlns:cx2="http://schemas.microsoft.com/office/drawing/2015/10/21/chartex" xmlns:cx3="http://schemas.microsoft.com/office/drawing/2016/5/9/chartex" xmlns:cx4="http://schemas.microsoft.com/office/drawing/2016/5/10/chartex" xmlns:cx5="http://schemas.microsoft.com/office/drawing/2016/5/11/chartex" xmlns:cx6="http://schemas.microsoft.com/office/drawing/2016/5/12/chartex" xmlns:cx7="http://schemas.microsoft.com/office/drawing/2016/5/13/chartex" xmlns:cx8="http://schemas.microsoft.com/office/drawing/2016/5/14/chartex" xmlns:mc="http://schemas.openxmlformats.org/markup-compatibility/2006" xmlns:aink="http://schemas.microsoft.com/office/drawing/2016/ink" xmlns:am3d="http://schemas.microsoft.com/office/drawing/2017/model3d" xmlns:o="urn:schemas-microsoft-com:office:office" xmlns:oel="http://schemas.microsoft.com/office/2019/extlst" xmlns:r="http://schemas.openxmlformats.org/officeDocument/2006/relationships" xmlns:m="http://schemas.openxmlformats.org/officeDocument/2006/math" xmlns:v="urn:schemas-microsoft-com:vml" xmlns:wp14="http://schemas.microsoft.com/office/word/2010/wordprocessingDrawing" xmlns:wp="http://schemas.openxmlformats.org/drawingml/2006/wordprocessingDrawing" xmlns:w10="urn:schemas-microsoft-com:office:word" xmlns:w="http://schemas.openxmlformats.org/wordprocessingml/2006/main" xmlns:w14="http://schemas.microsoft.com/office/word/2010/wordml" xmlns:w15="http://schemas.microsoft.com/office/word/2012/wordml" xmlns:w16cex="http://schemas.microsoft.com/office/word/2018/wordml/cex" xmlns:w16cid="http://schemas.microsoft.com/office/word/2016/wordml/cid" xmlns:w16="http://schemas.microsoft.com/office/word/2018/wordml" xmlns:w16du="http://schemas.microsoft.com/office/word/2023/wordml/word16du" xmlns:w16sdtdh="http://schemas.microsoft.com/office/word/2020/wordml/sdtdatahash" xmlns:w16se="http://schemas.microsoft.com/office/word/2015/wordml/symex" xmlns:wpg="http://schemas.microsoft.com/office/word/2010/wordprocessingGroup" xmlns:wpi="http://schemas.microsoft.com/office/word/2010/wordprocessingInk" xmlns:wne="http://schemas.microsoft.com/office/word/2006/wordml" xmlns:wps="http://schemas.microsoft.com/office/word/2010/wordprocessingShape" mc:Ignorable="w14 w15 w16se w16cid w16 w16cex w16sdtdh w16du wp14">
   <w:footnote w:type="separator" w:id="-1">
     <w:p>
       <w:r>
@@ -1925,249 +2507,7 @@
 </file>
 
 <file path=word/header1.xml><?xml version="1.0" encoding="utf-8"?>
-<w:hdr xmlns:wpc="http://schemas.microsoft.com/office/word/2010/wordprocessingCanvas" xmlns:cx="http://schemas.microsoft.com/office/drawing/2014/chartex" xmlns:cx1="http://schemas.microsoft.com/office/drawing/2015/9/8/chartex" xmlns:cx2="http://schemas.microsoft.com/office/drawing/2015/10/21/chartex" xmlns:cx3="http://schemas.microsoft.com/office/drawing/2016/5/9/chartex" xmlns:cx4="http://schemas.microsoft.com/office/drawing/2016/5/10/chartex" xmlns:cx5="http://schemas.microsoft.com/office/drawing/2016/5/11/chartex" xmlns:cx6="http://schemas.microsoft.com/office/drawing/2016/5/12/chartex" xmlns:cx7="http://schemas.microsoft.com/office/drawing/2016/5/13/chartex" xmlns:cx8="http://schemas.microsoft.com/office/drawing/2016/5/14/chartex" xmlns:mc="http://schemas.openxmlformats.org/markup-compatibility/2006" xmlns:aink="http://schemas.microsoft.com/office/drawing/2016/ink" xmlns:am3d="http://schemas.microsoft.com/office/drawing/2017/model3d" xmlns:o="urn:schemas-microsoft-com:office:office" xmlns:oel="http://schemas.microsoft.com/office/2019/extlst" xmlns:r="http://schemas.openxmlformats.org/officeDocument/2006/relationships" xmlns:m="http://schemas.openxmlformats.org/officeDocument/2006/math" xmlns:v="urn:schemas-microsoft-com:vml" xmlns:wp14="http://schemas.microsoft.com/office/word/2010/wordprocessingDrawing" xmlns:wp="http://schemas.openxmlformats.org/drawingml/2006/wordprocessingDrawing" xmlns:w10="urn:schemas-microsoft-com:office:word" xmlns:w="http://schemas.openxmlformats.org/wordprocessingml/2006/main" xmlns:w14="http://schemas.microsoft.com/office/word/2010/wordml" xmlns:w15="http://schemas.microsoft.com/office/word/2012/wordml" xmlns:w16cex="http://schemas.microsoft.com/office/word/2018/wordml/cex" xmlns:w16cid="http://schemas.microsoft.com/office/word/2016/wordml/cid" xmlns:w16="http://schemas.microsoft.com/office/word/2018/wordml" xmlns:w16sdtdh="http://schemas.microsoft.com/office/word/2020/wordml/sdtdatahash" xmlns:w16se="http://schemas.microsoft.com/office/word/2015/wordml/symex" xmlns:wpg="http://schemas.microsoft.com/office/word/2010/wordprocessingGroup" xmlns:wpi="http://schemas.microsoft.com/office/word/2010/wordprocessingInk" xmlns:wne="http://schemas.microsoft.com/office/word/2006/wordml" xmlns:wps="http://schemas.microsoft.com/office/word/2010/wordprocessingShape" mc:Ignorable="w14 w15 w16se w16cid w16 w16cex w16sdtdh wp14">
-  <w:p>
-    <w:pPr>
-      <w:pStyle w:val="Header"/>
-    </w:pPr>
-  </w:p>
-</w:hdr>
-</file>
-
-<file path=word/header2.xml><?xml version="1.0" encoding="utf-8"?>
-<w:hdr xmlns:wpc="http://schemas.microsoft.com/office/word/2010/wordprocessingCanvas" xmlns:cx="http://schemas.microsoft.com/office/drawing/2014/chartex" xmlns:cx1="http://schemas.microsoft.com/office/drawing/2015/9/8/chartex" xmlns:cx2="http://schemas.microsoft.com/office/drawing/2015/10/21/chartex" xmlns:cx3="http://schemas.microsoft.com/office/drawing/2016/5/9/chartex" xmlns:cx4="http://schemas.microsoft.com/office/drawing/2016/5/10/chartex" xmlns:cx5="http://schemas.microsoft.com/office/drawing/2016/5/11/chartex" xmlns:cx6="http://schemas.microsoft.com/office/drawing/2016/5/12/chartex" xmlns:cx7="http://schemas.microsoft.com/office/drawing/2016/5/13/chartex" xmlns:cx8="http://schemas.microsoft.com/office/drawing/2016/5/14/chartex" xmlns:mc="http://schemas.openxmlformats.org/markup-compatibility/2006" xmlns:aink="http://schemas.microsoft.com/office/drawing/2016/ink" xmlns:am3d="http://schemas.microsoft.com/office/drawing/2017/model3d" xmlns:o="urn:schemas-microsoft-com:office:office" xmlns:oel="http://schemas.microsoft.com/office/2019/extlst" xmlns:r="http://schemas.openxmlformats.org/officeDocument/2006/relationships" xmlns:m="http://schemas.openxmlformats.org/officeDocument/2006/math" xmlns:v="urn:schemas-microsoft-com:vml" xmlns:wp14="http://schemas.microsoft.com/office/word/2010/wordprocessingDrawing" xmlns:wp="http://schemas.openxmlformats.org/drawingml/2006/wordprocessingDrawing" xmlns:w10="urn:schemas-microsoft-com:office:word" xmlns:w="http://schemas.openxmlformats.org/wordprocessingml/2006/main" xmlns:w14="http://schemas.microsoft.com/office/word/2010/wordml" xmlns:w15="http://schemas.microsoft.com/office/word/2012/wordml" xmlns:w16cex="http://schemas.microsoft.com/office/word/2018/wordml/cex" xmlns:w16cid="http://schemas.microsoft.com/office/word/2016/wordml/cid" xmlns:w16="http://schemas.microsoft.com/office/word/2018/wordml" xmlns:w16sdtdh="http://schemas.microsoft.com/office/word/2020/wordml/sdtdatahash" xmlns:w16se="http://schemas.microsoft.com/office/word/2015/wordml/symex" xmlns:wpg="http://schemas.microsoft.com/office/word/2010/wordprocessingGroup" xmlns:wpi="http://schemas.microsoft.com/office/word/2010/wordprocessingInk" xmlns:wne="http://schemas.microsoft.com/office/word/2006/wordml" xmlns:wps="http://schemas.microsoft.com/office/word/2010/wordprocessingShape" mc:Ignorable="w14 w15 w16se w16cid w16 w16cex w16sdtdh wp14">
-  <w:p>
-    <w:pPr>
-      <w:ind w:left="-432"/>
-      <w:jc w:val="center"/>
-      <w:rPr>
-        <w:rFonts w:ascii="Times New Roman" w:eastAsia="Times New Roman" w:hAnsi="Times New Roman" w:cs="Times New Roman"/>
-        <w:b/>
-        <w:sz w:val="28"/>
-        <w:szCs w:val="28"/>
-      </w:rPr>
-    </w:pPr>
-    <w:r>
-      <w:rPr>
-        <w:rFonts w:ascii="Times New Roman" w:eastAsia="Times New Roman" w:hAnsi="Times New Roman" w:cs="Times New Roman"/>
-        <w:b/>
-        <w:sz w:val="28"/>
-        <w:szCs w:val="28"/>
-      </w:rPr>
-      <w:t>ZACHARY MORTENSON</w:t>
-    </w:r>
-  </w:p>
-  <w:p>
-    <w:pPr>
-      <w:jc w:val="center"/>
-      <w:rPr>
-        <w:rFonts w:ascii="Times New Roman" w:eastAsia="Times New Roman" w:hAnsi="Times New Roman" w:cs="Times New Roman"/>
-        <w:sz w:val="18"/>
-        <w:szCs w:val="18"/>
-      </w:rPr>
-    </w:pPr>
-    <w:r>
-      <w:rPr>
-        <w:rFonts w:ascii="Times New Roman" w:eastAsia="Times New Roman" w:hAnsi="Times New Roman" w:cs="Times New Roman"/>
-        <w:sz w:val="18"/>
-        <w:szCs w:val="18"/>
-      </w:rPr>
-      <w:t>Boston</w:t>
-    </w:r>
-    <w:r>
-      <w:rPr>
-        <w:rFonts w:ascii="Times New Roman" w:eastAsia="Times New Roman" w:hAnsi="Times New Roman" w:cs="Times New Roman"/>
-        <w:sz w:val="18"/>
-        <w:szCs w:val="18"/>
-      </w:rPr>
-      <w:t xml:space="preserve">, </w:t>
-    </w:r>
-    <w:r>
-      <w:rPr>
-        <w:rFonts w:ascii="Times New Roman" w:eastAsia="Times New Roman" w:hAnsi="Times New Roman" w:cs="Times New Roman"/>
-        <w:sz w:val="18"/>
-        <w:szCs w:val="18"/>
-      </w:rPr>
-      <w:t>MA</w:t>
-    </w:r>
-    <w:r>
-      <w:rPr>
-        <w:rFonts w:ascii="Times New Roman" w:eastAsia="Times New Roman" w:hAnsi="Times New Roman" w:cs="Times New Roman"/>
-        <w:sz w:val="18"/>
-        <w:szCs w:val="18"/>
-      </w:rPr>
-      <w:t xml:space="preserve"> </w:t>
-    </w:r>
-    <w:r>
-      <w:rPr>
-        <w:rFonts w:ascii="Times New Roman" w:eastAsia="Times New Roman" w:hAnsi="Times New Roman" w:cs="Times New Roman"/>
-        <w:sz w:val="18"/>
-        <w:szCs w:val="18"/>
-      </w:rPr>
-      <w:t>02125</w:t>
-    </w:r>
-    <w:r>
-      <w:rPr>
-        <w:rFonts w:ascii="Times New Roman" w:eastAsia="Times New Roman" w:hAnsi="Times New Roman" w:cs="Times New Roman"/>
-        <w:sz w:val="18"/>
-        <w:szCs w:val="18"/>
-      </w:rPr>
-      <w:t xml:space="preserve"> |</w:t>
-    </w:r>
-    <w:r>
-      <w:rPr>
-        <w:rFonts w:ascii="Times New Roman" w:eastAsia="Times New Roman" w:hAnsi="Times New Roman" w:cs="Times New Roman"/>
-        <w:sz w:val="18"/>
-        <w:szCs w:val="18"/>
-      </w:rPr>
-      <w:t xml:space="preserve"> </w:t>
-    </w:r>
-    <w:r>
-      <w:rPr>
-        <w:rFonts w:ascii="Times New Roman" w:eastAsia="Times New Roman" w:hAnsi="Times New Roman" w:cs="Times New Roman"/>
-        <w:sz w:val="18"/>
-        <w:szCs w:val="18"/>
-      </w:rPr>
-      <w:t>631</w:t>
-    </w:r>
-    <w:r>
-      <w:rPr>
-        <w:rFonts w:ascii="Times New Roman" w:eastAsia="Times New Roman" w:hAnsi="Times New Roman" w:cs="Times New Roman"/>
-        <w:sz w:val="18"/>
-        <w:szCs w:val="18"/>
-      </w:rPr>
-      <w:t>-905-</w:t>
-    </w:r>
-    <w:r>
-      <w:rPr>
-        <w:rFonts w:ascii="Times New Roman" w:eastAsia="Times New Roman" w:hAnsi="Times New Roman" w:cs="Times New Roman"/>
-        <w:sz w:val="18"/>
-        <w:szCs w:val="18"/>
-      </w:rPr>
-      <w:t>811</w:t>
-    </w:r>
-    <w:r>
-      <w:rPr>
-        <w:rFonts w:ascii="Times New Roman" w:eastAsia="Times New Roman" w:hAnsi="Times New Roman" w:cs="Times New Roman"/>
-        <w:sz w:val="18"/>
-        <w:szCs w:val="18"/>
-      </w:rPr>
-      <w:t xml:space="preserve">1 | </w:t>
-    </w:r>
-    <w:hyperlink r:id="rId1" w:history="1">
-      <w:r>
-        <w:rPr>
-          <w:rStyle w:val="Hyperlink"/>
-          <w:rFonts w:ascii="Times New Roman" w:eastAsia="Times New Roman" w:hAnsi="Times New Roman" w:cs="Times New Roman"/>
-          <w:sz w:val="18"/>
-          <w:szCs w:val="18"/>
-        </w:rPr>
-        <w:t>Zach.mortenson7@gmail.com</w:t>
-      </w:r>
-    </w:hyperlink>
-  </w:p>
-  <w:p>
-    <w:pPr>
-      <w:jc w:val="center"/>
-      <w:rPr>
-        <w:rFonts w:ascii="Times New Roman" w:eastAsia="Times New Roman" w:hAnsi="Times New Roman" w:cs="Times New Roman"/>
-        <w:sz w:val="18"/>
-        <w:szCs w:val="18"/>
-      </w:rPr>
-    </w:pPr>
-    <w:r>
-      <w:rPr>
-        <w:rFonts w:ascii="Times New Roman" w:eastAsia="Times New Roman" w:hAnsi="Times New Roman" w:cs="Times New Roman"/>
-        <w:sz w:val="18"/>
-        <w:szCs w:val="18"/>
-      </w:rPr>
-      <w:t>GitHub</w:t>
-    </w:r>
-    <w:r>
-      <w:rPr>
-        <w:rFonts w:ascii="Times New Roman" w:eastAsia="Times New Roman" w:hAnsi="Times New Roman" w:cs="Times New Roman"/>
-        <w:sz w:val="18"/>
-        <w:szCs w:val="18"/>
-      </w:rPr>
-      <w:t xml:space="preserve">: </w:t>
-    </w:r>
-    <w:r>
-      <w:rPr>
-        <w:rFonts w:ascii="Times New Roman" w:eastAsia="Times New Roman" w:hAnsi="Times New Roman" w:cs="Times New Roman"/>
-        <w:color w:val="000000"/>
-        <w:sz w:val="20"/>
-        <w:szCs w:val="20"/>
-      </w:rPr>
-      <w:t>github.com/</w:t>
-    </w:r>
-    <w:proofErr w:type="spellStart"/>
-    <w:r>
-      <w:rPr>
-        <w:rFonts w:ascii="Times New Roman" w:eastAsia="Times New Roman" w:hAnsi="Times New Roman" w:cs="Times New Roman"/>
-        <w:color w:val="000000"/>
-        <w:sz w:val="20"/>
-        <w:szCs w:val="20"/>
-      </w:rPr>
-      <w:t>zachmort</w:t>
-    </w:r>
-    <w:proofErr w:type="spellEnd"/>
-    <w:r>
-      <w:rPr>
-        <w:rFonts w:ascii="Times New Roman" w:eastAsia="Times New Roman" w:hAnsi="Times New Roman" w:cs="Times New Roman"/>
-        <w:sz w:val="18"/>
-        <w:szCs w:val="18"/>
-      </w:rPr>
-      <w:t xml:space="preserve"> |</w:t>
-    </w:r>
-    <w:r>
-      <w:rPr>
-        <w:rFonts w:ascii="Times New Roman" w:eastAsia="Times New Roman" w:hAnsi="Times New Roman" w:cs="Times New Roman"/>
-        <w:sz w:val="18"/>
-        <w:szCs w:val="18"/>
-      </w:rPr>
-      <w:t xml:space="preserve"> </w:t>
-    </w:r>
-    <w:r>
-      <w:rPr>
-        <w:rFonts w:ascii="Times New Roman" w:eastAsia="Times New Roman" w:hAnsi="Times New Roman" w:cs="Times New Roman"/>
-        <w:sz w:val="18"/>
-        <w:szCs w:val="18"/>
-      </w:rPr>
-      <w:t>Portfolio:</w:t>
-    </w:r>
-    <w:r>
-      <w:rPr>
-        <w:rFonts w:ascii="Times New Roman" w:hAnsi="Times New Roman" w:cs="Times New Roman"/>
-        <w:sz w:val="18"/>
-        <w:szCs w:val="18"/>
-      </w:rPr>
-      <w:t xml:space="preserve"> zachmort.github.io</w:t>
-    </w:r>
-    <w:r>
-      <w:rPr>
-        <w:rFonts w:ascii="Times New Roman" w:eastAsia="Times New Roman" w:hAnsi="Times New Roman" w:cs="Times New Roman"/>
-        <w:sz w:val="18"/>
-        <w:szCs w:val="18"/>
-      </w:rPr>
-      <w:t xml:space="preserve"> |</w:t>
-    </w:r>
-    <w:r>
-      <w:rPr>
-        <w:rFonts w:ascii="Times New Roman" w:eastAsia="Times New Roman" w:hAnsi="Times New Roman" w:cs="Times New Roman"/>
-        <w:sz w:val="18"/>
-        <w:szCs w:val="18"/>
-      </w:rPr>
-      <w:t xml:space="preserve"> Blog: </w:t>
-    </w:r>
-    <w:r>
-      <w:rPr>
-        <w:rFonts w:ascii="Times New Roman" w:eastAsia="Times New Roman" w:hAnsi="Times New Roman" w:cs="Times New Roman"/>
-        <w:sz w:val="18"/>
-        <w:szCs w:val="18"/>
-      </w:rPr>
-      <w:t>https://medium.com/@zach.mortenson7</w:t>
-    </w:r>
-  </w:p>
+<w:hdr xmlns:wpc="http://schemas.microsoft.com/office/word/2010/wordprocessingCanvas" xmlns:cx="http://schemas.microsoft.com/office/drawing/2014/chartex" xmlns:cx1="http://schemas.microsoft.com/office/drawing/2015/9/8/chartex" xmlns:cx2="http://schemas.microsoft.com/office/drawing/2015/10/21/chartex" xmlns:cx3="http://schemas.microsoft.com/office/drawing/2016/5/9/chartex" xmlns:cx4="http://schemas.microsoft.com/office/drawing/2016/5/10/chartex" xmlns:cx5="http://schemas.microsoft.com/office/drawing/2016/5/11/chartex" xmlns:cx6="http://schemas.microsoft.com/office/drawing/2016/5/12/chartex" xmlns:cx7="http://schemas.microsoft.com/office/drawing/2016/5/13/chartex" xmlns:cx8="http://schemas.microsoft.com/office/drawing/2016/5/14/chartex" xmlns:mc="http://schemas.openxmlformats.org/markup-compatibility/2006" xmlns:aink="http://schemas.microsoft.com/office/drawing/2016/ink" xmlns:am3d="http://schemas.microsoft.com/office/drawing/2017/model3d" xmlns:o="urn:schemas-microsoft-com:office:office" xmlns:oel="http://schemas.microsoft.com/office/2019/extlst" xmlns:r="http://schemas.openxmlformats.org/officeDocument/2006/relationships" xmlns:m="http://schemas.openxmlformats.org/officeDocument/2006/math" xmlns:v="urn:schemas-microsoft-com:vml" xmlns:wp14="http://schemas.microsoft.com/office/word/2010/wordprocessingDrawing" xmlns:wp="http://schemas.openxmlformats.org/drawingml/2006/wordprocessingDrawing" xmlns:w10="urn:schemas-microsoft-com:office:word" xmlns:w="http://schemas.openxmlformats.org/wordprocessingml/2006/main" xmlns:w14="http://schemas.microsoft.com/office/word/2010/wordml" xmlns:w15="http://schemas.microsoft.com/office/word/2012/wordml" xmlns:w16cex="http://schemas.microsoft.com/office/word/2018/wordml/cex" xmlns:w16cid="http://schemas.microsoft.com/office/word/2016/wordml/cid" xmlns:w16="http://schemas.microsoft.com/office/word/2018/wordml" xmlns:w16du="http://schemas.microsoft.com/office/word/2023/wordml/word16du" xmlns:w16sdtdh="http://schemas.microsoft.com/office/word/2020/wordml/sdtdatahash" xmlns:w16se="http://schemas.microsoft.com/office/word/2015/wordml/symex" xmlns:wpg="http://schemas.microsoft.com/office/word/2010/wordprocessingGroup" xmlns:wpi="http://schemas.microsoft.com/office/word/2010/wordprocessingInk" xmlns:wne="http://schemas.microsoft.com/office/word/2006/wordml" xmlns:wps="http://schemas.microsoft.com/office/word/2010/wordprocessingShape" mc:Ignorable="w14 w15 w16se w16cid w16 w16cex w16sdtdh w16du wp14">
   <w:p>
     <w:pPr>
       <w:pStyle w:val="Header"/>
@@ -2176,23 +2516,13 @@
         <w:b/>
         <w:bCs/>
       </w:rPr>
-    </w:pPr>
-  </w:p>
-</w:hdr>
-</file>
-
-<file path=word/header3.xml><?xml version="1.0" encoding="utf-8"?>
-<w:hdr xmlns:wpc="http://schemas.microsoft.com/office/word/2010/wordprocessingCanvas" xmlns:cx="http://schemas.microsoft.com/office/drawing/2014/chartex" xmlns:cx1="http://schemas.microsoft.com/office/drawing/2015/9/8/chartex" xmlns:cx2="http://schemas.microsoft.com/office/drawing/2015/10/21/chartex" xmlns:cx3="http://schemas.microsoft.com/office/drawing/2016/5/9/chartex" xmlns:cx4="http://schemas.microsoft.com/office/drawing/2016/5/10/chartex" xmlns:cx5="http://schemas.microsoft.com/office/drawing/2016/5/11/chartex" xmlns:cx6="http://schemas.microsoft.com/office/drawing/2016/5/12/chartex" xmlns:cx7="http://schemas.microsoft.com/office/drawing/2016/5/13/chartex" xmlns:cx8="http://schemas.microsoft.com/office/drawing/2016/5/14/chartex" xmlns:mc="http://schemas.openxmlformats.org/markup-compatibility/2006" xmlns:aink="http://schemas.microsoft.com/office/drawing/2016/ink" xmlns:am3d="http://schemas.microsoft.com/office/drawing/2017/model3d" xmlns:o="urn:schemas-microsoft-com:office:office" xmlns:oel="http://schemas.microsoft.com/office/2019/extlst" xmlns:r="http://schemas.openxmlformats.org/officeDocument/2006/relationships" xmlns:m="http://schemas.openxmlformats.org/officeDocument/2006/math" xmlns:v="urn:schemas-microsoft-com:vml" xmlns:wp14="http://schemas.microsoft.com/office/word/2010/wordprocessingDrawing" xmlns:wp="http://schemas.openxmlformats.org/drawingml/2006/wordprocessingDrawing" xmlns:w10="urn:schemas-microsoft-com:office:word" xmlns:w="http://schemas.openxmlformats.org/wordprocessingml/2006/main" xmlns:w14="http://schemas.microsoft.com/office/word/2010/wordml" xmlns:w15="http://schemas.microsoft.com/office/word/2012/wordml" xmlns:w16cex="http://schemas.microsoft.com/office/word/2018/wordml/cex" xmlns:w16cid="http://schemas.microsoft.com/office/word/2016/wordml/cid" xmlns:w16="http://schemas.microsoft.com/office/word/2018/wordml" xmlns:w16sdtdh="http://schemas.microsoft.com/office/word/2020/wordml/sdtdatahash" xmlns:w16se="http://schemas.microsoft.com/office/word/2015/wordml/symex" xmlns:wpg="http://schemas.microsoft.com/office/word/2010/wordprocessingGroup" xmlns:wpi="http://schemas.microsoft.com/office/word/2010/wordprocessingInk" xmlns:wne="http://schemas.microsoft.com/office/word/2006/wordml" xmlns:wps="http://schemas.microsoft.com/office/word/2010/wordprocessingShape" mc:Ignorable="w14 w15 w16se w16cid w16 w16cex w16sdtdh wp14">
-  <w:p>
-    <w:pPr>
-      <w:pStyle w:val="Header"/>
     </w:pPr>
   </w:p>
 </w:hdr>
 </file>
 
 <file path=word/numbering.xml><?xml version="1.0" encoding="utf-8"?>
-<w:numbering xmlns:wpc="http://schemas.microsoft.com/office/word/2010/wordprocessingCanvas" xmlns:cx="http://schemas.microsoft.com/office/drawing/2014/chartex" xmlns:cx1="http://schemas.microsoft.com/office/drawing/2015/9/8/chartex" xmlns:cx2="http://schemas.microsoft.com/office/drawing/2015/10/21/chartex" xmlns:cx3="http://schemas.microsoft.com/office/drawing/2016/5/9/chartex" xmlns:cx4="http://schemas.microsoft.com/office/drawing/2016/5/10/chartex" xmlns:cx5="http://schemas.microsoft.com/office/drawing/2016/5/11/chartex" xmlns:cx6="http://schemas.microsoft.com/office/drawing/2016/5/12/chartex" xmlns:cx7="http://schemas.microsoft.com/office/drawing/2016/5/13/chartex" xmlns:cx8="http://schemas.microsoft.com/office/drawing/2016/5/14/chartex" xmlns:mc="http://schemas.openxmlformats.org/markup-compatibility/2006" xmlns:aink="http://schemas.microsoft.com/office/drawing/2016/ink" xmlns:am3d="http://schemas.microsoft.com/office/drawing/2017/model3d" xmlns:o="urn:schemas-microsoft-com:office:office" xmlns:oel="http://schemas.microsoft.com/office/2019/extlst" xmlns:r="http://schemas.openxmlformats.org/officeDocument/2006/relationships" xmlns:m="http://schemas.openxmlformats.org/officeDocument/2006/math" xmlns:v="urn:schemas-microsoft-com:vml" xmlns:wp14="http://schemas.microsoft.com/office/word/2010/wordprocessingDrawing" xmlns:wp="http://schemas.openxmlformats.org/drawingml/2006/wordprocessingDrawing" xmlns:w10="urn:schemas-microsoft-com:office:word" xmlns:w="http://schemas.openxmlformats.org/wordprocessingml/2006/main" xmlns:w14="http://schemas.microsoft.com/office/word/2010/wordml" xmlns:w15="http://schemas.microsoft.com/office/word/2012/wordml" xmlns:w16cex="http://schemas.microsoft.com/office/word/2018/wordml/cex" xmlns:w16cid="http://schemas.microsoft.com/office/word/2016/wordml/cid" xmlns:w16="http://schemas.microsoft.com/office/word/2018/wordml" xmlns:w16sdtdh="http://schemas.microsoft.com/office/word/2020/wordml/sdtdatahash" xmlns:w16se="http://schemas.microsoft.com/office/word/2015/wordml/symex" xmlns:wpg="http://schemas.microsoft.com/office/word/2010/wordprocessingGroup" xmlns:wpi="http://schemas.microsoft.com/office/word/2010/wordprocessingInk" xmlns:wne="http://schemas.microsoft.com/office/word/2006/wordml" xmlns:wps="http://schemas.microsoft.com/office/word/2010/wordprocessingShape" mc:Ignorable="w14 w15 w16se w16cid w16 w16cex w16sdtdh wp14">
+<w:numbering xmlns:wpc="http://schemas.microsoft.com/office/word/2010/wordprocessingCanvas" xmlns:cx="http://schemas.microsoft.com/office/drawing/2014/chartex" xmlns:cx1="http://schemas.microsoft.com/office/drawing/2015/9/8/chartex" xmlns:cx2="http://schemas.microsoft.com/office/drawing/2015/10/21/chartex" xmlns:cx3="http://schemas.microsoft.com/office/drawing/2016/5/9/chartex" xmlns:cx4="http://schemas.microsoft.com/office/drawing/2016/5/10/chartex" xmlns:cx5="http://schemas.microsoft.com/office/drawing/2016/5/11/chartex" xmlns:cx6="http://schemas.microsoft.com/office/drawing/2016/5/12/chartex" xmlns:cx7="http://schemas.microsoft.com/office/drawing/2016/5/13/chartex" xmlns:cx8="http://schemas.microsoft.com/office/drawing/2016/5/14/chartex" xmlns:mc="http://schemas.openxmlformats.org/markup-compatibility/2006" xmlns:aink="http://schemas.microsoft.com/office/drawing/2016/ink" xmlns:am3d="http://schemas.microsoft.com/office/drawing/2017/model3d" xmlns:o="urn:schemas-microsoft-com:office:office" xmlns:oel="http://schemas.microsoft.com/office/2019/extlst" xmlns:r="http://schemas.openxmlformats.org/officeDocument/2006/relationships" xmlns:m="http://schemas.openxmlformats.org/officeDocument/2006/math" xmlns:v="urn:schemas-microsoft-com:vml" xmlns:wp14="http://schemas.microsoft.com/office/word/2010/wordprocessingDrawing" xmlns:wp="http://schemas.openxmlformats.org/drawingml/2006/wordprocessingDrawing" xmlns:w10="urn:schemas-microsoft-com:office:word" xmlns:w="http://schemas.openxmlformats.org/wordprocessingml/2006/main" xmlns:w14="http://schemas.microsoft.com/office/word/2010/wordml" xmlns:w15="http://schemas.microsoft.com/office/word/2012/wordml" xmlns:w16cex="http://schemas.microsoft.com/office/word/2018/wordml/cex" xmlns:w16cid="http://schemas.microsoft.com/office/word/2016/wordml/cid" xmlns:w16="http://schemas.microsoft.com/office/word/2018/wordml" xmlns:w16du="http://schemas.microsoft.com/office/word/2023/wordml/word16du" xmlns:w16sdtdh="http://schemas.microsoft.com/office/word/2020/wordml/sdtdatahash" xmlns:w16se="http://schemas.microsoft.com/office/word/2015/wordml/symex" xmlns:wpg="http://schemas.microsoft.com/office/word/2010/wordprocessingGroup" xmlns:wpi="http://schemas.microsoft.com/office/word/2010/wordprocessingInk" xmlns:wne="http://schemas.microsoft.com/office/word/2006/wordml" xmlns:wps="http://schemas.microsoft.com/office/word/2010/wordprocessingShape" mc:Ignorable="w14 w15 w16se w16cid w16 w16cex w16sdtdh w16du wp14">
   <w:abstractNum w:abstractNumId="0" w15:restartNumberingAfterBreak="0">
     <w:nsid w:val="09CA2BF9"/>
     <w:multiLevelType w:val="hybridMultilevel"/>
@@ -3741,7 +4071,7 @@
 </file>
 
 <file path=word/styles.xml><?xml version="1.0" encoding="utf-8"?>
-<w:styles xmlns:mc="http://schemas.openxmlformats.org/markup-compatibility/2006" xmlns:r="http://schemas.openxmlformats.org/officeDocument/2006/relationships" xmlns:w="http://schemas.openxmlformats.org/wordprocessingml/2006/main" xmlns:w14="http://schemas.microsoft.com/office/word/2010/wordml" xmlns:w15="http://schemas.microsoft.com/office/word/2012/wordml" xmlns:w16cex="http://schemas.microsoft.com/office/word/2018/wordml/cex" xmlns:w16cid="http://schemas.microsoft.com/office/word/2016/wordml/cid" xmlns:w16="http://schemas.microsoft.com/office/word/2018/wordml" xmlns:w16sdtdh="http://schemas.microsoft.com/office/word/2020/wordml/sdtdatahash" xmlns:w16se="http://schemas.microsoft.com/office/word/2015/wordml/symex" mc:Ignorable="w14 w15 w16se w16cid w16 w16cex w16sdtdh">
+<w:styles xmlns:mc="http://schemas.openxmlformats.org/markup-compatibility/2006" xmlns:r="http://schemas.openxmlformats.org/officeDocument/2006/relationships" xmlns:w="http://schemas.openxmlformats.org/wordprocessingml/2006/main" xmlns:w14="http://schemas.microsoft.com/office/word/2010/wordml" xmlns:w15="http://schemas.microsoft.com/office/word/2012/wordml" xmlns:w16cex="http://schemas.microsoft.com/office/word/2018/wordml/cex" xmlns:w16cid="http://schemas.microsoft.com/office/word/2016/wordml/cid" xmlns:w16="http://schemas.microsoft.com/office/word/2018/wordml" xmlns:w16du="http://schemas.microsoft.com/office/word/2023/wordml/word16du" xmlns:w16sdtdh="http://schemas.microsoft.com/office/word/2020/wordml/sdtdatahash" xmlns:w16se="http://schemas.microsoft.com/office/word/2015/wordml/symex" mc:Ignorable="w14 w15 w16se w16cid w16 w16cex w16sdtdh w16du">
   <w:docDefaults>
     <w:rPrDefault>
       <w:rPr>
@@ -4162,7 +4492,6 @@
     <w:basedOn w:val="Normal"/>
     <w:next w:val="Normal"/>
     <w:uiPriority w:val="9"/>
-    <w:semiHidden/>
     <w:unhideWhenUsed/>
     <w:qFormat/>
     <w:pPr>
@@ -4303,7 +4632,6 @@
     <w:name w:val="Normal (Web)"/>
     <w:basedOn w:val="Normal"/>
     <w:uiPriority w:val="99"/>
-    <w:semiHidden/>
     <w:unhideWhenUsed/>
     <w:rsid w:val="007C4BB0"/>
     <w:pPr>
@@ -4528,6 +4856,18 @@
     <w:rPr>
       <w:color w:val="605E5C"/>
       <w:shd w:val="clear" w:color="auto" w:fill="E1DFDD"/>
+    </w:rPr>
+  </w:style>
+  <w:style w:type="character" w:styleId="FollowedHyperlink">
+    <w:name w:val="FollowedHyperlink"/>
+    <w:basedOn w:val="DefaultParagraphFont"/>
+    <w:uiPriority w:val="99"/>
+    <w:semiHidden/>
+    <w:unhideWhenUsed/>
+    <w:rsid w:val="002C7CFE"/>
+    <w:rPr>
+      <w:color w:val="954F72" w:themeColor="followedHyperlink"/>
+      <w:u w:val="single"/>
     </w:rPr>
   </w:style>
 </w:styles>

</xml_diff>

<commit_message>
updating resume and ignore
</commit_message>
<xml_diff>
--- a/Zachary_Mortenson_Resume.docx
+++ b/Zachary_Mortenson_Resume.docx
@@ -1,6 +1,6 @@
 
 <file path=word/document.xml><?xml version="1.0" encoding="utf-8"?>
-<w:document xmlns:wpc="http://schemas.microsoft.com/office/word/2010/wordprocessingCanvas" xmlns:cx="http://schemas.microsoft.com/office/drawing/2014/chartex" xmlns:cx1="http://schemas.microsoft.com/office/drawing/2015/9/8/chartex" xmlns:cx2="http://schemas.microsoft.com/office/drawing/2015/10/21/chartex" xmlns:cx3="http://schemas.microsoft.com/office/drawing/2016/5/9/chartex" xmlns:cx4="http://schemas.microsoft.com/office/drawing/2016/5/10/chartex" xmlns:cx5="http://schemas.microsoft.com/office/drawing/2016/5/11/chartex" xmlns:cx6="http://schemas.microsoft.com/office/drawing/2016/5/12/chartex" xmlns:cx7="http://schemas.microsoft.com/office/drawing/2016/5/13/chartex" xmlns:cx8="http://schemas.microsoft.com/office/drawing/2016/5/14/chartex" xmlns:mc="http://schemas.openxmlformats.org/markup-compatibility/2006" xmlns:aink="http://schemas.microsoft.com/office/drawing/2016/ink" xmlns:am3d="http://schemas.microsoft.com/office/drawing/2017/model3d" xmlns:o="urn:schemas-microsoft-com:office:office" xmlns:oel="http://schemas.microsoft.com/office/2019/extlst" xmlns:r="http://schemas.openxmlformats.org/officeDocument/2006/relationships" xmlns:m="http://schemas.openxmlformats.org/officeDocument/2006/math" xmlns:v="urn:schemas-microsoft-com:vml" xmlns:wp14="http://schemas.microsoft.com/office/word/2010/wordprocessingDrawing" xmlns:wp="http://schemas.openxmlformats.org/drawingml/2006/wordprocessingDrawing" xmlns:w10="urn:schemas-microsoft-com:office:word" xmlns:w="http://schemas.openxmlformats.org/wordprocessingml/2006/main" xmlns:w14="http://schemas.microsoft.com/office/word/2010/wordml" xmlns:w15="http://schemas.microsoft.com/office/word/2012/wordml" xmlns:w16cex="http://schemas.microsoft.com/office/word/2018/wordml/cex" xmlns:w16cid="http://schemas.microsoft.com/office/word/2016/wordml/cid" xmlns:w16="http://schemas.microsoft.com/office/word/2018/wordml" xmlns:w16du="http://schemas.microsoft.com/office/word/2023/wordml/word16du" xmlns:w16sdtdh="http://schemas.microsoft.com/office/word/2020/wordml/sdtdatahash" xmlns:w16se="http://schemas.microsoft.com/office/word/2015/wordml/symex" xmlns:wpg="http://schemas.microsoft.com/office/word/2010/wordprocessingGroup" xmlns:wpi="http://schemas.microsoft.com/office/word/2010/wordprocessingInk" xmlns:wne="http://schemas.microsoft.com/office/word/2006/wordml" xmlns:wps="http://schemas.microsoft.com/office/word/2010/wordprocessingShape" mc:Ignorable="w14 w15 w16se w16cid w16 w16cex w16sdtdh w16du wp14">
+<w:document xmlns:wpc="http://schemas.microsoft.com/office/word/2010/wordprocessingCanvas" xmlns:cx="http://schemas.microsoft.com/office/drawing/2014/chartex" xmlns:cx1="http://schemas.microsoft.com/office/drawing/2015/9/8/chartex" xmlns:cx2="http://schemas.microsoft.com/office/drawing/2015/10/21/chartex" xmlns:cx3="http://schemas.microsoft.com/office/drawing/2016/5/9/chartex" xmlns:cx4="http://schemas.microsoft.com/office/drawing/2016/5/10/chartex" xmlns:cx5="http://schemas.microsoft.com/office/drawing/2016/5/11/chartex" xmlns:cx6="http://schemas.microsoft.com/office/drawing/2016/5/12/chartex" xmlns:cx7="http://schemas.microsoft.com/office/drawing/2016/5/13/chartex" xmlns:cx8="http://schemas.microsoft.com/office/drawing/2016/5/14/chartex" xmlns:mc="http://schemas.openxmlformats.org/markup-compatibility/2006" xmlns:aink="http://schemas.microsoft.com/office/drawing/2016/ink" xmlns:am3d="http://schemas.microsoft.com/office/drawing/2017/model3d" xmlns:o="urn:schemas-microsoft-com:office:office" xmlns:oel="http://schemas.microsoft.com/office/2019/extlst" xmlns:r="http://schemas.openxmlformats.org/officeDocument/2006/relationships" xmlns:m="http://schemas.openxmlformats.org/officeDocument/2006/math" xmlns:v="urn:schemas-microsoft-com:vml" xmlns:wp14="http://schemas.microsoft.com/office/word/2010/wordprocessingDrawing" xmlns:wp="http://schemas.openxmlformats.org/drawingml/2006/wordprocessingDrawing" xmlns:w10="urn:schemas-microsoft-com:office:word" xmlns:w="http://schemas.openxmlformats.org/wordprocessingml/2006/main" xmlns:w14="http://schemas.microsoft.com/office/word/2010/wordml" xmlns:w15="http://schemas.microsoft.com/office/word/2012/wordml" xmlns:w16cex="http://schemas.microsoft.com/office/word/2018/wordml/cex" xmlns:w16cid="http://schemas.microsoft.com/office/word/2016/wordml/cid" xmlns:w16="http://schemas.microsoft.com/office/word/2018/wordml" xmlns:w16du="http://schemas.microsoft.com/office/word/2023/wordml/word16du" xmlns:w16sdtdh="http://schemas.microsoft.com/office/word/2020/wordml/sdtdatahash" xmlns:w16sdtfl="http://schemas.microsoft.com/office/word/2024/wordml/sdtformatlock" xmlns:w16se="http://schemas.microsoft.com/office/word/2015/wordml/symex" xmlns:wpg="http://schemas.microsoft.com/office/word/2010/wordprocessingGroup" xmlns:wpi="http://schemas.microsoft.com/office/word/2010/wordprocessingInk" xmlns:wne="http://schemas.microsoft.com/office/word/2006/wordml" xmlns:wps="http://schemas.microsoft.com/office/word/2010/wordprocessingShape" mc:Ignorable="w14 w15 w16se w16cid w16 w16cex w16sdtdh w16sdtfl w16du wp14">
   <w:body>
     <w:p>
       <w:pPr>
@@ -30,8 +30,8 @@
         <w:rPr>
           <w:rFonts w:ascii="Times New Roman" w:eastAsia="Times New Roman" w:hAnsi="Times New Roman" w:cs="Times New Roman"/>
           <w:b/>
-          <w:sz w:val="28"/>
-          <w:szCs w:val="28"/>
+          <w:sz w:val="18"/>
+          <w:szCs w:val="18"/>
         </w:rPr>
       </w:pPr>
       <w:r>
@@ -61,24 +61,24 @@
         <w:rPr>
           <w:rFonts w:ascii="Times New Roman" w:eastAsia="Times New Roman" w:hAnsi="Times New Roman" w:cs="Times New Roman"/>
           <w:b/>
-          <w:sz w:val="28"/>
-          <w:szCs w:val="28"/>
-        </w:rPr>
-      </w:pPr>
-      <w:r>
-        <w:rPr>
-          <w:rFonts w:ascii="Times New Roman" w:eastAsia="Times New Roman" w:hAnsi="Times New Roman" w:cs="Times New Roman"/>
           <w:sz w:val="18"/>
           <w:szCs w:val="18"/>
         </w:rPr>
+      </w:pPr>
+      <w:r>
+        <w:rPr>
+          <w:rFonts w:ascii="Times New Roman" w:eastAsia="Times New Roman" w:hAnsi="Times New Roman" w:cs="Times New Roman"/>
+          <w:sz w:val="18"/>
+          <w:szCs w:val="18"/>
+        </w:rPr>
         <w:t xml:space="preserve">GitHub: </w:t>
       </w:r>
       <w:r>
         <w:rPr>
           <w:rFonts w:ascii="Times New Roman" w:eastAsia="Times New Roman" w:hAnsi="Times New Roman" w:cs="Times New Roman"/>
           <w:color w:val="000000"/>
-          <w:sz w:val="20"/>
-          <w:szCs w:val="20"/>
+          <w:sz w:val="18"/>
+          <w:szCs w:val="18"/>
         </w:rPr>
         <w:t>github.com/</w:t>
       </w:r>
@@ -87,8 +87,8 @@
         <w:rPr>
           <w:rFonts w:ascii="Times New Roman" w:eastAsia="Times New Roman" w:hAnsi="Times New Roman" w:cs="Times New Roman"/>
           <w:color w:val="000000"/>
-          <w:sz w:val="20"/>
-          <w:szCs w:val="20"/>
+          <w:sz w:val="18"/>
+          <w:szCs w:val="18"/>
         </w:rPr>
         <w:t>zachmort</w:t>
       </w:r>
@@ -170,23 +170,143 @@
           <w:sz w:val="18"/>
           <w:szCs w:val="18"/>
         </w:rPr>
-        <w:t xml:space="preserve">Data Analyst with </w:t>
-      </w:r>
+        <w:t xml:space="preserve">Senior BI / Analytics Engineer with 5+ years on </w:t>
+      </w:r>
+      <w:proofErr w:type="spellStart"/>
       <w:r>
         <w:rPr>
           <w:rFonts w:ascii="Times New Roman" w:eastAsia="Times New Roman" w:hAnsi="Times New Roman" w:cs="Times New Roman"/>
           <w:sz w:val="18"/>
           <w:szCs w:val="18"/>
         </w:rPr>
-        <w:t>5</w:t>
-      </w:r>
+        <w:t>BigQuery</w:t>
+      </w:r>
+      <w:proofErr w:type="spellEnd"/>
       <w:r>
         <w:rPr>
           <w:rFonts w:ascii="Times New Roman" w:eastAsia="Times New Roman" w:hAnsi="Times New Roman" w:cs="Times New Roman"/>
           <w:sz w:val="18"/>
           <w:szCs w:val="18"/>
         </w:rPr>
-        <w:t>+ years of experience in business intelligence, data analytics, and process automation. Proven track record of optimizing data pipelines, enhancing customer insights, and reducing operational costs through SQL, Python, and ETL tools. Adept at building data-driven solutions that improve decision-making, scalability, and customer engagement. Passionate about leveraging advanced analytics, automation, and visualization to drive strategic initiatives.</w:t>
+        <w:t xml:space="preserve"> (GCP), SQL, Python, </w:t>
+      </w:r>
+      <w:proofErr w:type="spellStart"/>
+      <w:r>
+        <w:rPr>
+          <w:rFonts w:ascii="Times New Roman" w:eastAsia="Times New Roman" w:hAnsi="Times New Roman" w:cs="Times New Roman"/>
+          <w:sz w:val="18"/>
+          <w:szCs w:val="18"/>
+        </w:rPr>
+        <w:t>dbt</w:t>
+      </w:r>
+      <w:proofErr w:type="spellEnd"/>
+      <w:r>
+        <w:rPr>
+          <w:rFonts w:ascii="Times New Roman" w:eastAsia="Times New Roman" w:hAnsi="Times New Roman" w:cs="Times New Roman"/>
+          <w:sz w:val="18"/>
+          <w:szCs w:val="18"/>
+        </w:rPr>
+        <w:t>/</w:t>
+      </w:r>
+      <w:proofErr w:type="spellStart"/>
+      <w:r>
+        <w:rPr>
+          <w:rFonts w:ascii="Times New Roman" w:eastAsia="Times New Roman" w:hAnsi="Times New Roman" w:cs="Times New Roman"/>
+          <w:sz w:val="18"/>
+          <w:szCs w:val="18"/>
+        </w:rPr>
+        <w:t>Dataform</w:t>
+      </w:r>
+      <w:proofErr w:type="spellEnd"/>
+      <w:r>
+        <w:rPr>
+          <w:rFonts w:ascii="Times New Roman" w:eastAsia="Times New Roman" w:hAnsi="Times New Roman" w:cs="Times New Roman"/>
+          <w:sz w:val="18"/>
+          <w:szCs w:val="18"/>
+        </w:rPr>
+        <w:t xml:space="preserve">, Airflow, and Looker. Cut data-warehouse cost </w:t>
+      </w:r>
+      <w:r>
+        <w:rPr>
+          <w:rFonts w:ascii="Times New Roman" w:eastAsia="Times New Roman" w:hAnsi="Times New Roman" w:cs="Times New Roman"/>
+          <w:sz w:val="18"/>
+          <w:szCs w:val="18"/>
+        </w:rPr>
+        <w:t xml:space="preserve">by </w:t>
+      </w:r>
+      <w:r>
+        <w:rPr>
+          <w:rFonts w:ascii="Times New Roman" w:eastAsia="Times New Roman" w:hAnsi="Times New Roman" w:cs="Times New Roman"/>
+          <w:sz w:val="18"/>
+          <w:szCs w:val="18"/>
+        </w:rPr>
+        <w:t xml:space="preserve">40%, automated workflows to reduce manual effort 50%, and drove $5M in savings through CX &amp; inspection modeling. </w:t>
+      </w:r>
+      <w:r>
+        <w:rPr>
+          <w:rFonts w:ascii="Times New Roman" w:eastAsia="Times New Roman" w:hAnsi="Times New Roman" w:cs="Times New Roman"/>
+          <w:sz w:val="18"/>
+          <w:szCs w:val="18"/>
+        </w:rPr>
+        <w:t>Built</w:t>
+      </w:r>
+      <w:r>
+        <w:rPr>
+          <w:rFonts w:ascii="Times New Roman" w:eastAsia="Times New Roman" w:hAnsi="Times New Roman" w:cs="Times New Roman"/>
+          <w:sz w:val="18"/>
+          <w:szCs w:val="18"/>
+        </w:rPr>
+        <w:t xml:space="preserve"> </w:t>
+      </w:r>
+      <w:r>
+        <w:rPr>
+          <w:rFonts w:ascii="Times New Roman" w:eastAsia="Times New Roman" w:hAnsi="Times New Roman" w:cs="Times New Roman"/>
+          <w:sz w:val="18"/>
+          <w:szCs w:val="18"/>
+        </w:rPr>
+        <w:t xml:space="preserve">executive dashboards and CDC </w:t>
+      </w:r>
+      <w:proofErr w:type="gramStart"/>
+      <w:r>
+        <w:rPr>
+          <w:rFonts w:ascii="Times New Roman" w:eastAsia="Times New Roman" w:hAnsi="Times New Roman" w:cs="Times New Roman"/>
+          <w:sz w:val="18"/>
+          <w:szCs w:val="18"/>
+        </w:rPr>
+        <w:t>pipelines;</w:t>
+      </w:r>
+      <w:proofErr w:type="gramEnd"/>
+      <w:r>
+        <w:rPr>
+          <w:rFonts w:ascii="Times New Roman" w:eastAsia="Times New Roman" w:hAnsi="Times New Roman" w:cs="Times New Roman"/>
+          <w:sz w:val="18"/>
+          <w:szCs w:val="18"/>
+        </w:rPr>
+        <w:t xml:space="preserve"> specializ</w:t>
+      </w:r>
+      <w:r>
+        <w:rPr>
+          <w:rFonts w:ascii="Times New Roman" w:eastAsia="Times New Roman" w:hAnsi="Times New Roman" w:cs="Times New Roman"/>
+          <w:sz w:val="18"/>
+          <w:szCs w:val="18"/>
+        </w:rPr>
+        <w:t>ing</w:t>
+      </w:r>
+      <w:r>
+        <w:rPr>
+          <w:rFonts w:ascii="Times New Roman" w:eastAsia="Times New Roman" w:hAnsi="Times New Roman" w:cs="Times New Roman"/>
+          <w:sz w:val="18"/>
+          <w:szCs w:val="18"/>
+        </w:rPr>
+        <w:t xml:space="preserve"> in ETL/ELT, dimensional modeling, and decision-grade analytics</w:t>
+      </w:r>
+      <w:r>
+        <w:rPr>
+          <w:rFonts w:ascii="Times New Roman" w:eastAsia="Times New Roman" w:hAnsi="Times New Roman" w:cs="Times New Roman"/>
+          <w:sz w:val="18"/>
+          <w:szCs w:val="18"/>
+        </w:rPr>
+        <w:t>.</w:t>
       </w:r>
     </w:p>
     <w:p>
@@ -227,29 +347,22 @@
       <w:r>
         <w:rPr>
           <w:rFonts w:ascii="Times New Roman" w:eastAsia="Times New Roman" w:hAnsi="Times New Roman" w:cs="Times New Roman"/>
-          <w:color w:val="000000"/>
-          <w:sz w:val="20"/>
-          <w:szCs w:val="20"/>
-        </w:rPr>
-        <w:t>SQL, R, Python,</w:t>
-      </w:r>
-      <w:r>
-        <w:rPr>
-          <w:rFonts w:ascii="Times New Roman" w:eastAsia="Times New Roman" w:hAnsi="Times New Roman" w:cs="Times New Roman"/>
-          <w:color w:val="000000"/>
-          <w:sz w:val="20"/>
-          <w:szCs w:val="20"/>
-        </w:rPr>
-        <w:t xml:space="preserve"> </w:t>
-      </w:r>
-      <w:r>
-        <w:rPr>
-          <w:rFonts w:ascii="Times New Roman" w:eastAsia="Times New Roman" w:hAnsi="Times New Roman" w:cs="Times New Roman"/>
-          <w:color w:val="000000"/>
-          <w:sz w:val="20"/>
-          <w:szCs w:val="20"/>
-        </w:rPr>
-        <w:t xml:space="preserve">JavaScript, </w:t>
+          <w:i/>
+          <w:iCs/>
+          <w:color w:val="000000"/>
+          <w:sz w:val="20"/>
+          <w:szCs w:val="20"/>
+        </w:rPr>
+        <w:t>Languages/Analytics</w:t>
+      </w:r>
+      <w:r>
+        <w:rPr>
+          <w:rFonts w:ascii="Times New Roman" w:eastAsia="Times New Roman" w:hAnsi="Times New Roman" w:cs="Times New Roman"/>
+          <w:color w:val="000000"/>
+          <w:sz w:val="20"/>
+          <w:szCs w:val="20"/>
+        </w:rPr>
+        <w:t>: SQL (</w:t>
       </w:r>
       <w:proofErr w:type="spellStart"/>
       <w:r>
@@ -259,7 +372,7 @@
           <w:sz w:val="20"/>
           <w:szCs w:val="20"/>
         </w:rPr>
-        <w:t>AppScript</w:t>
+        <w:t>BigQuery</w:t>
       </w:r>
       <w:proofErr w:type="spellEnd"/>
       <w:r>
@@ -269,17 +382,119 @@
           <w:sz w:val="20"/>
           <w:szCs w:val="20"/>
         </w:rPr>
+        <w:t>), Python (pandas), R, JavaScript, Google Apps Script</w:t>
+      </w:r>
+    </w:p>
+    <w:p>
+      <w:pPr>
+        <w:ind w:left="0" w:firstLine="0"/>
+        <w:rPr>
+          <w:rFonts w:ascii="Times New Roman" w:eastAsia="Times New Roman" w:hAnsi="Times New Roman" w:cs="Times New Roman"/>
+          <w:color w:val="000000"/>
+          <w:sz w:val="20"/>
+          <w:szCs w:val="20"/>
+        </w:rPr>
+      </w:pPr>
+      <w:r>
+        <w:rPr>
+          <w:rFonts w:ascii="Times New Roman" w:eastAsia="Times New Roman" w:hAnsi="Times New Roman" w:cs="Times New Roman"/>
+          <w:i/>
+          <w:iCs/>
+          <w:color w:val="000000"/>
+          <w:sz w:val="20"/>
+          <w:szCs w:val="20"/>
+        </w:rPr>
+        <w:t>Data Platform</w:t>
+      </w:r>
+      <w:r>
+        <w:rPr>
+          <w:rFonts w:ascii="Times New Roman" w:eastAsia="Times New Roman" w:hAnsi="Times New Roman" w:cs="Times New Roman"/>
+          <w:color w:val="000000"/>
+          <w:sz w:val="20"/>
+          <w:szCs w:val="20"/>
+        </w:rPr>
+        <w:t xml:space="preserve">: Google Cloud / </w:t>
+      </w:r>
+      <w:proofErr w:type="spellStart"/>
+      <w:r>
+        <w:rPr>
+          <w:rFonts w:ascii="Times New Roman" w:eastAsia="Times New Roman" w:hAnsi="Times New Roman" w:cs="Times New Roman"/>
+          <w:color w:val="000000"/>
+          <w:sz w:val="20"/>
+          <w:szCs w:val="20"/>
+        </w:rPr>
+        <w:t>BigQuery</w:t>
+      </w:r>
+      <w:proofErr w:type="spellEnd"/>
+      <w:r>
+        <w:rPr>
+          <w:rFonts w:ascii="Times New Roman" w:eastAsia="Times New Roman" w:hAnsi="Times New Roman" w:cs="Times New Roman"/>
+          <w:color w:val="000000"/>
+          <w:sz w:val="20"/>
+          <w:szCs w:val="20"/>
+        </w:rPr>
+        <w:t>, Cloud Storag</w:t>
+      </w:r>
+      <w:r>
+        <w:rPr>
+          <w:rFonts w:ascii="Times New Roman" w:eastAsia="Times New Roman" w:hAnsi="Times New Roman" w:cs="Times New Roman"/>
+          <w:color w:val="000000"/>
+          <w:sz w:val="20"/>
+          <w:szCs w:val="20"/>
+        </w:rPr>
+        <w:t>e</w:t>
+      </w:r>
+    </w:p>
+    <w:p>
+      <w:pPr>
+        <w:ind w:left="0" w:firstLine="0"/>
+        <w:rPr>
+          <w:rFonts w:ascii="Times New Roman" w:eastAsia="Times New Roman" w:hAnsi="Times New Roman" w:cs="Times New Roman"/>
+          <w:color w:val="000000"/>
+          <w:sz w:val="20"/>
+          <w:szCs w:val="20"/>
+        </w:rPr>
+      </w:pPr>
+      <w:r>
+        <w:rPr>
+          <w:rFonts w:ascii="Times New Roman" w:eastAsia="Times New Roman" w:hAnsi="Times New Roman" w:cs="Times New Roman"/>
+          <w:i/>
+          <w:iCs/>
+          <w:color w:val="000000"/>
+          <w:sz w:val="20"/>
+          <w:szCs w:val="20"/>
+        </w:rPr>
+        <w:t>Orchestration/Modeling</w:t>
+      </w:r>
+      <w:r>
+        <w:rPr>
+          <w:rFonts w:ascii="Times New Roman" w:eastAsia="Times New Roman" w:hAnsi="Times New Roman" w:cs="Times New Roman"/>
+          <w:color w:val="000000"/>
+          <w:sz w:val="20"/>
+          <w:szCs w:val="20"/>
+        </w:rPr>
+        <w:t xml:space="preserve">: Airflow, </w:t>
+      </w:r>
+      <w:proofErr w:type="spellStart"/>
+      <w:r>
+        <w:rPr>
+          <w:rFonts w:ascii="Times New Roman" w:eastAsia="Times New Roman" w:hAnsi="Times New Roman" w:cs="Times New Roman"/>
+          <w:color w:val="000000"/>
+          <w:sz w:val="20"/>
+          <w:szCs w:val="20"/>
+        </w:rPr>
+        <w:t>dbt</w:t>
+      </w:r>
+      <w:proofErr w:type="spellEnd"/>
+      <w:r>
+        <w:rPr>
+          <w:rFonts w:ascii="Times New Roman" w:eastAsia="Times New Roman" w:hAnsi="Times New Roman" w:cs="Times New Roman"/>
+          <w:color w:val="000000"/>
+          <w:sz w:val="20"/>
+          <w:szCs w:val="20"/>
+        </w:rPr>
         <w:t xml:space="preserve">, </w:t>
       </w:r>
-      <w:r>
-        <w:rPr>
-          <w:rFonts w:ascii="Times New Roman" w:eastAsia="Times New Roman" w:hAnsi="Times New Roman" w:cs="Times New Roman"/>
-          <w:color w:val="000000"/>
-          <w:sz w:val="20"/>
-          <w:szCs w:val="20"/>
-        </w:rPr>
-        <w:t xml:space="preserve">Git, Airflow, DBT, </w:t>
-      </w:r>
       <w:proofErr w:type="spellStart"/>
       <w:r>
         <w:rPr>
@@ -298,25 +513,89 @@
           <w:sz w:val="20"/>
           <w:szCs w:val="20"/>
         </w:rPr>
-        <w:t xml:space="preserve">, </w:t>
-      </w:r>
-      <w:r>
-        <w:rPr>
-          <w:rFonts w:ascii="Times New Roman" w:eastAsia="Times New Roman" w:hAnsi="Times New Roman" w:cs="Times New Roman"/>
-          <w:color w:val="000000"/>
-          <w:sz w:val="20"/>
-          <w:szCs w:val="20"/>
-        </w:rPr>
-        <w:t>Tableau, Looker, Excel, Alteryx, Data Analysis, Data Visualization, Data Warehousing, Statistical Modeling</w:t>
-      </w:r>
-      <w:r>
-        <w:rPr>
-          <w:rFonts w:ascii="Times New Roman" w:eastAsia="Times New Roman" w:hAnsi="Times New Roman" w:cs="Times New Roman"/>
-          <w:color w:val="000000"/>
-          <w:sz w:val="20"/>
-          <w:szCs w:val="20"/>
-        </w:rPr>
-        <w:t>, Data Modeling, Data Mining</w:t>
+        <w:t xml:space="preserve"> (SQLX), CI/CD (Git/GitHub)</w:t>
+      </w:r>
+    </w:p>
+    <w:p>
+      <w:pPr>
+        <w:ind w:left="0" w:firstLine="0"/>
+        <w:rPr>
+          <w:rFonts w:ascii="Times New Roman" w:eastAsia="Times New Roman" w:hAnsi="Times New Roman" w:cs="Times New Roman"/>
+          <w:color w:val="000000"/>
+          <w:sz w:val="20"/>
+          <w:szCs w:val="20"/>
+        </w:rPr>
+      </w:pPr>
+      <w:r>
+        <w:rPr>
+          <w:rFonts w:ascii="Times New Roman" w:eastAsia="Times New Roman" w:hAnsi="Times New Roman" w:cs="Times New Roman"/>
+          <w:i/>
+          <w:iCs/>
+          <w:color w:val="000000"/>
+          <w:sz w:val="20"/>
+          <w:szCs w:val="20"/>
+        </w:rPr>
+        <w:t>BI/Visualization</w:t>
+      </w:r>
+      <w:r>
+        <w:rPr>
+          <w:rFonts w:ascii="Times New Roman" w:eastAsia="Times New Roman" w:hAnsi="Times New Roman" w:cs="Times New Roman"/>
+          <w:color w:val="000000"/>
+          <w:sz w:val="20"/>
+          <w:szCs w:val="20"/>
+        </w:rPr>
+        <w:t>: Looker (</w:t>
+      </w:r>
+      <w:proofErr w:type="spellStart"/>
+      <w:r>
+        <w:rPr>
+          <w:rFonts w:ascii="Times New Roman" w:eastAsia="Times New Roman" w:hAnsi="Times New Roman" w:cs="Times New Roman"/>
+          <w:color w:val="000000"/>
+          <w:sz w:val="20"/>
+          <w:szCs w:val="20"/>
+        </w:rPr>
+        <w:t>LookML</w:t>
+      </w:r>
+      <w:proofErr w:type="spellEnd"/>
+      <w:r>
+        <w:rPr>
+          <w:rFonts w:ascii="Times New Roman" w:eastAsia="Times New Roman" w:hAnsi="Times New Roman" w:cs="Times New Roman"/>
+          <w:color w:val="000000"/>
+          <w:sz w:val="20"/>
+          <w:szCs w:val="20"/>
+        </w:rPr>
+        <w:t>), Tableau, Mode, Excel</w:t>
+      </w:r>
+    </w:p>
+    <w:p>
+      <w:pPr>
+        <w:ind w:left="0" w:firstLine="0"/>
+        <w:rPr>
+          <w:rFonts w:ascii="Times New Roman" w:eastAsia="Times New Roman" w:hAnsi="Times New Roman" w:cs="Times New Roman"/>
+          <w:color w:val="000000"/>
+          <w:sz w:val="20"/>
+          <w:szCs w:val="20"/>
+        </w:rPr>
+      </w:pPr>
+      <w:r>
+        <w:rPr>
+          <w:rFonts w:ascii="Times New Roman" w:eastAsia="Times New Roman" w:hAnsi="Times New Roman" w:cs="Times New Roman"/>
+          <w:i/>
+          <w:iCs/>
+          <w:color w:val="000000"/>
+          <w:sz w:val="20"/>
+          <w:szCs w:val="20"/>
+        </w:rPr>
+        <w:t>Methods</w:t>
+      </w:r>
+      <w:r>
+        <w:rPr>
+          <w:rFonts w:ascii="Times New Roman" w:eastAsia="Times New Roman" w:hAnsi="Times New Roman" w:cs="Times New Roman"/>
+          <w:color w:val="000000"/>
+          <w:sz w:val="20"/>
+          <w:szCs w:val="20"/>
+        </w:rPr>
+        <w:t>: ETL/ELT, CDC, A/B testing &amp; experimentation, KPI design, cohort/segmentation, dimensional modeling (star/snowflake)</w:t>
       </w:r>
     </w:p>
     <w:p>
@@ -541,16 +820,34 @@
           <w:sz w:val="20"/>
           <w:szCs w:val="20"/>
         </w:rPr>
-        <w:t xml:space="preserve">Automated external agency commission workflows using Python and Google APIs, reducing manual effort by </w:t>
-      </w:r>
-      <w:r>
-        <w:rPr>
-          <w:rFonts w:ascii="Times New Roman" w:eastAsia="Times New Roman" w:hAnsi="Times New Roman" w:cs="Times New Roman"/>
-          <w:color w:val="000000"/>
-          <w:sz w:val="20"/>
-          <w:szCs w:val="20"/>
-        </w:rPr>
-        <w:t xml:space="preserve">10% </w:t>
+        <w:t>Engineered</w:t>
+      </w:r>
+      <w:r>
+        <w:rPr>
+          <w:rFonts w:ascii="Times New Roman" w:eastAsia="Times New Roman" w:hAnsi="Times New Roman" w:cs="Times New Roman"/>
+          <w:color w:val="000000"/>
+          <w:sz w:val="20"/>
+          <w:szCs w:val="20"/>
+        </w:rPr>
+        <w:t xml:space="preserve"> external agency commission workflows using Python and Google APIs, reducing manual effort by </w:t>
+      </w:r>
+      <w:r>
+        <w:rPr>
+          <w:rFonts w:ascii="Times New Roman" w:eastAsia="Times New Roman" w:hAnsi="Times New Roman" w:cs="Times New Roman"/>
+          <w:color w:val="000000"/>
+          <w:sz w:val="20"/>
+          <w:szCs w:val="20"/>
+        </w:rPr>
+        <w:t>5</w:t>
+      </w:r>
+      <w:r>
+        <w:rPr>
+          <w:rFonts w:ascii="Times New Roman" w:eastAsia="Times New Roman" w:hAnsi="Times New Roman" w:cs="Times New Roman"/>
+          <w:color w:val="000000"/>
+          <w:sz w:val="20"/>
+          <w:szCs w:val="20"/>
+        </w:rPr>
+        <w:t xml:space="preserve">0% </w:t>
       </w:r>
       <w:r>
         <w:rPr>
@@ -587,6 +884,15 @@
           <w:szCs w:val="20"/>
         </w:rPr>
         <w:t>g</w:t>
+      </w:r>
+      <w:r>
+        <w:rPr>
+          <w:rFonts w:ascii="Times New Roman" w:eastAsia="Times New Roman" w:hAnsi="Times New Roman" w:cs="Times New Roman"/>
+          <w:color w:val="000000"/>
+          <w:sz w:val="20"/>
+          <w:szCs w:val="20"/>
+        </w:rPr>
+        <w:t>.</w:t>
       </w:r>
     </w:p>
     <w:p>
@@ -655,34 +961,7 @@
           <w:sz w:val="20"/>
           <w:szCs w:val="20"/>
         </w:rPr>
-        <w:t xml:space="preserve"> as an </w:t>
-      </w:r>
-      <w:r>
-        <w:rPr>
-          <w:rFonts w:ascii="Times New Roman" w:eastAsia="Times New Roman" w:hAnsi="Times New Roman" w:cs="Times New Roman"/>
-          <w:color w:val="000000"/>
-          <w:sz w:val="20"/>
-          <w:szCs w:val="20"/>
-        </w:rPr>
-        <w:t>Extract Transform Load (</w:t>
-      </w:r>
-      <w:r>
-        <w:rPr>
-          <w:rFonts w:ascii="Times New Roman" w:eastAsia="Times New Roman" w:hAnsi="Times New Roman" w:cs="Times New Roman"/>
-          <w:color w:val="000000"/>
-          <w:sz w:val="20"/>
-          <w:szCs w:val="20"/>
-        </w:rPr>
-        <w:t>ETL</w:t>
-      </w:r>
-      <w:r>
-        <w:rPr>
-          <w:rFonts w:ascii="Times New Roman" w:eastAsia="Times New Roman" w:hAnsi="Times New Roman" w:cs="Times New Roman"/>
-          <w:color w:val="000000"/>
-          <w:sz w:val="20"/>
-          <w:szCs w:val="20"/>
-        </w:rPr>
-        <w:t>)</w:t>
+        <w:t xml:space="preserve"> as an ETL</w:t>
       </w:r>
       <w:r>
         <w:rPr>
@@ -746,6 +1025,15 @@
           <w:szCs w:val="20"/>
         </w:rPr>
         <w:t>e</w:t>
+      </w:r>
+      <w:r>
+        <w:rPr>
+          <w:rFonts w:ascii="Times New Roman" w:eastAsia="Times New Roman" w:hAnsi="Times New Roman" w:cs="Times New Roman"/>
+          <w:color w:val="000000"/>
+          <w:sz w:val="20"/>
+          <w:szCs w:val="20"/>
+        </w:rPr>
+        <w:t>.</w:t>
       </w:r>
     </w:p>
     <w:p>
@@ -787,6 +1075,15 @@
         </w:rPr>
         <w:t>g</w:t>
       </w:r>
+      <w:r>
+        <w:rPr>
+          <w:rFonts w:ascii="Times New Roman" w:eastAsia="Times New Roman" w:hAnsi="Times New Roman" w:cs="Times New Roman"/>
+          <w:color w:val="000000"/>
+          <w:sz w:val="20"/>
+          <w:szCs w:val="20"/>
+        </w:rPr>
+        <w:t>.</w:t>
+      </w:r>
     </w:p>
     <w:p>
       <w:pPr>
@@ -816,201 +1113,61 @@
           <w:sz w:val="20"/>
           <w:szCs w:val="20"/>
         </w:rPr>
-        <w:t>Designed and maintained 20+ Looker dashboards for executive leadership, delivering real-time insights on financial performance, customer retention, and operational efficiency, enabling data-driven strategic decision</w:t>
-      </w:r>
-      <w:r>
-        <w:rPr>
-          <w:rFonts w:ascii="Times New Roman" w:eastAsia="Times New Roman" w:hAnsi="Times New Roman" w:cs="Times New Roman"/>
-          <w:color w:val="000000"/>
-          <w:sz w:val="20"/>
-          <w:szCs w:val="20"/>
-        </w:rPr>
-        <w:t>s</w:t>
-      </w:r>
-    </w:p>
-    <w:p>
-      <w:pPr>
-        <w:pBdr>
-          <w:top w:val="nil"/>
-          <w:left w:val="nil"/>
-          <w:bottom w:val="nil"/>
-          <w:right w:val="nil"/>
-          <w:between w:val="nil"/>
-        </w:pBdr>
-        <w:rPr>
-          <w:rFonts w:ascii="Times New Roman" w:eastAsia="Times New Roman" w:hAnsi="Times New Roman" w:cs="Times New Roman"/>
-          <w:color w:val="000000"/>
-          <w:sz w:val="20"/>
-          <w:szCs w:val="20"/>
-        </w:rPr>
-      </w:pPr>
-    </w:p>
-    <w:p>
-      <w:pPr>
-        <w:rPr>
-          <w:rFonts w:ascii="Times New Roman" w:eastAsia="Times New Roman" w:hAnsi="Times New Roman" w:cs="Times New Roman"/>
-          <w:sz w:val="24"/>
-          <w:szCs w:val="24"/>
-        </w:rPr>
-      </w:pPr>
-      <w:r>
-        <w:rPr>
-          <w:rFonts w:ascii="Times New Roman" w:eastAsia="Times New Roman" w:hAnsi="Times New Roman" w:cs="Times New Roman"/>
-          <w:b/>
-          <w:color w:val="000000"/>
-          <w:sz w:val="20"/>
-          <w:szCs w:val="20"/>
-        </w:rPr>
-        <w:t>Jasper</w:t>
-      </w:r>
-      <w:r>
-        <w:rPr>
-          <w:rFonts w:ascii="Times New Roman" w:eastAsia="Times New Roman" w:hAnsi="Times New Roman" w:cs="Times New Roman"/>
-          <w:bCs/>
-          <w:color w:val="000000"/>
-          <w:sz w:val="20"/>
-          <w:szCs w:val="20"/>
-        </w:rPr>
-        <w:t>,</w:t>
-      </w:r>
-      <w:r>
-        <w:rPr>
-          <w:rFonts w:ascii="Times New Roman" w:eastAsia="Times New Roman" w:hAnsi="Times New Roman" w:cs="Times New Roman"/>
-          <w:color w:val="000000"/>
-          <w:sz w:val="20"/>
-          <w:szCs w:val="20"/>
-        </w:rPr>
-        <w:t xml:space="preserve"> </w:t>
-      </w:r>
-      <w:r>
-        <w:rPr>
-          <w:rFonts w:ascii="Times New Roman" w:eastAsia="Times New Roman" w:hAnsi="Times New Roman" w:cs="Times New Roman"/>
-          <w:color w:val="000000"/>
-          <w:sz w:val="20"/>
-          <w:szCs w:val="20"/>
-        </w:rPr>
-        <w:t>Boston, MA</w:t>
-      </w:r>
-      <w:r>
-        <w:rPr>
-          <w:rFonts w:ascii="Times New Roman" w:eastAsia="Times New Roman" w:hAnsi="Times New Roman" w:cs="Times New Roman"/>
-          <w:color w:val="000000"/>
-          <w:sz w:val="20"/>
-          <w:szCs w:val="20"/>
-        </w:rPr>
-        <w:t xml:space="preserve"> </w:t>
-      </w:r>
-      <w:r>
-        <w:rPr>
-          <w:rFonts w:ascii="Times New Roman" w:eastAsia="Times New Roman" w:hAnsi="Times New Roman" w:cs="Times New Roman"/>
-          <w:color w:val="000000"/>
-          <w:sz w:val="20"/>
-          <w:szCs w:val="20"/>
-        </w:rPr>
-        <w:tab/>
-      </w:r>
-      <w:r>
-        <w:rPr>
-          <w:rFonts w:ascii="Times New Roman" w:eastAsia="Times New Roman" w:hAnsi="Times New Roman" w:cs="Times New Roman"/>
-          <w:color w:val="000000"/>
-          <w:sz w:val="20"/>
-          <w:szCs w:val="20"/>
-        </w:rPr>
-        <w:tab/>
-      </w:r>
-      <w:r>
-        <w:rPr>
-          <w:rFonts w:ascii="Times New Roman" w:eastAsia="Times New Roman" w:hAnsi="Times New Roman" w:cs="Times New Roman"/>
-          <w:color w:val="000000"/>
-          <w:sz w:val="20"/>
-          <w:szCs w:val="20"/>
-        </w:rPr>
-        <w:tab/>
-      </w:r>
-      <w:r>
-        <w:rPr>
-          <w:rFonts w:ascii="Times New Roman" w:eastAsia="Times New Roman" w:hAnsi="Times New Roman" w:cs="Times New Roman"/>
-          <w:color w:val="000000"/>
-          <w:sz w:val="20"/>
-          <w:szCs w:val="20"/>
-        </w:rPr>
-        <w:tab/>
-      </w:r>
-      <w:r>
-        <w:rPr>
-          <w:rFonts w:ascii="Times New Roman" w:eastAsia="Times New Roman" w:hAnsi="Times New Roman" w:cs="Times New Roman"/>
-          <w:color w:val="000000"/>
-          <w:sz w:val="20"/>
-          <w:szCs w:val="20"/>
-        </w:rPr>
-        <w:tab/>
-      </w:r>
-      <w:r>
-        <w:rPr>
-          <w:rFonts w:ascii="Times New Roman" w:eastAsia="Times New Roman" w:hAnsi="Times New Roman" w:cs="Times New Roman"/>
-          <w:color w:val="000000"/>
-          <w:sz w:val="20"/>
-          <w:szCs w:val="20"/>
-        </w:rPr>
-        <w:tab/>
-      </w:r>
-      <w:r>
-        <w:rPr>
-          <w:rFonts w:ascii="Times New Roman" w:eastAsia="Times New Roman" w:hAnsi="Times New Roman" w:cs="Times New Roman"/>
-          <w:color w:val="000000"/>
-          <w:sz w:val="20"/>
-          <w:szCs w:val="20"/>
-        </w:rPr>
-        <w:tab/>
-      </w:r>
-      <w:r>
-        <w:rPr>
-          <w:rFonts w:ascii="Times New Roman" w:eastAsia="Times New Roman" w:hAnsi="Times New Roman" w:cs="Times New Roman"/>
-          <w:color w:val="000000"/>
-          <w:sz w:val="20"/>
-          <w:szCs w:val="20"/>
-        </w:rPr>
-        <w:tab/>
-        <w:t xml:space="preserve">  January</w:t>
-      </w:r>
-      <w:r>
-        <w:rPr>
-          <w:rFonts w:ascii="Times New Roman" w:eastAsia="Times New Roman" w:hAnsi="Times New Roman" w:cs="Times New Roman"/>
-          <w:color w:val="000000"/>
-          <w:sz w:val="20"/>
-          <w:szCs w:val="20"/>
-        </w:rPr>
-        <w:t xml:space="preserve"> 2023 – July 2023</w:t>
-      </w:r>
-    </w:p>
-    <w:p>
-      <w:pPr>
-        <w:rPr>
-          <w:rFonts w:ascii="Times New Roman" w:eastAsia="Times New Roman" w:hAnsi="Times New Roman" w:cs="Times New Roman"/>
-          <w:i/>
-          <w:sz w:val="24"/>
-          <w:szCs w:val="24"/>
-        </w:rPr>
-      </w:pPr>
-      <w:r>
-        <w:rPr>
-          <w:rFonts w:ascii="Times New Roman" w:eastAsia="Times New Roman" w:hAnsi="Times New Roman" w:cs="Times New Roman"/>
-          <w:i/>
-          <w:color w:val="000000"/>
-          <w:sz w:val="20"/>
-          <w:szCs w:val="20"/>
-        </w:rPr>
-        <w:t>Data Analyst</w:t>
-      </w:r>
-      <w:r>
-        <w:rPr>
-          <w:rFonts w:ascii="Times New Roman" w:eastAsia="Times New Roman" w:hAnsi="Times New Roman" w:cs="Times New Roman"/>
-          <w:i/>
-          <w:color w:val="000000"/>
-          <w:sz w:val="20"/>
-          <w:szCs w:val="20"/>
-        </w:rPr>
-        <w:t xml:space="preserve"> II</w:t>
+        <w:t>Architected</w:t>
+      </w:r>
+      <w:r>
+        <w:rPr>
+          <w:rFonts w:ascii="Times New Roman" w:eastAsia="Times New Roman" w:hAnsi="Times New Roman" w:cs="Times New Roman"/>
+          <w:color w:val="000000"/>
+          <w:sz w:val="20"/>
+          <w:szCs w:val="20"/>
+        </w:rPr>
+        <w:t xml:space="preserve"> and led two Change Data Capture (CDC) pipelines using JavaScript in </w:t>
+      </w:r>
+      <w:r>
+        <w:rPr>
+          <w:rFonts w:ascii="Times New Roman" w:eastAsia="Times New Roman" w:hAnsi="Times New Roman" w:cs="Times New Roman"/>
+          <w:color w:val="000000"/>
+          <w:sz w:val="20"/>
+          <w:szCs w:val="20"/>
+        </w:rPr>
+        <w:t>Apps Script</w:t>
+      </w:r>
+      <w:r>
+        <w:rPr>
+          <w:rFonts w:ascii="Times New Roman" w:eastAsia="Times New Roman" w:hAnsi="Times New Roman" w:cs="Times New Roman"/>
+          <w:color w:val="000000"/>
+          <w:sz w:val="20"/>
+          <w:szCs w:val="20"/>
+        </w:rPr>
+        <w:t>, enabling claims team members to track, review, and annotate claims history in real-time. This provided a structured historical data feed of all notes, checks, and reviews, improving visibility, compliance, and decision-making. The automation reduced manual labor hours for claims team members by 50%, resulting in annual cost savings of $</w:t>
+      </w:r>
+      <w:r>
+        <w:rPr>
+          <w:rFonts w:ascii="Times New Roman" w:eastAsia="Times New Roman" w:hAnsi="Times New Roman" w:cs="Times New Roman"/>
+          <w:color w:val="000000"/>
+          <w:sz w:val="20"/>
+          <w:szCs w:val="20"/>
+        </w:rPr>
+        <w:t>5</w:t>
+      </w:r>
+      <w:r>
+        <w:rPr>
+          <w:rFonts w:ascii="Times New Roman" w:eastAsia="Times New Roman" w:hAnsi="Times New Roman" w:cs="Times New Roman"/>
+          <w:color w:val="000000"/>
+          <w:sz w:val="20"/>
+          <w:szCs w:val="20"/>
+        </w:rPr>
+        <w:t>0K</w:t>
+      </w:r>
+      <w:r>
+        <w:rPr>
+          <w:rFonts w:ascii="Times New Roman" w:eastAsia="Times New Roman" w:hAnsi="Times New Roman" w:cs="Times New Roman"/>
+          <w:color w:val="000000"/>
+          <w:sz w:val="20"/>
+          <w:szCs w:val="20"/>
+        </w:rPr>
+        <w:t>.</w:t>
       </w:r>
     </w:p>
     <w:p>
@@ -1041,34 +1198,219 @@
           <w:sz w:val="20"/>
           <w:szCs w:val="20"/>
         </w:rPr>
-        <w:t>Conducted</w:t>
-      </w:r>
-      <w:r>
-        <w:rPr>
-          <w:rFonts w:ascii="Times New Roman" w:eastAsia="Times New Roman" w:hAnsi="Times New Roman" w:cs="Times New Roman"/>
-          <w:color w:val="000000"/>
-          <w:sz w:val="20"/>
-          <w:szCs w:val="20"/>
-        </w:rPr>
-        <w:t xml:space="preserve"> an in-depth analysis on customer usage data, which resulted in a strategy shift that resulted in a 100% increase in trial conversions through improved engagement and </w:t>
-      </w:r>
-      <w:r>
-        <w:rPr>
-          <w:rFonts w:ascii="Times New Roman" w:eastAsia="Times New Roman" w:hAnsi="Times New Roman" w:cs="Times New Roman"/>
-          <w:color w:val="000000"/>
-          <w:sz w:val="20"/>
-          <w:szCs w:val="20"/>
-        </w:rPr>
-        <w:t>onboardin</w:t>
-      </w:r>
-      <w:r>
-        <w:rPr>
-          <w:rFonts w:ascii="Times New Roman" w:eastAsia="Times New Roman" w:hAnsi="Times New Roman" w:cs="Times New Roman"/>
-          <w:color w:val="000000"/>
-          <w:sz w:val="20"/>
-          <w:szCs w:val="20"/>
-        </w:rPr>
-        <w:t>g</w:t>
+        <w:t>Built</w:t>
+      </w:r>
+      <w:r>
+        <w:rPr>
+          <w:rFonts w:ascii="Times New Roman" w:eastAsia="Times New Roman" w:hAnsi="Times New Roman" w:cs="Times New Roman"/>
+          <w:color w:val="000000"/>
+          <w:sz w:val="20"/>
+          <w:szCs w:val="20"/>
+        </w:rPr>
+        <w:t xml:space="preserve"> and maintained 20+ Looker dashboards for executive leadership, delivering real-time insights on financial performance, customer retention, and operational efficiency, enabling data-driven strategic decision</w:t>
+      </w:r>
+      <w:r>
+        <w:rPr>
+          <w:rFonts w:ascii="Times New Roman" w:eastAsia="Times New Roman" w:hAnsi="Times New Roman" w:cs="Times New Roman"/>
+          <w:color w:val="000000"/>
+          <w:sz w:val="20"/>
+          <w:szCs w:val="20"/>
+        </w:rPr>
+        <w:t>s</w:t>
+      </w:r>
+      <w:r>
+        <w:rPr>
+          <w:rFonts w:ascii="Times New Roman" w:eastAsia="Times New Roman" w:hAnsi="Times New Roman" w:cs="Times New Roman"/>
+          <w:color w:val="000000"/>
+          <w:sz w:val="20"/>
+          <w:szCs w:val="20"/>
+        </w:rPr>
+        <w:t>.</w:t>
+      </w:r>
+    </w:p>
+    <w:p>
+      <w:pPr>
+        <w:pBdr>
+          <w:top w:val="nil"/>
+          <w:left w:val="nil"/>
+          <w:bottom w:val="nil"/>
+          <w:right w:val="nil"/>
+          <w:between w:val="nil"/>
+        </w:pBdr>
+        <w:rPr>
+          <w:rFonts w:ascii="Times New Roman" w:eastAsia="Times New Roman" w:hAnsi="Times New Roman" w:cs="Times New Roman"/>
+          <w:color w:val="000000"/>
+          <w:sz w:val="20"/>
+          <w:szCs w:val="20"/>
+        </w:rPr>
+      </w:pPr>
+    </w:p>
+    <w:p>
+      <w:pPr>
+        <w:rPr>
+          <w:rFonts w:ascii="Times New Roman" w:eastAsia="Times New Roman" w:hAnsi="Times New Roman" w:cs="Times New Roman"/>
+          <w:sz w:val="24"/>
+          <w:szCs w:val="24"/>
+        </w:rPr>
+      </w:pPr>
+      <w:r>
+        <w:rPr>
+          <w:rFonts w:ascii="Times New Roman" w:eastAsia="Times New Roman" w:hAnsi="Times New Roman" w:cs="Times New Roman"/>
+          <w:b/>
+          <w:color w:val="000000"/>
+          <w:sz w:val="20"/>
+          <w:szCs w:val="20"/>
+        </w:rPr>
+        <w:t>Jasper</w:t>
+      </w:r>
+      <w:r>
+        <w:rPr>
+          <w:rFonts w:ascii="Times New Roman" w:eastAsia="Times New Roman" w:hAnsi="Times New Roman" w:cs="Times New Roman"/>
+          <w:bCs/>
+          <w:color w:val="000000"/>
+          <w:sz w:val="20"/>
+          <w:szCs w:val="20"/>
+        </w:rPr>
+        <w:t>,</w:t>
+      </w:r>
+      <w:r>
+        <w:rPr>
+          <w:rFonts w:ascii="Times New Roman" w:eastAsia="Times New Roman" w:hAnsi="Times New Roman" w:cs="Times New Roman"/>
+          <w:color w:val="000000"/>
+          <w:sz w:val="20"/>
+          <w:szCs w:val="20"/>
+        </w:rPr>
+        <w:t xml:space="preserve"> </w:t>
+      </w:r>
+      <w:r>
+        <w:rPr>
+          <w:rFonts w:ascii="Times New Roman" w:eastAsia="Times New Roman" w:hAnsi="Times New Roman" w:cs="Times New Roman"/>
+          <w:color w:val="000000"/>
+          <w:sz w:val="20"/>
+          <w:szCs w:val="20"/>
+        </w:rPr>
+        <w:t>Boston, MA</w:t>
+      </w:r>
+      <w:r>
+        <w:rPr>
+          <w:rFonts w:ascii="Times New Roman" w:eastAsia="Times New Roman" w:hAnsi="Times New Roman" w:cs="Times New Roman"/>
+          <w:color w:val="000000"/>
+          <w:sz w:val="20"/>
+          <w:szCs w:val="20"/>
+        </w:rPr>
+        <w:t xml:space="preserve"> </w:t>
+      </w:r>
+      <w:r>
+        <w:rPr>
+          <w:rFonts w:ascii="Times New Roman" w:eastAsia="Times New Roman" w:hAnsi="Times New Roman" w:cs="Times New Roman"/>
+          <w:color w:val="000000"/>
+          <w:sz w:val="20"/>
+          <w:szCs w:val="20"/>
+        </w:rPr>
+        <w:tab/>
+      </w:r>
+      <w:r>
+        <w:rPr>
+          <w:rFonts w:ascii="Times New Roman" w:eastAsia="Times New Roman" w:hAnsi="Times New Roman" w:cs="Times New Roman"/>
+          <w:color w:val="000000"/>
+          <w:sz w:val="20"/>
+          <w:szCs w:val="20"/>
+        </w:rPr>
+        <w:tab/>
+      </w:r>
+      <w:r>
+        <w:rPr>
+          <w:rFonts w:ascii="Times New Roman" w:eastAsia="Times New Roman" w:hAnsi="Times New Roman" w:cs="Times New Roman"/>
+          <w:color w:val="000000"/>
+          <w:sz w:val="20"/>
+          <w:szCs w:val="20"/>
+        </w:rPr>
+        <w:tab/>
+      </w:r>
+      <w:r>
+        <w:rPr>
+          <w:rFonts w:ascii="Times New Roman" w:eastAsia="Times New Roman" w:hAnsi="Times New Roman" w:cs="Times New Roman"/>
+          <w:color w:val="000000"/>
+          <w:sz w:val="20"/>
+          <w:szCs w:val="20"/>
+        </w:rPr>
+        <w:tab/>
+      </w:r>
+      <w:r>
+        <w:rPr>
+          <w:rFonts w:ascii="Times New Roman" w:eastAsia="Times New Roman" w:hAnsi="Times New Roman" w:cs="Times New Roman"/>
+          <w:color w:val="000000"/>
+          <w:sz w:val="20"/>
+          <w:szCs w:val="20"/>
+        </w:rPr>
+        <w:tab/>
+      </w:r>
+      <w:r>
+        <w:rPr>
+          <w:rFonts w:ascii="Times New Roman" w:eastAsia="Times New Roman" w:hAnsi="Times New Roman" w:cs="Times New Roman"/>
+          <w:color w:val="000000"/>
+          <w:sz w:val="20"/>
+          <w:szCs w:val="20"/>
+        </w:rPr>
+        <w:tab/>
+      </w:r>
+      <w:r>
+        <w:rPr>
+          <w:rFonts w:ascii="Times New Roman" w:eastAsia="Times New Roman" w:hAnsi="Times New Roman" w:cs="Times New Roman"/>
+          <w:color w:val="000000"/>
+          <w:sz w:val="20"/>
+          <w:szCs w:val="20"/>
+        </w:rPr>
+        <w:tab/>
+      </w:r>
+      <w:r>
+        <w:rPr>
+          <w:rFonts w:ascii="Times New Roman" w:eastAsia="Times New Roman" w:hAnsi="Times New Roman" w:cs="Times New Roman"/>
+          <w:color w:val="000000"/>
+          <w:sz w:val="20"/>
+          <w:szCs w:val="20"/>
+        </w:rPr>
+        <w:tab/>
+        <w:t xml:space="preserve">  January</w:t>
+      </w:r>
+      <w:r>
+        <w:rPr>
+          <w:rFonts w:ascii="Times New Roman" w:eastAsia="Times New Roman" w:hAnsi="Times New Roman" w:cs="Times New Roman"/>
+          <w:color w:val="000000"/>
+          <w:sz w:val="20"/>
+          <w:szCs w:val="20"/>
+        </w:rPr>
+        <w:t xml:space="preserve"> 2023 – July 2023</w:t>
+      </w:r>
+    </w:p>
+    <w:p>
+      <w:pPr>
+        <w:rPr>
+          <w:rFonts w:ascii="Times New Roman" w:eastAsia="Times New Roman" w:hAnsi="Times New Roman" w:cs="Times New Roman"/>
+          <w:i/>
+          <w:sz w:val="24"/>
+          <w:szCs w:val="24"/>
+        </w:rPr>
+      </w:pPr>
+      <w:r>
+        <w:rPr>
+          <w:rFonts w:ascii="Times New Roman" w:eastAsia="Times New Roman" w:hAnsi="Times New Roman" w:cs="Times New Roman"/>
+          <w:i/>
+          <w:color w:val="000000"/>
+          <w:sz w:val="20"/>
+          <w:szCs w:val="20"/>
+        </w:rPr>
+        <w:t>Data Analyst</w:t>
+      </w:r>
+      <w:r>
+        <w:rPr>
+          <w:rFonts w:ascii="Times New Roman" w:eastAsia="Times New Roman" w:hAnsi="Times New Roman" w:cs="Times New Roman"/>
+          <w:i/>
+          <w:color w:val="000000"/>
+          <w:sz w:val="20"/>
+          <w:szCs w:val="20"/>
+        </w:rPr>
+        <w:t xml:space="preserve"> II</w:t>
       </w:r>
     </w:p>
     <w:p>
@@ -1099,16 +1441,79 @@
           <w:sz w:val="20"/>
           <w:szCs w:val="20"/>
         </w:rPr>
-        <w:t>Collaborated with Data Engineering to develop and maintain 10+ data models in the warehouse, optimizing data refresh cycles with advanced incremental load techniques in DBT and SQL, reducing pipeline costs by 15% while improving data accurac</w:t>
-      </w:r>
-      <w:r>
-        <w:rPr>
-          <w:rFonts w:ascii="Times New Roman" w:eastAsia="Times New Roman" w:hAnsi="Times New Roman" w:cs="Times New Roman"/>
-          <w:color w:val="000000"/>
-          <w:sz w:val="20"/>
-          <w:szCs w:val="20"/>
-        </w:rPr>
-        <w:t>y</w:t>
+        <w:t>Conducted</w:t>
+      </w:r>
+      <w:r>
+        <w:rPr>
+          <w:rFonts w:ascii="Times New Roman" w:eastAsia="Times New Roman" w:hAnsi="Times New Roman" w:cs="Times New Roman"/>
+          <w:color w:val="000000"/>
+          <w:sz w:val="20"/>
+          <w:szCs w:val="20"/>
+        </w:rPr>
+        <w:t xml:space="preserve"> an in-depth analysis on customer usage data, which </w:t>
+      </w:r>
+      <w:r>
+        <w:rPr>
+          <w:rFonts w:ascii="Times New Roman" w:eastAsia="Times New Roman" w:hAnsi="Times New Roman" w:cs="Times New Roman"/>
+          <w:color w:val="000000"/>
+          <w:sz w:val="20"/>
+          <w:szCs w:val="20"/>
+        </w:rPr>
+        <w:t>informed a</w:t>
+      </w:r>
+      <w:r>
+        <w:rPr>
+          <w:rFonts w:ascii="Times New Roman" w:eastAsia="Times New Roman" w:hAnsi="Times New Roman" w:cs="Times New Roman"/>
+          <w:color w:val="000000"/>
+          <w:sz w:val="20"/>
+          <w:szCs w:val="20"/>
+        </w:rPr>
+        <w:t xml:space="preserve"> strategy shift that </w:t>
+      </w:r>
+      <w:r>
+        <w:rPr>
+          <w:rFonts w:ascii="Times New Roman" w:eastAsia="Times New Roman" w:hAnsi="Times New Roman" w:cs="Times New Roman"/>
+          <w:color w:val="000000"/>
+          <w:sz w:val="20"/>
+          <w:szCs w:val="20"/>
+        </w:rPr>
+        <w:t>drove</w:t>
+      </w:r>
+      <w:r>
+        <w:rPr>
+          <w:rFonts w:ascii="Times New Roman" w:eastAsia="Times New Roman" w:hAnsi="Times New Roman" w:cs="Times New Roman"/>
+          <w:color w:val="000000"/>
+          <w:sz w:val="20"/>
+          <w:szCs w:val="20"/>
+        </w:rPr>
+        <w:t xml:space="preserve"> a 100% increase in trial conversions through improved engagement and </w:t>
+      </w:r>
+      <w:r>
+        <w:rPr>
+          <w:rFonts w:ascii="Times New Roman" w:eastAsia="Times New Roman" w:hAnsi="Times New Roman" w:cs="Times New Roman"/>
+          <w:color w:val="000000"/>
+          <w:sz w:val="20"/>
+          <w:szCs w:val="20"/>
+        </w:rPr>
+        <w:t>onboardin</w:t>
+      </w:r>
+      <w:r>
+        <w:rPr>
+          <w:rFonts w:ascii="Times New Roman" w:eastAsia="Times New Roman" w:hAnsi="Times New Roman" w:cs="Times New Roman"/>
+          <w:color w:val="000000"/>
+          <w:sz w:val="20"/>
+          <w:szCs w:val="20"/>
+        </w:rPr>
+        <w:t>g</w:t>
+      </w:r>
+      <w:r>
+        <w:rPr>
+          <w:rFonts w:ascii="Times New Roman" w:eastAsia="Times New Roman" w:hAnsi="Times New Roman" w:cs="Times New Roman"/>
+          <w:color w:val="000000"/>
+          <w:sz w:val="20"/>
+          <w:szCs w:val="20"/>
+        </w:rPr>
+        <w:t>.</w:t>
       </w:r>
     </w:p>
     <w:p>
@@ -1139,97 +1544,25 @@
           <w:sz w:val="20"/>
           <w:szCs w:val="20"/>
         </w:rPr>
-        <w:t>Create</w:t>
-      </w:r>
-      <w:r>
-        <w:rPr>
-          <w:rFonts w:ascii="Times New Roman" w:eastAsia="Times New Roman" w:hAnsi="Times New Roman" w:cs="Times New Roman"/>
-          <w:color w:val="000000"/>
-          <w:sz w:val="20"/>
-          <w:szCs w:val="20"/>
-        </w:rPr>
-        <w:t>d</w:t>
-      </w:r>
-      <w:r>
-        <w:rPr>
-          <w:rFonts w:ascii="Times New Roman" w:eastAsia="Times New Roman" w:hAnsi="Times New Roman" w:cs="Times New Roman"/>
-          <w:color w:val="000000"/>
-          <w:sz w:val="20"/>
-          <w:szCs w:val="20"/>
-        </w:rPr>
-        <w:t xml:space="preserve"> and </w:t>
-      </w:r>
-      <w:r>
-        <w:rPr>
-          <w:rFonts w:ascii="Times New Roman" w:eastAsia="Times New Roman" w:hAnsi="Times New Roman" w:cs="Times New Roman"/>
-          <w:color w:val="000000"/>
-          <w:sz w:val="20"/>
-          <w:szCs w:val="20"/>
-        </w:rPr>
-        <w:t>maintained</w:t>
-      </w:r>
-      <w:r>
-        <w:rPr>
-          <w:rFonts w:ascii="Times New Roman" w:eastAsia="Times New Roman" w:hAnsi="Times New Roman" w:cs="Times New Roman"/>
-          <w:color w:val="000000"/>
-          <w:sz w:val="20"/>
-          <w:szCs w:val="20"/>
-        </w:rPr>
-        <w:t xml:space="preserve"> </w:t>
-      </w:r>
-      <w:r>
-        <w:rPr>
-          <w:rFonts w:ascii="Times New Roman" w:eastAsia="Times New Roman" w:hAnsi="Times New Roman" w:cs="Times New Roman"/>
-          <w:color w:val="000000"/>
-          <w:sz w:val="20"/>
-          <w:szCs w:val="20"/>
-        </w:rPr>
-        <w:t>1</w:t>
-      </w:r>
-      <w:r>
-        <w:rPr>
-          <w:rFonts w:ascii="Times New Roman" w:eastAsia="Times New Roman" w:hAnsi="Times New Roman" w:cs="Times New Roman"/>
-          <w:color w:val="000000"/>
-          <w:sz w:val="20"/>
-          <w:szCs w:val="20"/>
-        </w:rPr>
-        <w:t>0</w:t>
-      </w:r>
-      <w:r>
-        <w:rPr>
-          <w:rFonts w:ascii="Times New Roman" w:eastAsia="Times New Roman" w:hAnsi="Times New Roman" w:cs="Times New Roman"/>
-          <w:color w:val="000000"/>
-          <w:sz w:val="20"/>
-          <w:szCs w:val="20"/>
-        </w:rPr>
-        <w:t xml:space="preserve">+ </w:t>
-      </w:r>
-      <w:r>
-        <w:rPr>
-          <w:rFonts w:ascii="Times New Roman" w:eastAsia="Times New Roman" w:hAnsi="Times New Roman" w:cs="Times New Roman"/>
-          <w:color w:val="000000"/>
-          <w:sz w:val="20"/>
-          <w:szCs w:val="20"/>
-        </w:rPr>
-        <w:t>key performance indicator (KPI) dashboards for stakeholders, utilizing Python, SQL, and Mode Analytics</w:t>
-      </w:r>
-      <w:r>
-        <w:rPr>
-          <w:rFonts w:ascii="Times New Roman" w:eastAsia="Times New Roman" w:hAnsi="Times New Roman" w:cs="Times New Roman"/>
-          <w:color w:val="000000"/>
-          <w:sz w:val="20"/>
-          <w:szCs w:val="20"/>
-        </w:rPr>
-        <w:t xml:space="preserve"> for cross-functional stakeholder</w:t>
-      </w:r>
-      <w:r>
-        <w:rPr>
-          <w:rFonts w:ascii="Times New Roman" w:eastAsia="Times New Roman" w:hAnsi="Times New Roman" w:cs="Times New Roman"/>
-          <w:color w:val="000000"/>
-          <w:sz w:val="20"/>
-          <w:szCs w:val="20"/>
-        </w:rPr>
-        <w:t>s</w:t>
+        <w:t>Collaborated with Data Engineering to develop and maintain 10+ data models in the warehouse, optimizing data refresh cycles with advanced incremental load techniques in DBT and SQL, reducing pipeline costs by 15% while improving data accurac</w:t>
+      </w:r>
+      <w:r>
+        <w:rPr>
+          <w:rFonts w:ascii="Times New Roman" w:eastAsia="Times New Roman" w:hAnsi="Times New Roman" w:cs="Times New Roman"/>
+          <w:color w:val="000000"/>
+          <w:sz w:val="20"/>
+          <w:szCs w:val="20"/>
+        </w:rPr>
+        <w:t>y</w:t>
+      </w:r>
+      <w:r>
+        <w:rPr>
+          <w:rFonts w:ascii="Times New Roman" w:eastAsia="Times New Roman" w:hAnsi="Times New Roman" w:cs="Times New Roman"/>
+          <w:color w:val="000000"/>
+          <w:sz w:val="20"/>
+          <w:szCs w:val="20"/>
+        </w:rPr>
+        <w:t>.</w:t>
       </w:r>
     </w:p>
     <w:p>
@@ -1260,82 +1593,34 @@
           <w:sz w:val="20"/>
           <w:szCs w:val="20"/>
         </w:rPr>
-        <w:t xml:space="preserve">Evaluated Customer Success advertising initiatives, and provided strategic suggestions leading to a </w:t>
-      </w:r>
-      <w:r>
-        <w:rPr>
-          <w:rFonts w:ascii="Times New Roman" w:eastAsia="Times New Roman" w:hAnsi="Times New Roman" w:cs="Times New Roman"/>
-          <w:color w:val="000000"/>
-          <w:sz w:val="20"/>
-          <w:szCs w:val="20"/>
-        </w:rPr>
-        <w:t>20</w:t>
-      </w:r>
-      <w:r>
-        <w:rPr>
-          <w:rFonts w:ascii="Times New Roman" w:eastAsia="Times New Roman" w:hAnsi="Times New Roman" w:cs="Times New Roman"/>
-          <w:color w:val="000000"/>
-          <w:sz w:val="20"/>
-          <w:szCs w:val="20"/>
-        </w:rPr>
-        <w:t>% uplift in click-through rate and 5% enhancement in customer product engagemen</w:t>
-      </w:r>
-      <w:r>
-        <w:rPr>
-          <w:rFonts w:ascii="Times New Roman" w:eastAsia="Times New Roman" w:hAnsi="Times New Roman" w:cs="Times New Roman"/>
-          <w:color w:val="000000"/>
-          <w:sz w:val="20"/>
-          <w:szCs w:val="20"/>
-        </w:rPr>
-        <w:t>t</w:t>
-      </w:r>
-    </w:p>
-    <w:p>
-      <w:pPr>
-        <w:pStyle w:val="ListParagraph"/>
-        <w:pBdr>
-          <w:top w:val="nil"/>
-          <w:left w:val="nil"/>
-          <w:bottom w:val="nil"/>
-          <w:right w:val="nil"/>
-          <w:between w:val="nil"/>
-        </w:pBdr>
-        <w:ind w:left="360" w:firstLine="0"/>
-        <w:rPr>
-          <w:rFonts w:ascii="Times New Roman" w:eastAsia="Times New Roman" w:hAnsi="Times New Roman" w:cs="Times New Roman"/>
-          <w:color w:val="000000"/>
-          <w:sz w:val="20"/>
-          <w:szCs w:val="20"/>
-        </w:rPr>
-      </w:pPr>
-    </w:p>
-    <w:p>
-      <w:pPr>
-        <w:rPr>
-          <w:rFonts w:ascii="Times New Roman" w:eastAsia="Times New Roman" w:hAnsi="Times New Roman" w:cs="Times New Roman"/>
-          <w:sz w:val="24"/>
-          <w:szCs w:val="24"/>
-        </w:rPr>
-      </w:pPr>
-      <w:r>
-        <w:rPr>
-          <w:rFonts w:ascii="Times New Roman" w:eastAsia="Times New Roman" w:hAnsi="Times New Roman" w:cs="Times New Roman"/>
-          <w:b/>
-          <w:color w:val="000000"/>
-          <w:sz w:val="20"/>
-          <w:szCs w:val="20"/>
-        </w:rPr>
-        <w:t>Podium</w:t>
-      </w:r>
-      <w:r>
-        <w:rPr>
-          <w:rFonts w:ascii="Times New Roman" w:eastAsia="Times New Roman" w:hAnsi="Times New Roman" w:cs="Times New Roman"/>
-          <w:bCs/>
-          <w:color w:val="000000"/>
-          <w:sz w:val="20"/>
-          <w:szCs w:val="20"/>
-        </w:rPr>
-        <w:t>,</w:t>
+        <w:t>Create</w:t>
+      </w:r>
+      <w:r>
+        <w:rPr>
+          <w:rFonts w:ascii="Times New Roman" w:eastAsia="Times New Roman" w:hAnsi="Times New Roman" w:cs="Times New Roman"/>
+          <w:color w:val="000000"/>
+          <w:sz w:val="20"/>
+          <w:szCs w:val="20"/>
+        </w:rPr>
+        <w:t>d</w:t>
+      </w:r>
+      <w:r>
+        <w:rPr>
+          <w:rFonts w:ascii="Times New Roman" w:eastAsia="Times New Roman" w:hAnsi="Times New Roman" w:cs="Times New Roman"/>
+          <w:color w:val="000000"/>
+          <w:sz w:val="20"/>
+          <w:szCs w:val="20"/>
+        </w:rPr>
+        <w:t xml:space="preserve"> and </w:t>
+      </w:r>
+      <w:r>
+        <w:rPr>
+          <w:rFonts w:ascii="Times New Roman" w:eastAsia="Times New Roman" w:hAnsi="Times New Roman" w:cs="Times New Roman"/>
+          <w:color w:val="000000"/>
+          <w:sz w:val="20"/>
+          <w:szCs w:val="20"/>
+        </w:rPr>
+        <w:t>maintained</w:t>
       </w:r>
       <w:r>
         <w:rPr>
@@ -1353,181 +1638,43 @@
           <w:sz w:val="20"/>
           <w:szCs w:val="20"/>
         </w:rPr>
-        <w:t>Boston</w:t>
-      </w:r>
-      <w:r>
-        <w:rPr>
-          <w:rFonts w:ascii="Times New Roman" w:eastAsia="Times New Roman" w:hAnsi="Times New Roman" w:cs="Times New Roman"/>
-          <w:color w:val="000000"/>
-          <w:sz w:val="20"/>
-          <w:szCs w:val="20"/>
-        </w:rPr>
-        <w:t xml:space="preserve">, </w:t>
-      </w:r>
-      <w:r>
-        <w:rPr>
-          <w:rFonts w:ascii="Times New Roman" w:eastAsia="Times New Roman" w:hAnsi="Times New Roman" w:cs="Times New Roman"/>
-          <w:color w:val="000000"/>
-          <w:sz w:val="20"/>
-          <w:szCs w:val="20"/>
-        </w:rPr>
-        <w:t>MA</w:t>
-      </w:r>
-      <w:r>
-        <w:rPr>
-          <w:rFonts w:ascii="Times New Roman" w:eastAsia="Times New Roman" w:hAnsi="Times New Roman" w:cs="Times New Roman"/>
-          <w:color w:val="000000"/>
-          <w:sz w:val="20"/>
-          <w:szCs w:val="20"/>
-        </w:rPr>
-        <w:t xml:space="preserve"> </w:t>
-      </w:r>
-      <w:r>
-        <w:rPr>
-          <w:rFonts w:ascii="Times New Roman" w:eastAsia="Times New Roman" w:hAnsi="Times New Roman" w:cs="Times New Roman"/>
-          <w:color w:val="000000"/>
-          <w:sz w:val="20"/>
-          <w:szCs w:val="20"/>
-        </w:rPr>
-        <w:tab/>
-      </w:r>
-      <w:r>
-        <w:rPr>
-          <w:rFonts w:ascii="Times New Roman" w:eastAsia="Times New Roman" w:hAnsi="Times New Roman" w:cs="Times New Roman"/>
-          <w:color w:val="000000"/>
-          <w:sz w:val="20"/>
-          <w:szCs w:val="20"/>
-        </w:rPr>
-        <w:tab/>
-      </w:r>
-      <w:r>
-        <w:rPr>
-          <w:rFonts w:ascii="Times New Roman" w:eastAsia="Times New Roman" w:hAnsi="Times New Roman" w:cs="Times New Roman"/>
-          <w:color w:val="000000"/>
-          <w:sz w:val="20"/>
-          <w:szCs w:val="20"/>
-        </w:rPr>
-        <w:tab/>
-      </w:r>
-      <w:r>
-        <w:rPr>
-          <w:rFonts w:ascii="Times New Roman" w:eastAsia="Times New Roman" w:hAnsi="Times New Roman" w:cs="Times New Roman"/>
-          <w:color w:val="000000"/>
-          <w:sz w:val="20"/>
-          <w:szCs w:val="20"/>
-        </w:rPr>
-        <w:tab/>
-      </w:r>
-      <w:r>
-        <w:rPr>
-          <w:rFonts w:ascii="Times New Roman" w:eastAsia="Times New Roman" w:hAnsi="Times New Roman" w:cs="Times New Roman"/>
-          <w:color w:val="000000"/>
-          <w:sz w:val="20"/>
-          <w:szCs w:val="20"/>
-        </w:rPr>
-        <w:tab/>
-      </w:r>
-      <w:r>
-        <w:rPr>
-          <w:rFonts w:ascii="Times New Roman" w:eastAsia="Times New Roman" w:hAnsi="Times New Roman" w:cs="Times New Roman"/>
-          <w:color w:val="000000"/>
-          <w:sz w:val="20"/>
-          <w:szCs w:val="20"/>
-        </w:rPr>
-        <w:tab/>
-      </w:r>
-      <w:r>
-        <w:rPr>
-          <w:rFonts w:ascii="Times New Roman" w:eastAsia="Times New Roman" w:hAnsi="Times New Roman" w:cs="Times New Roman"/>
-          <w:color w:val="000000"/>
-          <w:sz w:val="20"/>
-          <w:szCs w:val="20"/>
-        </w:rPr>
-        <w:tab/>
-        <w:t xml:space="preserve">          </w:t>
-      </w:r>
-      <w:r>
-        <w:rPr>
-          <w:rFonts w:ascii="Times New Roman" w:eastAsia="Times New Roman" w:hAnsi="Times New Roman" w:cs="Times New Roman"/>
-          <w:color w:val="000000"/>
-          <w:sz w:val="20"/>
-          <w:szCs w:val="20"/>
-        </w:rPr>
-        <w:t>October 2022</w:t>
-      </w:r>
-      <w:r>
-        <w:rPr>
-          <w:rFonts w:ascii="Times New Roman" w:eastAsia="Times New Roman" w:hAnsi="Times New Roman" w:cs="Times New Roman"/>
-          <w:color w:val="000000"/>
-          <w:sz w:val="20"/>
-          <w:szCs w:val="20"/>
-        </w:rPr>
-        <w:t xml:space="preserve"> </w:t>
-      </w:r>
-      <w:r>
-        <w:rPr>
-          <w:rFonts w:ascii="Times New Roman" w:eastAsia="Times New Roman" w:hAnsi="Times New Roman" w:cs="Times New Roman"/>
-          <w:color w:val="000000"/>
-          <w:sz w:val="20"/>
-          <w:szCs w:val="20"/>
-        </w:rPr>
-        <w:t>–</w:t>
-      </w:r>
-      <w:r>
-        <w:rPr>
-          <w:rFonts w:ascii="Times New Roman" w:eastAsia="Times New Roman" w:hAnsi="Times New Roman" w:cs="Times New Roman"/>
-          <w:color w:val="000000"/>
-          <w:sz w:val="20"/>
-          <w:szCs w:val="20"/>
-        </w:rPr>
-        <w:t xml:space="preserve"> </w:t>
-      </w:r>
-      <w:r>
-        <w:rPr>
-          <w:rFonts w:ascii="Times New Roman" w:eastAsia="Times New Roman" w:hAnsi="Times New Roman" w:cs="Times New Roman"/>
-          <w:color w:val="000000"/>
-          <w:sz w:val="20"/>
-          <w:szCs w:val="20"/>
-        </w:rPr>
-        <w:t xml:space="preserve">January </w:t>
-      </w:r>
-      <w:r>
-        <w:rPr>
-          <w:rFonts w:ascii="Times New Roman" w:eastAsia="Times New Roman" w:hAnsi="Times New Roman" w:cs="Times New Roman"/>
-          <w:color w:val="000000"/>
-          <w:sz w:val="20"/>
-          <w:szCs w:val="20"/>
-        </w:rPr>
-        <w:t>202</w:t>
-      </w:r>
-      <w:r>
-        <w:rPr>
-          <w:rFonts w:ascii="Times New Roman" w:eastAsia="Times New Roman" w:hAnsi="Times New Roman" w:cs="Times New Roman"/>
-          <w:color w:val="000000"/>
-          <w:sz w:val="20"/>
-          <w:szCs w:val="20"/>
-        </w:rPr>
-        <w:t>3</w:t>
-      </w:r>
-    </w:p>
-    <w:p>
-      <w:pPr>
-        <w:rPr>
-          <w:rFonts w:ascii="Times New Roman" w:eastAsia="Times New Roman" w:hAnsi="Times New Roman" w:cs="Times New Roman"/>
-          <w:i/>
-          <w:sz w:val="24"/>
-          <w:szCs w:val="24"/>
-        </w:rPr>
-      </w:pPr>
-      <w:r>
-        <w:rPr>
-          <w:rFonts w:ascii="Times New Roman" w:eastAsia="Times New Roman" w:hAnsi="Times New Roman" w:cs="Times New Roman"/>
-          <w:i/>
-          <w:color w:val="000000"/>
-          <w:sz w:val="20"/>
-          <w:szCs w:val="20"/>
-        </w:rPr>
-        <w:t>Data Analyst</w:t>
+        <w:t>1</w:t>
+      </w:r>
+      <w:r>
+        <w:rPr>
+          <w:rFonts w:ascii="Times New Roman" w:eastAsia="Times New Roman" w:hAnsi="Times New Roman" w:cs="Times New Roman"/>
+          <w:color w:val="000000"/>
+          <w:sz w:val="20"/>
+          <w:szCs w:val="20"/>
+        </w:rPr>
+        <w:t>0</w:t>
+      </w:r>
+      <w:r>
+        <w:rPr>
+          <w:rFonts w:ascii="Times New Roman" w:eastAsia="Times New Roman" w:hAnsi="Times New Roman" w:cs="Times New Roman"/>
+          <w:color w:val="000000"/>
+          <w:sz w:val="20"/>
+          <w:szCs w:val="20"/>
+        </w:rPr>
+        <w:t xml:space="preserve">+ </w:t>
+      </w:r>
+      <w:r>
+        <w:rPr>
+          <w:rFonts w:ascii="Times New Roman" w:eastAsia="Times New Roman" w:hAnsi="Times New Roman" w:cs="Times New Roman"/>
+          <w:color w:val="000000"/>
+          <w:sz w:val="20"/>
+          <w:szCs w:val="20"/>
+        </w:rPr>
+        <w:t>KPI dashboards for stakeholders, utilizing Python, SQL, and Mode Analytics</w:t>
+      </w:r>
+      <w:r>
+        <w:rPr>
+          <w:rFonts w:ascii="Times New Roman" w:eastAsia="Times New Roman" w:hAnsi="Times New Roman" w:cs="Times New Roman"/>
+          <w:color w:val="000000"/>
+          <w:sz w:val="20"/>
+          <w:szCs w:val="20"/>
+        </w:rPr>
+        <w:t>.</w:t>
       </w:r>
     </w:p>
     <w:p>
@@ -1558,16 +1705,301 @@
           <w:sz w:val="20"/>
           <w:szCs w:val="20"/>
         </w:rPr>
-        <w:t>Developed automated SQL and Tableau reporting frameworks, enabling real-time insights into marketing funnel performance and precise channel attributio</w:t>
-      </w:r>
-      <w:r>
-        <w:rPr>
-          <w:rFonts w:ascii="Times New Roman" w:eastAsia="Times New Roman" w:hAnsi="Times New Roman" w:cs="Times New Roman"/>
-          <w:color w:val="000000"/>
-          <w:sz w:val="20"/>
-          <w:szCs w:val="20"/>
-        </w:rPr>
-        <w:t>n</w:t>
+        <w:t xml:space="preserve">Evaluated Customer Success advertising </w:t>
+      </w:r>
+      <w:r>
+        <w:rPr>
+          <w:rFonts w:ascii="Times New Roman" w:eastAsia="Times New Roman" w:hAnsi="Times New Roman" w:cs="Times New Roman"/>
+          <w:color w:val="000000"/>
+          <w:sz w:val="20"/>
+          <w:szCs w:val="20"/>
+        </w:rPr>
+        <w:t>initiatives and</w:t>
+      </w:r>
+      <w:r>
+        <w:rPr>
+          <w:rFonts w:ascii="Times New Roman" w:eastAsia="Times New Roman" w:hAnsi="Times New Roman" w:cs="Times New Roman"/>
+          <w:color w:val="000000"/>
+          <w:sz w:val="20"/>
+          <w:szCs w:val="20"/>
+        </w:rPr>
+        <w:t xml:space="preserve"> provided strategic suggestions leading to a </w:t>
+      </w:r>
+      <w:r>
+        <w:rPr>
+          <w:rFonts w:ascii="Times New Roman" w:eastAsia="Times New Roman" w:hAnsi="Times New Roman" w:cs="Times New Roman"/>
+          <w:color w:val="000000"/>
+          <w:sz w:val="20"/>
+          <w:szCs w:val="20"/>
+        </w:rPr>
+        <w:t>20</w:t>
+      </w:r>
+      <w:r>
+        <w:rPr>
+          <w:rFonts w:ascii="Times New Roman" w:eastAsia="Times New Roman" w:hAnsi="Times New Roman" w:cs="Times New Roman"/>
+          <w:color w:val="000000"/>
+          <w:sz w:val="20"/>
+          <w:szCs w:val="20"/>
+        </w:rPr>
+        <w:t>% uplift in click-through rate and 5% enhancement in customer product engagemen</w:t>
+      </w:r>
+      <w:r>
+        <w:rPr>
+          <w:rFonts w:ascii="Times New Roman" w:eastAsia="Times New Roman" w:hAnsi="Times New Roman" w:cs="Times New Roman"/>
+          <w:color w:val="000000"/>
+          <w:sz w:val="20"/>
+          <w:szCs w:val="20"/>
+        </w:rPr>
+        <w:t>t</w:t>
+      </w:r>
+      <w:r>
+        <w:rPr>
+          <w:rFonts w:ascii="Times New Roman" w:eastAsia="Times New Roman" w:hAnsi="Times New Roman" w:cs="Times New Roman"/>
+          <w:color w:val="000000"/>
+          <w:sz w:val="20"/>
+          <w:szCs w:val="20"/>
+        </w:rPr>
+        <w:t>.</w:t>
+      </w:r>
+    </w:p>
+    <w:p>
+      <w:pPr>
+        <w:pStyle w:val="ListParagraph"/>
+        <w:pBdr>
+          <w:top w:val="nil"/>
+          <w:left w:val="nil"/>
+          <w:bottom w:val="nil"/>
+          <w:right w:val="nil"/>
+          <w:between w:val="nil"/>
+        </w:pBdr>
+        <w:ind w:left="360" w:firstLine="0"/>
+        <w:rPr>
+          <w:rFonts w:ascii="Times New Roman" w:eastAsia="Times New Roman" w:hAnsi="Times New Roman" w:cs="Times New Roman"/>
+          <w:color w:val="000000"/>
+          <w:sz w:val="20"/>
+          <w:szCs w:val="20"/>
+        </w:rPr>
+      </w:pPr>
+    </w:p>
+    <w:p>
+      <w:pPr>
+        <w:rPr>
+          <w:rFonts w:ascii="Times New Roman" w:eastAsia="Times New Roman" w:hAnsi="Times New Roman" w:cs="Times New Roman"/>
+          <w:sz w:val="24"/>
+          <w:szCs w:val="24"/>
+        </w:rPr>
+      </w:pPr>
+      <w:r>
+        <w:rPr>
+          <w:rFonts w:ascii="Times New Roman" w:eastAsia="Times New Roman" w:hAnsi="Times New Roman" w:cs="Times New Roman"/>
+          <w:b/>
+          <w:color w:val="000000"/>
+          <w:sz w:val="20"/>
+          <w:szCs w:val="20"/>
+        </w:rPr>
+        <w:t>Podium</w:t>
+      </w:r>
+      <w:r>
+        <w:rPr>
+          <w:rFonts w:ascii="Times New Roman" w:eastAsia="Times New Roman" w:hAnsi="Times New Roman" w:cs="Times New Roman"/>
+          <w:bCs/>
+          <w:color w:val="000000"/>
+          <w:sz w:val="20"/>
+          <w:szCs w:val="20"/>
+        </w:rPr>
+        <w:t>,</w:t>
+      </w:r>
+      <w:r>
+        <w:rPr>
+          <w:rFonts w:ascii="Times New Roman" w:eastAsia="Times New Roman" w:hAnsi="Times New Roman" w:cs="Times New Roman"/>
+          <w:color w:val="000000"/>
+          <w:sz w:val="20"/>
+          <w:szCs w:val="20"/>
+        </w:rPr>
+        <w:t xml:space="preserve"> </w:t>
+      </w:r>
+      <w:r>
+        <w:rPr>
+          <w:rFonts w:ascii="Times New Roman" w:eastAsia="Times New Roman" w:hAnsi="Times New Roman" w:cs="Times New Roman"/>
+          <w:color w:val="000000"/>
+          <w:sz w:val="20"/>
+          <w:szCs w:val="20"/>
+        </w:rPr>
+        <w:t>Boston</w:t>
+      </w:r>
+      <w:r>
+        <w:rPr>
+          <w:rFonts w:ascii="Times New Roman" w:eastAsia="Times New Roman" w:hAnsi="Times New Roman" w:cs="Times New Roman"/>
+          <w:color w:val="000000"/>
+          <w:sz w:val="20"/>
+          <w:szCs w:val="20"/>
+        </w:rPr>
+        <w:t xml:space="preserve">, </w:t>
+      </w:r>
+      <w:r>
+        <w:rPr>
+          <w:rFonts w:ascii="Times New Roman" w:eastAsia="Times New Roman" w:hAnsi="Times New Roman" w:cs="Times New Roman"/>
+          <w:color w:val="000000"/>
+          <w:sz w:val="20"/>
+          <w:szCs w:val="20"/>
+        </w:rPr>
+        <w:t>MA</w:t>
+      </w:r>
+      <w:r>
+        <w:rPr>
+          <w:rFonts w:ascii="Times New Roman" w:eastAsia="Times New Roman" w:hAnsi="Times New Roman" w:cs="Times New Roman"/>
+          <w:color w:val="000000"/>
+          <w:sz w:val="20"/>
+          <w:szCs w:val="20"/>
+        </w:rPr>
+        <w:t xml:space="preserve"> </w:t>
+      </w:r>
+      <w:r>
+        <w:rPr>
+          <w:rFonts w:ascii="Times New Roman" w:eastAsia="Times New Roman" w:hAnsi="Times New Roman" w:cs="Times New Roman"/>
+          <w:color w:val="000000"/>
+          <w:sz w:val="20"/>
+          <w:szCs w:val="20"/>
+        </w:rPr>
+        <w:tab/>
+      </w:r>
+      <w:r>
+        <w:rPr>
+          <w:rFonts w:ascii="Times New Roman" w:eastAsia="Times New Roman" w:hAnsi="Times New Roman" w:cs="Times New Roman"/>
+          <w:color w:val="000000"/>
+          <w:sz w:val="20"/>
+          <w:szCs w:val="20"/>
+        </w:rPr>
+        <w:tab/>
+      </w:r>
+      <w:r>
+        <w:rPr>
+          <w:rFonts w:ascii="Times New Roman" w:eastAsia="Times New Roman" w:hAnsi="Times New Roman" w:cs="Times New Roman"/>
+          <w:color w:val="000000"/>
+          <w:sz w:val="20"/>
+          <w:szCs w:val="20"/>
+        </w:rPr>
+        <w:tab/>
+      </w:r>
+      <w:r>
+        <w:rPr>
+          <w:rFonts w:ascii="Times New Roman" w:eastAsia="Times New Roman" w:hAnsi="Times New Roman" w:cs="Times New Roman"/>
+          <w:color w:val="000000"/>
+          <w:sz w:val="20"/>
+          <w:szCs w:val="20"/>
+        </w:rPr>
+        <w:tab/>
+      </w:r>
+      <w:r>
+        <w:rPr>
+          <w:rFonts w:ascii="Times New Roman" w:eastAsia="Times New Roman" w:hAnsi="Times New Roman" w:cs="Times New Roman"/>
+          <w:color w:val="000000"/>
+          <w:sz w:val="20"/>
+          <w:szCs w:val="20"/>
+        </w:rPr>
+        <w:tab/>
+      </w:r>
+      <w:r>
+        <w:rPr>
+          <w:rFonts w:ascii="Times New Roman" w:eastAsia="Times New Roman" w:hAnsi="Times New Roman" w:cs="Times New Roman"/>
+          <w:color w:val="000000"/>
+          <w:sz w:val="20"/>
+          <w:szCs w:val="20"/>
+        </w:rPr>
+        <w:tab/>
+      </w:r>
+      <w:r>
+        <w:rPr>
+          <w:rFonts w:ascii="Times New Roman" w:eastAsia="Times New Roman" w:hAnsi="Times New Roman" w:cs="Times New Roman"/>
+          <w:color w:val="000000"/>
+          <w:sz w:val="20"/>
+          <w:szCs w:val="20"/>
+        </w:rPr>
+        <w:tab/>
+        <w:t xml:space="preserve">          </w:t>
+      </w:r>
+      <w:r>
+        <w:rPr>
+          <w:rFonts w:ascii="Times New Roman" w:eastAsia="Times New Roman" w:hAnsi="Times New Roman" w:cs="Times New Roman"/>
+          <w:color w:val="000000"/>
+          <w:sz w:val="20"/>
+          <w:szCs w:val="20"/>
+        </w:rPr>
+        <w:t>October 2022</w:t>
+      </w:r>
+      <w:r>
+        <w:rPr>
+          <w:rFonts w:ascii="Times New Roman" w:eastAsia="Times New Roman" w:hAnsi="Times New Roman" w:cs="Times New Roman"/>
+          <w:color w:val="000000"/>
+          <w:sz w:val="20"/>
+          <w:szCs w:val="20"/>
+        </w:rPr>
+        <w:t xml:space="preserve"> </w:t>
+      </w:r>
+      <w:r>
+        <w:rPr>
+          <w:rFonts w:ascii="Times New Roman" w:eastAsia="Times New Roman" w:hAnsi="Times New Roman" w:cs="Times New Roman"/>
+          <w:color w:val="000000"/>
+          <w:sz w:val="20"/>
+          <w:szCs w:val="20"/>
+        </w:rPr>
+        <w:t>–</w:t>
+      </w:r>
+      <w:r>
+        <w:rPr>
+          <w:rFonts w:ascii="Times New Roman" w:eastAsia="Times New Roman" w:hAnsi="Times New Roman" w:cs="Times New Roman"/>
+          <w:color w:val="000000"/>
+          <w:sz w:val="20"/>
+          <w:szCs w:val="20"/>
+        </w:rPr>
+        <w:t xml:space="preserve"> </w:t>
+      </w:r>
+      <w:r>
+        <w:rPr>
+          <w:rFonts w:ascii="Times New Roman" w:eastAsia="Times New Roman" w:hAnsi="Times New Roman" w:cs="Times New Roman"/>
+          <w:color w:val="000000"/>
+          <w:sz w:val="20"/>
+          <w:szCs w:val="20"/>
+        </w:rPr>
+        <w:t xml:space="preserve">January </w:t>
+      </w:r>
+      <w:r>
+        <w:rPr>
+          <w:rFonts w:ascii="Times New Roman" w:eastAsia="Times New Roman" w:hAnsi="Times New Roman" w:cs="Times New Roman"/>
+          <w:color w:val="000000"/>
+          <w:sz w:val="20"/>
+          <w:szCs w:val="20"/>
+        </w:rPr>
+        <w:t>202</w:t>
+      </w:r>
+      <w:r>
+        <w:rPr>
+          <w:rFonts w:ascii="Times New Roman" w:eastAsia="Times New Roman" w:hAnsi="Times New Roman" w:cs="Times New Roman"/>
+          <w:color w:val="000000"/>
+          <w:sz w:val="20"/>
+          <w:szCs w:val="20"/>
+        </w:rPr>
+        <w:t>3</w:t>
+      </w:r>
+    </w:p>
+    <w:p>
+      <w:pPr>
+        <w:rPr>
+          <w:rFonts w:ascii="Times New Roman" w:eastAsia="Times New Roman" w:hAnsi="Times New Roman" w:cs="Times New Roman"/>
+          <w:i/>
+          <w:sz w:val="24"/>
+          <w:szCs w:val="24"/>
+        </w:rPr>
+      </w:pPr>
+      <w:r>
+        <w:rPr>
+          <w:rFonts w:ascii="Times New Roman" w:eastAsia="Times New Roman" w:hAnsi="Times New Roman" w:cs="Times New Roman"/>
+          <w:i/>
+          <w:color w:val="000000"/>
+          <w:sz w:val="20"/>
+          <w:szCs w:val="20"/>
+        </w:rPr>
+        <w:t>Data Analyst</w:t>
       </w:r>
     </w:p>
     <w:p>
@@ -1598,7 +2030,43 @@
           <w:sz w:val="20"/>
           <w:szCs w:val="20"/>
         </w:rPr>
-        <w:t>Fostered collaboration with stakeholders to develop data and reporting frameworks using SQL and Tableau. This enabled the delivery of real-time, automated insights into marketing funnel and campaign metrics, facilitating precise attribution to marketing channels</w:t>
+        <w:t xml:space="preserve">Partnered </w:t>
+      </w:r>
+      <w:r>
+        <w:rPr>
+          <w:rFonts w:ascii="Times New Roman" w:eastAsia="Times New Roman" w:hAnsi="Times New Roman" w:cs="Times New Roman"/>
+          <w:color w:val="000000"/>
+          <w:sz w:val="20"/>
+          <w:szCs w:val="20"/>
+        </w:rPr>
+        <w:t xml:space="preserve">with stakeholders to </w:t>
+      </w:r>
+      <w:r>
+        <w:rPr>
+          <w:rFonts w:ascii="Times New Roman" w:eastAsia="Times New Roman" w:hAnsi="Times New Roman" w:cs="Times New Roman"/>
+          <w:color w:val="000000"/>
+          <w:sz w:val="20"/>
+          <w:szCs w:val="20"/>
+        </w:rPr>
+        <w:t>build</w:t>
+      </w:r>
+      <w:r>
+        <w:rPr>
+          <w:rFonts w:ascii="Times New Roman" w:eastAsia="Times New Roman" w:hAnsi="Times New Roman" w:cs="Times New Roman"/>
+          <w:color w:val="000000"/>
+          <w:sz w:val="20"/>
+          <w:szCs w:val="20"/>
+        </w:rPr>
+        <w:t xml:space="preserve"> data and reporting frameworks using SQL and Tableau. This enabled the delivery of real-time, automated insights into marketing funnel and campaign metrics, facilitating precise attribution to marketing channels</w:t>
+      </w:r>
+      <w:r>
+        <w:rPr>
+          <w:rFonts w:ascii="Times New Roman" w:eastAsia="Times New Roman" w:hAnsi="Times New Roman" w:cs="Times New Roman"/>
+          <w:color w:val="000000"/>
+          <w:sz w:val="20"/>
+          <w:szCs w:val="20"/>
+        </w:rPr>
+        <w:t>.</w:t>
       </w:r>
     </w:p>
     <w:p>
@@ -1649,6 +2117,15 @@
         </w:rPr>
         <w:t>s</w:t>
       </w:r>
+      <w:r>
+        <w:rPr>
+          <w:rFonts w:ascii="Times New Roman" w:eastAsia="Times New Roman" w:hAnsi="Times New Roman" w:cs="Times New Roman"/>
+          <w:color w:val="000000"/>
+          <w:sz w:val="20"/>
+          <w:szCs w:val="20"/>
+        </w:rPr>
+        <w:t>.</w:t>
+      </w:r>
     </w:p>
     <w:p>
       <w:pPr>
@@ -1842,6 +2319,7 @@
           <w:sz w:val="20"/>
           <w:szCs w:val="20"/>
         </w:rPr>
+        <w:lastRenderedPageBreak/>
         <w:t>Marketing Insights Analyst</w:t>
       </w:r>
     </w:p>
@@ -1885,6 +2363,15 @@
         </w:rPr>
         <w:t>y</w:t>
       </w:r>
+      <w:r>
+        <w:rPr>
+          <w:rFonts w:ascii="Times New Roman" w:eastAsia="Times New Roman" w:hAnsi="Times New Roman" w:cs="Times New Roman"/>
+          <w:color w:val="000000"/>
+          <w:sz w:val="20"/>
+          <w:szCs w:val="20"/>
+        </w:rPr>
+        <w:t>.</w:t>
+      </w:r>
     </w:p>
     <w:p>
       <w:pPr>
@@ -1956,7 +2443,37 @@
           <w:sz w:val="20"/>
           <w:szCs w:val="20"/>
         </w:rPr>
-        <w:t>sentiment surrounding current topics of interest, this provided supplemental information for PR content</w:t>
+        <w:t>sentiment surrounding current topics of interest</w:t>
+      </w:r>
+      <w:r>
+        <w:rPr>
+          <w:rFonts w:ascii="Times New Roman" w:hAnsi="Times New Roman" w:cs="Times New Roman"/>
+          <w:bCs/>
+          <w:color w:val="000000"/>
+          <w:sz w:val="20"/>
+          <w:szCs w:val="20"/>
+        </w:rPr>
+        <w:t>;</w:t>
+      </w:r>
+      <w:r>
+        <w:rPr>
+          <w:rFonts w:ascii="Times New Roman" w:hAnsi="Times New Roman" w:cs="Times New Roman"/>
+          <w:bCs/>
+          <w:color w:val="000000"/>
+          <w:sz w:val="20"/>
+          <w:szCs w:val="20"/>
+        </w:rPr>
+        <w:t xml:space="preserve"> this provided supplemental information for PR content</w:t>
+      </w:r>
+      <w:r>
+        <w:rPr>
+          <w:rFonts w:ascii="Times New Roman" w:hAnsi="Times New Roman" w:cs="Times New Roman"/>
+          <w:bCs/>
+          <w:color w:val="000000"/>
+          <w:sz w:val="20"/>
+          <w:szCs w:val="20"/>
+        </w:rPr>
+        <w:t>.</w:t>
       </w:r>
     </w:p>
     <w:p>
@@ -1988,7 +2505,6 @@
           <w:sz w:val="20"/>
           <w:szCs w:val="20"/>
         </w:rPr>
-        <w:lastRenderedPageBreak/>
         <w:t xml:space="preserve">Analyzed consumer data using </w:t>
       </w:r>
       <w:proofErr w:type="spellStart"/>
@@ -2019,6 +2535,15 @@
           <w:szCs w:val="20"/>
         </w:rPr>
         <w:t>s</w:t>
+      </w:r>
+      <w:r>
+        <w:rPr>
+          <w:rFonts w:ascii="Times New Roman" w:eastAsia="Times New Roman" w:hAnsi="Times New Roman" w:cs="Times New Roman"/>
+          <w:color w:val="000000"/>
+          <w:sz w:val="20"/>
+          <w:szCs w:val="20"/>
+        </w:rPr>
+        <w:t>.</w:t>
       </w:r>
     </w:p>
     <w:p>
@@ -2168,7 +2693,7 @@
           <w:sz w:val="20"/>
           <w:szCs w:val="20"/>
         </w:rPr>
-        <w:t>Act</w:t>
+        <w:t xml:space="preserve">Served as a lead </w:t>
       </w:r>
       <w:r>
         <w:rPr>
@@ -2178,7 +2703,7 @@
           <w:sz w:val="20"/>
           <w:szCs w:val="20"/>
         </w:rPr>
-        <w:t>ed</w:t>
+        <w:t>analyst to help build</w:t>
       </w:r>
       <w:r>
         <w:rPr>
@@ -2188,7 +2713,7 @@
           <w:sz w:val="20"/>
           <w:szCs w:val="20"/>
         </w:rPr>
-        <w:t xml:space="preserve"> as a leading analyst to help build</w:t>
+        <w:t xml:space="preserve"> </w:t>
       </w:r>
       <w:r>
         <w:rPr>
@@ -2198,6 +2723,36 @@
           <w:sz w:val="20"/>
           <w:szCs w:val="20"/>
         </w:rPr>
+        <w:t>more effective and efficient pharmacy market</w:t>
+      </w:r>
+      <w:r>
+        <w:rPr>
+          <w:rFonts w:ascii="Times New Roman" w:eastAsia="Times New Roman" w:hAnsi="Times New Roman" w:cs="Times New Roman"/>
+          <w:bCs/>
+          <w:color w:val="000000"/>
+          <w:sz w:val="20"/>
+          <w:szCs w:val="20"/>
+        </w:rPr>
+        <w:t>s for clients</w:t>
+      </w:r>
+      <w:r>
+        <w:rPr>
+          <w:rFonts w:ascii="Times New Roman" w:eastAsia="Times New Roman" w:hAnsi="Times New Roman" w:cs="Times New Roman"/>
+          <w:bCs/>
+          <w:color w:val="000000"/>
+          <w:sz w:val="20"/>
+          <w:szCs w:val="20"/>
+        </w:rPr>
+        <w:t xml:space="preserve"> by performing volume and cost modeling on claims data to ensure PBMs are meeting</w:t>
+      </w:r>
+      <w:r>
+        <w:rPr>
+          <w:rFonts w:ascii="Times New Roman" w:eastAsia="Times New Roman" w:hAnsi="Times New Roman" w:cs="Times New Roman"/>
+          <w:bCs/>
+          <w:color w:val="000000"/>
+          <w:sz w:val="20"/>
+          <w:szCs w:val="20"/>
+        </w:rPr>
         <w:t xml:space="preserve"> </w:t>
       </w:r>
       <w:r>
@@ -2208,7 +2763,7 @@
           <w:sz w:val="20"/>
           <w:szCs w:val="20"/>
         </w:rPr>
-        <w:t>more effective and efficient pharmacy market</w:t>
+        <w:t xml:space="preserve">contractual obligations </w:t>
       </w:r>
       <w:r>
         <w:rPr>
@@ -2218,7 +2773,7 @@
           <w:sz w:val="20"/>
           <w:szCs w:val="20"/>
         </w:rPr>
-        <w:t>s for clients</w:t>
+        <w:t>to clients</w:t>
       </w:r>
       <w:r>
         <w:rPr>
@@ -2228,47 +2783,7 @@
           <w:sz w:val="20"/>
           <w:szCs w:val="20"/>
         </w:rPr>
-        <w:t xml:space="preserve"> by performing volume and cost modeling on claims data to ensure PBMs are meeting</w:t>
-      </w:r>
-      <w:r>
-        <w:rPr>
-          <w:rFonts w:ascii="Times New Roman" w:eastAsia="Times New Roman" w:hAnsi="Times New Roman" w:cs="Times New Roman"/>
-          <w:bCs/>
-          <w:color w:val="000000"/>
-          <w:sz w:val="20"/>
-          <w:szCs w:val="20"/>
-        </w:rPr>
-        <w:t xml:space="preserve"> </w:t>
-      </w:r>
-      <w:r>
-        <w:rPr>
-          <w:rFonts w:ascii="Times New Roman" w:eastAsia="Times New Roman" w:hAnsi="Times New Roman" w:cs="Times New Roman"/>
-          <w:bCs/>
-          <w:color w:val="000000"/>
-          <w:sz w:val="20"/>
-          <w:szCs w:val="20"/>
-        </w:rPr>
-        <w:t xml:space="preserve">contractual obligations </w:t>
-      </w:r>
-      <w:r>
-        <w:rPr>
-          <w:rFonts w:ascii="Times New Roman" w:eastAsia="Times New Roman" w:hAnsi="Times New Roman" w:cs="Times New Roman"/>
-          <w:bCs/>
-          <w:color w:val="000000"/>
-          <w:sz w:val="20"/>
-          <w:szCs w:val="20"/>
-        </w:rPr>
-        <w:t>to clients</w:t>
-      </w:r>
-      <w:r>
-        <w:rPr>
-          <w:rFonts w:ascii="Times New Roman" w:eastAsia="Times New Roman" w:hAnsi="Times New Roman" w:cs="Times New Roman"/>
-          <w:bCs/>
-          <w:color w:val="000000"/>
-          <w:sz w:val="20"/>
-          <w:szCs w:val="20"/>
-        </w:rPr>
-        <w:t xml:space="preserve"> </w:t>
+        <w:t>.</w:t>
       </w:r>
     </w:p>
     <w:p>
@@ -2300,7 +2815,43 @@
           <w:sz w:val="20"/>
           <w:szCs w:val="20"/>
         </w:rPr>
-        <w:t>Worked with a team of four to build out a process automation tool using Alteryx and Python that reduced report delivery time to clients by 15%</w:t>
+        <w:t>Collaborated</w:t>
+      </w:r>
+      <w:r>
+        <w:rPr>
+          <w:rFonts w:ascii="Times New Roman" w:eastAsia="Times New Roman" w:hAnsi="Times New Roman" w:cs="Times New Roman"/>
+          <w:color w:val="000000"/>
+          <w:sz w:val="20"/>
+          <w:szCs w:val="20"/>
+        </w:rPr>
+        <w:t xml:space="preserve"> with a team of four to </w:t>
+      </w:r>
+      <w:r>
+        <w:rPr>
+          <w:rFonts w:ascii="Times New Roman" w:eastAsia="Times New Roman" w:hAnsi="Times New Roman" w:cs="Times New Roman"/>
+          <w:color w:val="000000"/>
+          <w:sz w:val="20"/>
+          <w:szCs w:val="20"/>
+        </w:rPr>
+        <w:t xml:space="preserve">develop </w:t>
+      </w:r>
+      <w:r>
+        <w:rPr>
+          <w:rFonts w:ascii="Times New Roman" w:eastAsia="Times New Roman" w:hAnsi="Times New Roman" w:cs="Times New Roman"/>
+          <w:color w:val="000000"/>
+          <w:sz w:val="20"/>
+          <w:szCs w:val="20"/>
+        </w:rPr>
+        <w:t>a process automation tool using Alteryx and Python that reduced report delivery time to clients by 15%</w:t>
+      </w:r>
+      <w:r>
+        <w:rPr>
+          <w:rFonts w:ascii="Times New Roman" w:eastAsia="Times New Roman" w:hAnsi="Times New Roman" w:cs="Times New Roman"/>
+          <w:color w:val="000000"/>
+          <w:sz w:val="20"/>
+          <w:szCs w:val="20"/>
+        </w:rPr>
+        <w:t>.</w:t>
       </w:r>
     </w:p>
     <w:p>
@@ -2333,6 +2884,15 @@
           <w:szCs w:val="20"/>
         </w:rPr>
         <w:t>Utilized SQL, Python and Excel to perform ad hoc analyses on pharmaceutical claims datasets that improved retention rate of high touch clients by 10%</w:t>
+      </w:r>
+      <w:r>
+        <w:rPr>
+          <w:rFonts w:ascii="Times New Roman" w:eastAsia="Times New Roman" w:hAnsi="Times New Roman" w:cs="Times New Roman"/>
+          <w:color w:val="000000"/>
+          <w:sz w:val="20"/>
+          <w:szCs w:val="20"/>
+        </w:rPr>
+        <w:t>.</w:t>
       </w:r>
     </w:p>
     <w:p>
@@ -2469,7 +3029,7 @@
 </file>
 
 <file path=word/endnotes.xml><?xml version="1.0" encoding="utf-8"?>
-<w:endnotes xmlns:wpc="http://schemas.microsoft.com/office/word/2010/wordprocessingCanvas" xmlns:cx="http://schemas.microsoft.com/office/drawing/2014/chartex" xmlns:cx1="http://schemas.microsoft.com/office/drawing/2015/9/8/chartex" xmlns:cx2="http://schemas.microsoft.com/office/drawing/2015/10/21/chartex" xmlns:cx3="http://schemas.microsoft.com/office/drawing/2016/5/9/chartex" xmlns:cx4="http://schemas.microsoft.com/office/drawing/2016/5/10/chartex" xmlns:cx5="http://schemas.microsoft.com/office/drawing/2016/5/11/chartex" xmlns:cx6="http://schemas.microsoft.com/office/drawing/2016/5/12/chartex" xmlns:cx7="http://schemas.microsoft.com/office/drawing/2016/5/13/chartex" xmlns:cx8="http://schemas.microsoft.com/office/drawing/2016/5/14/chartex" xmlns:mc="http://schemas.openxmlformats.org/markup-compatibility/2006" xmlns:aink="http://schemas.microsoft.com/office/drawing/2016/ink" xmlns:am3d="http://schemas.microsoft.com/office/drawing/2017/model3d" xmlns:o="urn:schemas-microsoft-com:office:office" xmlns:oel="http://schemas.microsoft.com/office/2019/extlst" xmlns:r="http://schemas.openxmlformats.org/officeDocument/2006/relationships" xmlns:m="http://schemas.openxmlformats.org/officeDocument/2006/math" xmlns:v="urn:schemas-microsoft-com:vml" xmlns:wp14="http://schemas.microsoft.com/office/word/2010/wordprocessingDrawing" xmlns:wp="http://schemas.openxmlformats.org/drawingml/2006/wordprocessingDrawing" xmlns:w10="urn:schemas-microsoft-com:office:word" xmlns:w="http://schemas.openxmlformats.org/wordprocessingml/2006/main" xmlns:w14="http://schemas.microsoft.com/office/word/2010/wordml" xmlns:w15="http://schemas.microsoft.com/office/word/2012/wordml" xmlns:w16cex="http://schemas.microsoft.com/office/word/2018/wordml/cex" xmlns:w16cid="http://schemas.microsoft.com/office/word/2016/wordml/cid" xmlns:w16="http://schemas.microsoft.com/office/word/2018/wordml" xmlns:w16du="http://schemas.microsoft.com/office/word/2023/wordml/word16du" xmlns:w16sdtdh="http://schemas.microsoft.com/office/word/2020/wordml/sdtdatahash" xmlns:w16se="http://schemas.microsoft.com/office/word/2015/wordml/symex" xmlns:wpg="http://schemas.microsoft.com/office/word/2010/wordprocessingGroup" xmlns:wpi="http://schemas.microsoft.com/office/word/2010/wordprocessingInk" xmlns:wne="http://schemas.microsoft.com/office/word/2006/wordml" xmlns:wps="http://schemas.microsoft.com/office/word/2010/wordprocessingShape" mc:Ignorable="w14 w15 w16se w16cid w16 w16cex w16sdtdh w16du wp14">
+<w:endnotes xmlns:wpc="http://schemas.microsoft.com/office/word/2010/wordprocessingCanvas" xmlns:cx="http://schemas.microsoft.com/office/drawing/2014/chartex" xmlns:cx1="http://schemas.microsoft.com/office/drawing/2015/9/8/chartex" xmlns:cx2="http://schemas.microsoft.com/office/drawing/2015/10/21/chartex" xmlns:cx3="http://schemas.microsoft.com/office/drawing/2016/5/9/chartex" xmlns:cx4="http://schemas.microsoft.com/office/drawing/2016/5/10/chartex" xmlns:cx5="http://schemas.microsoft.com/office/drawing/2016/5/11/chartex" xmlns:cx6="http://schemas.microsoft.com/office/drawing/2016/5/12/chartex" xmlns:cx7="http://schemas.microsoft.com/office/drawing/2016/5/13/chartex" xmlns:cx8="http://schemas.microsoft.com/office/drawing/2016/5/14/chartex" xmlns:mc="http://schemas.openxmlformats.org/markup-compatibility/2006" xmlns:aink="http://schemas.microsoft.com/office/drawing/2016/ink" xmlns:am3d="http://schemas.microsoft.com/office/drawing/2017/model3d" xmlns:o="urn:schemas-microsoft-com:office:office" xmlns:oel="http://schemas.microsoft.com/office/2019/extlst" xmlns:r="http://schemas.openxmlformats.org/officeDocument/2006/relationships" xmlns:m="http://schemas.openxmlformats.org/officeDocument/2006/math" xmlns:v="urn:schemas-microsoft-com:vml" xmlns:wp14="http://schemas.microsoft.com/office/word/2010/wordprocessingDrawing" xmlns:wp="http://schemas.openxmlformats.org/drawingml/2006/wordprocessingDrawing" xmlns:w10="urn:schemas-microsoft-com:office:word" xmlns:w="http://schemas.openxmlformats.org/wordprocessingml/2006/main" xmlns:w14="http://schemas.microsoft.com/office/word/2010/wordml" xmlns:w15="http://schemas.microsoft.com/office/word/2012/wordml" xmlns:w16cex="http://schemas.microsoft.com/office/word/2018/wordml/cex" xmlns:w16cid="http://schemas.microsoft.com/office/word/2016/wordml/cid" xmlns:w16="http://schemas.microsoft.com/office/word/2018/wordml" xmlns:w16du="http://schemas.microsoft.com/office/word/2023/wordml/word16du" xmlns:w16sdtdh="http://schemas.microsoft.com/office/word/2020/wordml/sdtdatahash" xmlns:w16sdtfl="http://schemas.microsoft.com/office/word/2024/wordml/sdtformatlock" xmlns:w16se="http://schemas.microsoft.com/office/word/2015/wordml/symex" xmlns:wpg="http://schemas.microsoft.com/office/word/2010/wordprocessingGroup" xmlns:wpi="http://schemas.microsoft.com/office/word/2010/wordprocessingInk" xmlns:wne="http://schemas.microsoft.com/office/word/2006/wordml" xmlns:wps="http://schemas.microsoft.com/office/word/2010/wordprocessingShape" mc:Ignorable="w14 w15 w16se w16cid w16 w16cex w16sdtdh w16sdtfl w16du wp14">
   <w:endnote w:type="separator" w:id="-1">
     <w:p>
       <w:r>
@@ -2488,7 +3048,7 @@
 </file>
 
 <file path=word/footnotes.xml><?xml version="1.0" encoding="utf-8"?>
-<w:footnotes xmlns:wpc="http://schemas.microsoft.com/office/word/2010/wordprocessingCanvas" xmlns:cx="http://schemas.microsoft.com/office/drawing/2014/chartex" xmlns:cx1="http://schemas.microsoft.com/office/drawing/2015/9/8/chartex" xmlns:cx2="http://schemas.microsoft.com/office/drawing/2015/10/21/chartex" xmlns:cx3="http://schemas.microsoft.com/office/drawing/2016/5/9/chartex" xmlns:cx4="http://schemas.microsoft.com/office/drawing/2016/5/10/chartex" xmlns:cx5="http://schemas.microsoft.com/office/drawing/2016/5/11/chartex" xmlns:cx6="http://schemas.microsoft.com/office/drawing/2016/5/12/chartex" xmlns:cx7="http://schemas.microsoft.com/office/drawing/2016/5/13/chartex" xmlns:cx8="http://schemas.microsoft.com/office/drawing/2016/5/14/chartex" xmlns:mc="http://schemas.openxmlformats.org/markup-compatibility/2006" xmlns:aink="http://schemas.microsoft.com/office/drawing/2016/ink" xmlns:am3d="http://schemas.microsoft.com/office/drawing/2017/model3d" xmlns:o="urn:schemas-microsoft-com:office:office" xmlns:oel="http://schemas.microsoft.com/office/2019/extlst" xmlns:r="http://schemas.openxmlformats.org/officeDocument/2006/relationships" xmlns:m="http://schemas.openxmlformats.org/officeDocument/2006/math" xmlns:v="urn:schemas-microsoft-com:vml" xmlns:wp14="http://schemas.microsoft.com/office/word/2010/wordprocessingDrawing" xmlns:wp="http://schemas.openxmlformats.org/drawingml/2006/wordprocessingDrawing" xmlns:w10="urn:schemas-microsoft-com:office:word" xmlns:w="http://schemas.openxmlformats.org/wordprocessingml/2006/main" xmlns:w14="http://schemas.microsoft.com/office/word/2010/wordml" xmlns:w15="http://schemas.microsoft.com/office/word/2012/wordml" xmlns:w16cex="http://schemas.microsoft.com/office/word/2018/wordml/cex" xmlns:w16cid="http://schemas.microsoft.com/office/word/2016/wordml/cid" xmlns:w16="http://schemas.microsoft.com/office/word/2018/wordml" xmlns:w16du="http://schemas.microsoft.com/office/word/2023/wordml/word16du" xmlns:w16sdtdh="http://schemas.microsoft.com/office/word/2020/wordml/sdtdatahash" xmlns:w16se="http://schemas.microsoft.com/office/word/2015/wordml/symex" xmlns:wpg="http://schemas.microsoft.com/office/word/2010/wordprocessingGroup" xmlns:wpi="http://schemas.microsoft.com/office/word/2010/wordprocessingInk" xmlns:wne="http://schemas.microsoft.com/office/word/2006/wordml" xmlns:wps="http://schemas.microsoft.com/office/word/2010/wordprocessingShape" mc:Ignorable="w14 w15 w16se w16cid w16 w16cex w16sdtdh w16du wp14">
+<w:footnotes xmlns:wpc="http://schemas.microsoft.com/office/word/2010/wordprocessingCanvas" xmlns:cx="http://schemas.microsoft.com/office/drawing/2014/chartex" xmlns:cx1="http://schemas.microsoft.com/office/drawing/2015/9/8/chartex" xmlns:cx2="http://schemas.microsoft.com/office/drawing/2015/10/21/chartex" xmlns:cx3="http://schemas.microsoft.com/office/drawing/2016/5/9/chartex" xmlns:cx4="http://schemas.microsoft.com/office/drawing/2016/5/10/chartex" xmlns:cx5="http://schemas.microsoft.com/office/drawing/2016/5/11/chartex" xmlns:cx6="http://schemas.microsoft.com/office/drawing/2016/5/12/chartex" xmlns:cx7="http://schemas.microsoft.com/office/drawing/2016/5/13/chartex" xmlns:cx8="http://schemas.microsoft.com/office/drawing/2016/5/14/chartex" xmlns:mc="http://schemas.openxmlformats.org/markup-compatibility/2006" xmlns:aink="http://schemas.microsoft.com/office/drawing/2016/ink" xmlns:am3d="http://schemas.microsoft.com/office/drawing/2017/model3d" xmlns:o="urn:schemas-microsoft-com:office:office" xmlns:oel="http://schemas.microsoft.com/office/2019/extlst" xmlns:r="http://schemas.openxmlformats.org/officeDocument/2006/relationships" xmlns:m="http://schemas.openxmlformats.org/officeDocument/2006/math" xmlns:v="urn:schemas-microsoft-com:vml" xmlns:wp14="http://schemas.microsoft.com/office/word/2010/wordprocessingDrawing" xmlns:wp="http://schemas.openxmlformats.org/drawingml/2006/wordprocessingDrawing" xmlns:w10="urn:schemas-microsoft-com:office:word" xmlns:w="http://schemas.openxmlformats.org/wordprocessingml/2006/main" xmlns:w14="http://schemas.microsoft.com/office/word/2010/wordml" xmlns:w15="http://schemas.microsoft.com/office/word/2012/wordml" xmlns:w16cex="http://schemas.microsoft.com/office/word/2018/wordml/cex" xmlns:w16cid="http://schemas.microsoft.com/office/word/2016/wordml/cid" xmlns:w16="http://schemas.microsoft.com/office/word/2018/wordml" xmlns:w16du="http://schemas.microsoft.com/office/word/2023/wordml/word16du" xmlns:w16sdtdh="http://schemas.microsoft.com/office/word/2020/wordml/sdtdatahash" xmlns:w16sdtfl="http://schemas.microsoft.com/office/word/2024/wordml/sdtformatlock" xmlns:w16se="http://schemas.microsoft.com/office/word/2015/wordml/symex" xmlns:wpg="http://schemas.microsoft.com/office/word/2010/wordprocessingGroup" xmlns:wpi="http://schemas.microsoft.com/office/word/2010/wordprocessingInk" xmlns:wne="http://schemas.microsoft.com/office/word/2006/wordml" xmlns:wps="http://schemas.microsoft.com/office/word/2010/wordprocessingShape" mc:Ignorable="w14 w15 w16se w16cid w16 w16cex w16sdtdh w16sdtfl w16du wp14">
   <w:footnote w:type="separator" w:id="-1">
     <w:p>
       <w:r>
@@ -2507,7 +3067,7 @@
 </file>
 
 <file path=word/header1.xml><?xml version="1.0" encoding="utf-8"?>
-<w:hdr xmlns:wpc="http://schemas.microsoft.com/office/word/2010/wordprocessingCanvas" xmlns:cx="http://schemas.microsoft.com/office/drawing/2014/chartex" xmlns:cx1="http://schemas.microsoft.com/office/drawing/2015/9/8/chartex" xmlns:cx2="http://schemas.microsoft.com/office/drawing/2015/10/21/chartex" xmlns:cx3="http://schemas.microsoft.com/office/drawing/2016/5/9/chartex" xmlns:cx4="http://schemas.microsoft.com/office/drawing/2016/5/10/chartex" xmlns:cx5="http://schemas.microsoft.com/office/drawing/2016/5/11/chartex" xmlns:cx6="http://schemas.microsoft.com/office/drawing/2016/5/12/chartex" xmlns:cx7="http://schemas.microsoft.com/office/drawing/2016/5/13/chartex" xmlns:cx8="http://schemas.microsoft.com/office/drawing/2016/5/14/chartex" xmlns:mc="http://schemas.openxmlformats.org/markup-compatibility/2006" xmlns:aink="http://schemas.microsoft.com/office/drawing/2016/ink" xmlns:am3d="http://schemas.microsoft.com/office/drawing/2017/model3d" xmlns:o="urn:schemas-microsoft-com:office:office" xmlns:oel="http://schemas.microsoft.com/office/2019/extlst" xmlns:r="http://schemas.openxmlformats.org/officeDocument/2006/relationships" xmlns:m="http://schemas.openxmlformats.org/officeDocument/2006/math" xmlns:v="urn:schemas-microsoft-com:vml" xmlns:wp14="http://schemas.microsoft.com/office/word/2010/wordprocessingDrawing" xmlns:wp="http://schemas.openxmlformats.org/drawingml/2006/wordprocessingDrawing" xmlns:w10="urn:schemas-microsoft-com:office:word" xmlns:w="http://schemas.openxmlformats.org/wordprocessingml/2006/main" xmlns:w14="http://schemas.microsoft.com/office/word/2010/wordml" xmlns:w15="http://schemas.microsoft.com/office/word/2012/wordml" xmlns:w16cex="http://schemas.microsoft.com/office/word/2018/wordml/cex" xmlns:w16cid="http://schemas.microsoft.com/office/word/2016/wordml/cid" xmlns:w16="http://schemas.microsoft.com/office/word/2018/wordml" xmlns:w16du="http://schemas.microsoft.com/office/word/2023/wordml/word16du" xmlns:w16sdtdh="http://schemas.microsoft.com/office/word/2020/wordml/sdtdatahash" xmlns:w16se="http://schemas.microsoft.com/office/word/2015/wordml/symex" xmlns:wpg="http://schemas.microsoft.com/office/word/2010/wordprocessingGroup" xmlns:wpi="http://schemas.microsoft.com/office/word/2010/wordprocessingInk" xmlns:wne="http://schemas.microsoft.com/office/word/2006/wordml" xmlns:wps="http://schemas.microsoft.com/office/word/2010/wordprocessingShape" mc:Ignorable="w14 w15 w16se w16cid w16 w16cex w16sdtdh w16du wp14">
+<w:hdr xmlns:wpc="http://schemas.microsoft.com/office/word/2010/wordprocessingCanvas" xmlns:cx="http://schemas.microsoft.com/office/drawing/2014/chartex" xmlns:cx1="http://schemas.microsoft.com/office/drawing/2015/9/8/chartex" xmlns:cx2="http://schemas.microsoft.com/office/drawing/2015/10/21/chartex" xmlns:cx3="http://schemas.microsoft.com/office/drawing/2016/5/9/chartex" xmlns:cx4="http://schemas.microsoft.com/office/drawing/2016/5/10/chartex" xmlns:cx5="http://schemas.microsoft.com/office/drawing/2016/5/11/chartex" xmlns:cx6="http://schemas.microsoft.com/office/drawing/2016/5/12/chartex" xmlns:cx7="http://schemas.microsoft.com/office/drawing/2016/5/13/chartex" xmlns:cx8="http://schemas.microsoft.com/office/drawing/2016/5/14/chartex" xmlns:mc="http://schemas.openxmlformats.org/markup-compatibility/2006" xmlns:aink="http://schemas.microsoft.com/office/drawing/2016/ink" xmlns:am3d="http://schemas.microsoft.com/office/drawing/2017/model3d" xmlns:o="urn:schemas-microsoft-com:office:office" xmlns:oel="http://schemas.microsoft.com/office/2019/extlst" xmlns:r="http://schemas.openxmlformats.org/officeDocument/2006/relationships" xmlns:m="http://schemas.openxmlformats.org/officeDocument/2006/math" xmlns:v="urn:schemas-microsoft-com:vml" xmlns:wp14="http://schemas.microsoft.com/office/word/2010/wordprocessingDrawing" xmlns:wp="http://schemas.openxmlformats.org/drawingml/2006/wordprocessingDrawing" xmlns:w10="urn:schemas-microsoft-com:office:word" xmlns:w="http://schemas.openxmlformats.org/wordprocessingml/2006/main" xmlns:w14="http://schemas.microsoft.com/office/word/2010/wordml" xmlns:w15="http://schemas.microsoft.com/office/word/2012/wordml" xmlns:w16cex="http://schemas.microsoft.com/office/word/2018/wordml/cex" xmlns:w16cid="http://schemas.microsoft.com/office/word/2016/wordml/cid" xmlns:w16="http://schemas.microsoft.com/office/word/2018/wordml" xmlns:w16du="http://schemas.microsoft.com/office/word/2023/wordml/word16du" xmlns:w16sdtdh="http://schemas.microsoft.com/office/word/2020/wordml/sdtdatahash" xmlns:w16sdtfl="http://schemas.microsoft.com/office/word/2024/wordml/sdtformatlock" xmlns:w16se="http://schemas.microsoft.com/office/word/2015/wordml/symex" xmlns:wpg="http://schemas.microsoft.com/office/word/2010/wordprocessingGroup" xmlns:wpi="http://schemas.microsoft.com/office/word/2010/wordprocessingInk" xmlns:wne="http://schemas.microsoft.com/office/word/2006/wordml" xmlns:wps="http://schemas.microsoft.com/office/word/2010/wordprocessingShape" mc:Ignorable="w14 w15 w16se w16cid w16 w16cex w16sdtdh w16sdtfl w16du wp14">
   <w:p>
     <w:pPr>
       <w:pStyle w:val="Header"/>
@@ -2522,7 +3082,7 @@
 </file>
 
 <file path=word/numbering.xml><?xml version="1.0" encoding="utf-8"?>
-<w:numbering xmlns:wpc="http://schemas.microsoft.com/office/word/2010/wordprocessingCanvas" xmlns:cx="http://schemas.microsoft.com/office/drawing/2014/chartex" xmlns:cx1="http://schemas.microsoft.com/office/drawing/2015/9/8/chartex" xmlns:cx2="http://schemas.microsoft.com/office/drawing/2015/10/21/chartex" xmlns:cx3="http://schemas.microsoft.com/office/drawing/2016/5/9/chartex" xmlns:cx4="http://schemas.microsoft.com/office/drawing/2016/5/10/chartex" xmlns:cx5="http://schemas.microsoft.com/office/drawing/2016/5/11/chartex" xmlns:cx6="http://schemas.microsoft.com/office/drawing/2016/5/12/chartex" xmlns:cx7="http://schemas.microsoft.com/office/drawing/2016/5/13/chartex" xmlns:cx8="http://schemas.microsoft.com/office/drawing/2016/5/14/chartex" xmlns:mc="http://schemas.openxmlformats.org/markup-compatibility/2006" xmlns:aink="http://schemas.microsoft.com/office/drawing/2016/ink" xmlns:am3d="http://schemas.microsoft.com/office/drawing/2017/model3d" xmlns:o="urn:schemas-microsoft-com:office:office" xmlns:oel="http://schemas.microsoft.com/office/2019/extlst" xmlns:r="http://schemas.openxmlformats.org/officeDocument/2006/relationships" xmlns:m="http://schemas.openxmlformats.org/officeDocument/2006/math" xmlns:v="urn:schemas-microsoft-com:vml" xmlns:wp14="http://schemas.microsoft.com/office/word/2010/wordprocessingDrawing" xmlns:wp="http://schemas.openxmlformats.org/drawingml/2006/wordprocessingDrawing" xmlns:w10="urn:schemas-microsoft-com:office:word" xmlns:w="http://schemas.openxmlformats.org/wordprocessingml/2006/main" xmlns:w14="http://schemas.microsoft.com/office/word/2010/wordml" xmlns:w15="http://schemas.microsoft.com/office/word/2012/wordml" xmlns:w16cex="http://schemas.microsoft.com/office/word/2018/wordml/cex" xmlns:w16cid="http://schemas.microsoft.com/office/word/2016/wordml/cid" xmlns:w16="http://schemas.microsoft.com/office/word/2018/wordml" xmlns:w16du="http://schemas.microsoft.com/office/word/2023/wordml/word16du" xmlns:w16sdtdh="http://schemas.microsoft.com/office/word/2020/wordml/sdtdatahash" xmlns:w16se="http://schemas.microsoft.com/office/word/2015/wordml/symex" xmlns:wpg="http://schemas.microsoft.com/office/word/2010/wordprocessingGroup" xmlns:wpi="http://schemas.microsoft.com/office/word/2010/wordprocessingInk" xmlns:wne="http://schemas.microsoft.com/office/word/2006/wordml" xmlns:wps="http://schemas.microsoft.com/office/word/2010/wordprocessingShape" mc:Ignorable="w14 w15 w16se w16cid w16 w16cex w16sdtdh w16du wp14">
+<w:numbering xmlns:wpc="http://schemas.microsoft.com/office/word/2010/wordprocessingCanvas" xmlns:cx="http://schemas.microsoft.com/office/drawing/2014/chartex" xmlns:cx1="http://schemas.microsoft.com/office/drawing/2015/9/8/chartex" xmlns:cx2="http://schemas.microsoft.com/office/drawing/2015/10/21/chartex" xmlns:cx3="http://schemas.microsoft.com/office/drawing/2016/5/9/chartex" xmlns:cx4="http://schemas.microsoft.com/office/drawing/2016/5/10/chartex" xmlns:cx5="http://schemas.microsoft.com/office/drawing/2016/5/11/chartex" xmlns:cx6="http://schemas.microsoft.com/office/drawing/2016/5/12/chartex" xmlns:cx7="http://schemas.microsoft.com/office/drawing/2016/5/13/chartex" xmlns:cx8="http://schemas.microsoft.com/office/drawing/2016/5/14/chartex" xmlns:mc="http://schemas.openxmlformats.org/markup-compatibility/2006" xmlns:aink="http://schemas.microsoft.com/office/drawing/2016/ink" xmlns:am3d="http://schemas.microsoft.com/office/drawing/2017/model3d" xmlns:o="urn:schemas-microsoft-com:office:office" xmlns:oel="http://schemas.microsoft.com/office/2019/extlst" xmlns:r="http://schemas.openxmlformats.org/officeDocument/2006/relationships" xmlns:m="http://schemas.openxmlformats.org/officeDocument/2006/math" xmlns:v="urn:schemas-microsoft-com:vml" xmlns:wp14="http://schemas.microsoft.com/office/word/2010/wordprocessingDrawing" xmlns:wp="http://schemas.openxmlformats.org/drawingml/2006/wordprocessingDrawing" xmlns:w10="urn:schemas-microsoft-com:office:word" xmlns:w="http://schemas.openxmlformats.org/wordprocessingml/2006/main" xmlns:w14="http://schemas.microsoft.com/office/word/2010/wordml" xmlns:w15="http://schemas.microsoft.com/office/word/2012/wordml" xmlns:w16cex="http://schemas.microsoft.com/office/word/2018/wordml/cex" xmlns:w16cid="http://schemas.microsoft.com/office/word/2016/wordml/cid" xmlns:w16="http://schemas.microsoft.com/office/word/2018/wordml" xmlns:w16du="http://schemas.microsoft.com/office/word/2023/wordml/word16du" xmlns:w16sdtdh="http://schemas.microsoft.com/office/word/2020/wordml/sdtdatahash" xmlns:w16sdtfl="http://schemas.microsoft.com/office/word/2024/wordml/sdtformatlock" xmlns:w16se="http://schemas.microsoft.com/office/word/2015/wordml/symex" xmlns:wpg="http://schemas.microsoft.com/office/word/2010/wordprocessingGroup" xmlns:wpi="http://schemas.microsoft.com/office/word/2010/wordprocessingInk" xmlns:wne="http://schemas.microsoft.com/office/word/2006/wordml" xmlns:wps="http://schemas.microsoft.com/office/word/2010/wordprocessingShape" mc:Ignorable="w14 w15 w16se w16cid w16 w16cex w16sdtdh w16sdtfl w16du wp14">
   <w:abstractNum w:abstractNumId="0" w15:restartNumberingAfterBreak="0">
     <w:nsid w:val="09CA2BF9"/>
     <w:multiLevelType w:val="hybridMultilevel"/>
@@ -4071,7 +4631,7 @@
 </file>
 
 <file path=word/styles.xml><?xml version="1.0" encoding="utf-8"?>
-<w:styles xmlns:mc="http://schemas.openxmlformats.org/markup-compatibility/2006" xmlns:r="http://schemas.openxmlformats.org/officeDocument/2006/relationships" xmlns:w="http://schemas.openxmlformats.org/wordprocessingml/2006/main" xmlns:w14="http://schemas.microsoft.com/office/word/2010/wordml" xmlns:w15="http://schemas.microsoft.com/office/word/2012/wordml" xmlns:w16cex="http://schemas.microsoft.com/office/word/2018/wordml/cex" xmlns:w16cid="http://schemas.microsoft.com/office/word/2016/wordml/cid" xmlns:w16="http://schemas.microsoft.com/office/word/2018/wordml" xmlns:w16du="http://schemas.microsoft.com/office/word/2023/wordml/word16du" xmlns:w16sdtdh="http://schemas.microsoft.com/office/word/2020/wordml/sdtdatahash" xmlns:w16se="http://schemas.microsoft.com/office/word/2015/wordml/symex" mc:Ignorable="w14 w15 w16se w16cid w16 w16cex w16sdtdh w16du">
+<w:styles xmlns:mc="http://schemas.openxmlformats.org/markup-compatibility/2006" xmlns:r="http://schemas.openxmlformats.org/officeDocument/2006/relationships" xmlns:w="http://schemas.openxmlformats.org/wordprocessingml/2006/main" xmlns:w14="http://schemas.microsoft.com/office/word/2010/wordml" xmlns:w15="http://schemas.microsoft.com/office/word/2012/wordml" xmlns:w16cex="http://schemas.microsoft.com/office/word/2018/wordml/cex" xmlns:w16cid="http://schemas.microsoft.com/office/word/2016/wordml/cid" xmlns:w16="http://schemas.microsoft.com/office/word/2018/wordml" xmlns:w16du="http://schemas.microsoft.com/office/word/2023/wordml/word16du" xmlns:w16sdtdh="http://schemas.microsoft.com/office/word/2020/wordml/sdtdatahash" xmlns:w16sdtfl="http://schemas.microsoft.com/office/word/2024/wordml/sdtformatlock" xmlns:w16se="http://schemas.microsoft.com/office/word/2015/wordml/symex" mc:Ignorable="w14 w15 w16se w16cid w16 w16cex w16sdtdh w16sdtfl w16du">
   <w:docDefaults>
     <w:rPrDefault>
       <w:rPr>
@@ -5169,28 +5729,28 @@
 </file>
 
 <file path=customXml/item1.xml><?xml version="1.0" encoding="utf-8"?>
-<b:Sources xmlns:b="http://schemas.openxmlformats.org/officeDocument/2006/bibliography" xmlns="http://schemas.openxmlformats.org/officeDocument/2006/bibliography" SelectedStyle="\APASixthEditionOfficeOnline.xsl" StyleName="APA" Version="6"/>
-</file>
-
-<file path=customXml/item2.xml><?xml version="1.0" encoding="utf-8"?>
 <go:gDocsCustomXmlDataStorage xmlns:go="http://customooxmlschemas.google.com/" xmlns:r="http://schemas.openxmlformats.org/officeDocument/2006/relationships">
   <go:docsCustomData xmlns:go="http://customooxmlschemas.google.com/" roundtripDataSignature="AMtx7mgOfAH34Ufv/HmJS+y1fw38CzVZFQ==">AMUW2mXLYpRjAyp5YQr0dM6jFFuAwjLmDadCBfMU5MVeRz28M5D6UML11zrM1bZM8A5Zg2GEmY9e9Scw0Ju5ew616d23yI9IQwpEomCHeA7h0kVk6f9+MdQ0G3iP6O2JP4IoeDVCq1U4</go:docsCustomData>
 </go:gDocsCustomXmlDataStorage>
 </file>
 
-<file path=customXml/itemProps1.xml><?xml version="1.0" encoding="utf-8"?>
-<ds:datastoreItem xmlns:ds="http://schemas.openxmlformats.org/officeDocument/2006/customXml" ds:itemID="{AFAD11CB-1F5C-4C2B-B7D2-ABD259434517}">
-  <ds:schemaRefs>
-    <ds:schemaRef ds:uri="http://schemas.openxmlformats.org/officeDocument/2006/bibliography"/>
-  </ds:schemaRefs>
-</ds:datastoreItem>
+<file path=customXml/item2.xml><?xml version="1.0" encoding="utf-8"?>
+<b:Sources xmlns:b="http://schemas.openxmlformats.org/officeDocument/2006/bibliography" xmlns="http://schemas.openxmlformats.org/officeDocument/2006/bibliography" SelectedStyle="\APASixthEditionOfficeOnline.xsl" StyleName="APA" Version="6"/>
 </file>
 
-<file path=customXml/itemProps2.xml><?xml version="1.0" encoding="utf-8"?>
+<file path=customXml/itemProps1.xml><?xml version="1.0" encoding="utf-8"?>
 <ds:datastoreItem xmlns:ds="http://schemas.openxmlformats.org/officeDocument/2006/customXml" ds:itemID="{11111111-1234-1234-1234-123412341234}">
   <ds:schemaRefs>
     <ds:schemaRef ds:uri="http://customooxmlschemas.google.com/"/>
     <ds:schemaRef ds:uri="http://schemas.openxmlformats.org/officeDocument/2006/relationships"/>
   </ds:schemaRefs>
 </ds:datastoreItem>
+</file>
+
+<file path=customXml/itemProps2.xml><?xml version="1.0" encoding="utf-8"?>
+<ds:datastoreItem xmlns:ds="http://schemas.openxmlformats.org/officeDocument/2006/customXml" ds:itemID="{AFAD11CB-1F5C-4C2B-B7D2-ABD259434517}">
+  <ds:schemaRefs>
+    <ds:schemaRef ds:uri="http://schemas.openxmlformats.org/officeDocument/2006/bibliography"/>
+  </ds:schemaRefs>
+</ds:datastoreItem>
 </file>
</xml_diff>